<commit_message>
Update sablon conditionals integration test to have if/elsif/else blocks
I test both block and inline forms. Behavior in tables wasn't directly
tested because of they use the same logic as paragraphs.
</commit_message>
<xml_diff>
--- a/test/fixtures/conditionals_sample.docx
+++ b/test/fixtures/conditionals_sample.docx
@@ -1,16 +1,14 @@
 
 <file path=word/document.xml><?xml version="1.0" encoding="utf-8"?>
-<w:document xmlns:wpc="http://schemas.microsoft.com/office/word/2010/wordprocessingCanvas" xmlns:mo="http://schemas.microsoft.com/office/mac/office/2008/main" xmlns:mc="http://schemas.openxmlformats.org/markup-compatibility/2006" xmlns:mv="urn:schemas-microsoft-com:mac:vml" xmlns:o="urn:schemas-microsoft-com:office:office" xmlns:r="http://schemas.openxmlformats.org/officeDocument/2006/relationships" xmlns:m="http://schemas.openxmlformats.org/officeDocument/2006/math" xmlns:v="urn:schemas-microsoft-com:vml" xmlns:wp14="http://schemas.microsoft.com/office/word/2010/wordprocessingDrawing" xmlns:wp="http://schemas.openxmlformats.org/drawingml/2006/wordprocessingDrawing" xmlns:w10="urn:schemas-microsoft-com:office:word" xmlns:w="http://schemas.openxmlformats.org/wordprocessingml/2006/main" xmlns:w14="http://schemas.microsoft.com/office/word/2010/wordml" xmlns:wpg="http://schemas.microsoft.com/office/word/2010/wordprocessingGroup" xmlns:wpi="http://schemas.microsoft.com/office/word/2010/wordprocessingInk" xmlns:wne="http://schemas.microsoft.com/office/word/2006/wordml" xmlns:wps="http://schemas.microsoft.com/office/word/2010/wordprocessingShape" mc:Ignorable="w14 wp14">
+<w:document xmlns:wpc="http://schemas.microsoft.com/office/word/2010/wordprocessingCanvas" xmlns:cx="http://schemas.microsoft.com/office/drawing/2014/chartex" xmlns:cx1="http://schemas.microsoft.com/office/drawing/2015/9/8/chartex" xmlns:cx2="http://schemas.microsoft.com/office/drawing/2015/10/21/chartex" xmlns:cx3="http://schemas.microsoft.com/office/drawing/2016/5/9/chartex" xmlns:cx4="http://schemas.microsoft.com/office/drawing/2016/5/10/chartex" xmlns:cx5="http://schemas.microsoft.com/office/drawing/2016/5/11/chartex" xmlns:cx6="http://schemas.microsoft.com/office/drawing/2016/5/12/chartex" xmlns:cx7="http://schemas.microsoft.com/office/drawing/2016/5/13/chartex" xmlns:cx8="http://schemas.microsoft.com/office/drawing/2016/5/14/chartex" xmlns:mc="http://schemas.openxmlformats.org/markup-compatibility/2006" xmlns:aink="http://schemas.microsoft.com/office/drawing/2016/ink" xmlns:am3d="http://schemas.microsoft.com/office/drawing/2017/model3d" xmlns:o="urn:schemas-microsoft-com:office:office" xmlns:r="http://schemas.openxmlformats.org/officeDocument/2006/relationships" xmlns:m="http://schemas.openxmlformats.org/officeDocument/2006/math" xmlns:v="urn:schemas-microsoft-com:vml" xmlns:wp14="http://schemas.microsoft.com/office/word/2010/wordprocessingDrawing" xmlns:wp="http://schemas.openxmlformats.org/drawingml/2006/wordprocessingDrawing" xmlns:w10="urn:schemas-microsoft-com:office:word" xmlns:w="http://schemas.openxmlformats.org/wordprocessingml/2006/main" xmlns:w14="http://schemas.microsoft.com/office/word/2010/wordml" xmlns:w15="http://schemas.microsoft.com/office/word/2012/wordml" xmlns:w16cid="http://schemas.microsoft.com/office/word/2016/wordml/cid" xmlns:w16se="http://schemas.microsoft.com/office/word/2015/wordml/symex" xmlns:wpg="http://schemas.microsoft.com/office/word/2010/wordprocessingGroup" xmlns:wpi="http://schemas.microsoft.com/office/word/2010/wordprocessingInk" xmlns:wne="http://schemas.microsoft.com/office/word/2006/wordml" xmlns:wps="http://schemas.microsoft.com/office/word/2010/wordprocessingShape" mc:Ignorable="w14 w15 w16se w16cid wp14">
   <w:body>
     <w:p>
       <w:pPr>
         <w:pStyle w:val="Title"/>
       </w:pPr>
-      <w:proofErr w:type="spellStart"/>
       <w:r>
         <w:t>Conditionals</w:t>
       </w:r>
-      <w:proofErr w:type="spellEnd"/>
     </w:p>
     <w:p>
       <w:pPr>
@@ -35,7 +33,6 @@
           <w:szCs w:val="16"/>
         </w:rPr>
       </w:pPr>
-      <w:proofErr w:type="spellStart"/>
       <w:r>
         <w:rPr>
           <w:sz w:val="16"/>
@@ -43,16 +40,14 @@
         </w:rPr>
         <w:t>ParagraphBefore</w:t>
       </w:r>
-      <w:proofErr w:type="spellEnd"/>
-    </w:p>
-    <w:p>
-      <w:pPr>
-        <w:rPr>
-          <w:sz w:val="16"/>
-          <w:szCs w:val="16"/>
-        </w:rPr>
-      </w:pPr>
-      <w:proofErr w:type="spellStart"/>
+    </w:p>
+    <w:p>
+      <w:pPr>
+        <w:rPr>
+          <w:sz w:val="16"/>
+          <w:szCs w:val="16"/>
+        </w:rPr>
+      </w:pPr>
       <w:r>
         <w:rPr>
           <w:sz w:val="16"/>
@@ -60,7 +55,6 @@
         </w:rPr>
         <w:t>Before</w:t>
       </w:r>
-      <w:proofErr w:type="spellEnd"/>
       <w:r>
         <w:rPr>
           <w:noProof/>
@@ -86,7 +80,6 @@
           <w:szCs w:val="16"/>
         </w:rPr>
       </w:pPr>
-      <w:proofErr w:type="spellStart"/>
       <w:r>
         <w:rPr>
           <w:sz w:val="16"/>
@@ -94,7 +87,6 @@
         </w:rPr>
         <w:t>ParagraphAfter</w:t>
       </w:r>
-      <w:proofErr w:type="spellEnd"/>
     </w:p>
     <w:p>
       <w:pPr>
@@ -127,7 +119,6 @@
           <w:szCs w:val="16"/>
         </w:rPr>
       </w:pPr>
-      <w:proofErr w:type="spellStart"/>
       <w:r>
         <w:rPr>
           <w:sz w:val="16"/>
@@ -135,7 +126,6 @@
         </w:rPr>
         <w:t>ParagraphBefore</w:t>
       </w:r>
-      <w:proofErr w:type="spellEnd"/>
     </w:p>
     <w:p>
       <w:pPr>
@@ -145,7 +135,6 @@
           <w:szCs w:val="16"/>
         </w:rPr>
       </w:pPr>
-      <w:proofErr w:type="spellStart"/>
       <w:r>
         <w:rPr>
           <w:sz w:val="16"/>
@@ -153,7 +142,6 @@
         </w:rPr>
         <w:t>Before</w:t>
       </w:r>
-      <w:proofErr w:type="spellEnd"/>
       <w:r>
         <w:rPr>
           <w:noProof/>
@@ -178,7 +166,6 @@
           <w:szCs w:val="16"/>
         </w:rPr>
       </w:pPr>
-      <w:proofErr w:type="spellStart"/>
       <w:r>
         <w:rPr>
           <w:sz w:val="16"/>
@@ -186,7 +173,6 @@
         </w:rPr>
         <w:t>ParagraphAfter</w:t>
       </w:r>
-      <w:proofErr w:type="spellEnd"/>
     </w:p>
     <w:p>
       <w:pPr>
@@ -233,7 +219,6 @@
                 <w:szCs w:val="16"/>
               </w:rPr>
             </w:pPr>
-            <w:proofErr w:type="spellStart"/>
             <w:r>
               <w:rPr>
                 <w:sz w:val="16"/>
@@ -241,7 +226,6 @@
               </w:rPr>
               <w:t>RowBefore</w:t>
             </w:r>
-            <w:proofErr w:type="spellEnd"/>
           </w:p>
         </w:tc>
       </w:tr>
@@ -257,7 +241,6 @@
                 <w:szCs w:val="16"/>
               </w:rPr>
             </w:pPr>
-            <w:proofErr w:type="spellStart"/>
             <w:r>
               <w:rPr>
                 <w:sz w:val="16"/>
@@ -265,7 +248,6 @@
               </w:rPr>
               <w:t>Before</w:t>
             </w:r>
-            <w:proofErr w:type="spellEnd"/>
             <w:r>
               <w:rPr>
                 <w:noProof/>
@@ -299,7 +281,6 @@
                 <w:highlight w:val="green"/>
               </w:rPr>
             </w:pPr>
-            <w:proofErr w:type="spellStart"/>
             <w:r>
               <w:rPr>
                 <w:sz w:val="16"/>
@@ -307,7 +288,6 @@
               </w:rPr>
               <w:t>RowAfter</w:t>
             </w:r>
-            <w:proofErr w:type="spellEnd"/>
           </w:p>
         </w:tc>
       </w:tr>
@@ -364,7 +344,6 @@
                 <w:szCs w:val="16"/>
               </w:rPr>
             </w:pPr>
-            <w:proofErr w:type="spellStart"/>
             <w:r>
               <w:rPr>
                 <w:sz w:val="16"/>
@@ -372,7 +351,6 @@
               </w:rPr>
               <w:t>RowBefore</w:t>
             </w:r>
-            <w:proofErr w:type="spellEnd"/>
           </w:p>
         </w:tc>
       </w:tr>
@@ -388,7 +366,6 @@
                 <w:szCs w:val="16"/>
               </w:rPr>
             </w:pPr>
-            <w:proofErr w:type="spellStart"/>
             <w:r>
               <w:rPr>
                 <w:sz w:val="16"/>
@@ -396,7 +373,6 @@
               </w:rPr>
               <w:t>Before</w:t>
             </w:r>
-            <w:proofErr w:type="spellEnd"/>
             <w:r>
               <w:rPr>
                 <w:noProof/>
@@ -430,7 +406,6 @@
                 <w:highlight w:val="green"/>
               </w:rPr>
             </w:pPr>
-            <w:proofErr w:type="spellStart"/>
             <w:r>
               <w:rPr>
                 <w:sz w:val="16"/>
@@ -438,7 +413,6 @@
               </w:rPr>
               <w:t>RowAfter</w:t>
             </w:r>
-            <w:proofErr w:type="spellEnd"/>
           </w:p>
         </w:tc>
       </w:tr>
@@ -474,7 +448,6 @@
           <w:szCs w:val="16"/>
         </w:rPr>
       </w:pPr>
-      <w:proofErr w:type="spellStart"/>
       <w:r>
         <w:rPr>
           <w:sz w:val="16"/>
@@ -482,16 +455,14 @@
         </w:rPr>
         <w:t>ParagraphBefore</w:t>
       </w:r>
-      <w:proofErr w:type="spellEnd"/>
-    </w:p>
-    <w:p>
-      <w:pPr>
-        <w:rPr>
-          <w:sz w:val="16"/>
-          <w:szCs w:val="16"/>
-        </w:rPr>
-      </w:pPr>
-      <w:proofErr w:type="spellStart"/>
+    </w:p>
+    <w:p>
+      <w:pPr>
+        <w:rPr>
+          <w:sz w:val="16"/>
+          <w:szCs w:val="16"/>
+        </w:rPr>
+      </w:pPr>
       <w:r>
         <w:rPr>
           <w:sz w:val="16"/>
@@ -499,7 +470,6 @@
         </w:rPr>
         <w:t>ParagraphAfter</w:t>
       </w:r>
-      <w:proofErr w:type="spellEnd"/>
     </w:p>
     <w:p>
       <w:pPr>
@@ -532,7 +502,6 @@
           <w:szCs w:val="16"/>
         </w:rPr>
       </w:pPr>
-      <w:proofErr w:type="spellStart"/>
       <w:r>
         <w:rPr>
           <w:sz w:val="16"/>
@@ -540,7 +509,6 @@
         </w:rPr>
         <w:t>ParagraphBefore</w:t>
       </w:r>
-      <w:proofErr w:type="spellEnd"/>
     </w:p>
     <w:p>
       <w:pPr>
@@ -550,7 +518,6 @@
           <w:szCs w:val="16"/>
         </w:rPr>
       </w:pPr>
-      <w:proofErr w:type="spellStart"/>
       <w:r>
         <w:rPr>
           <w:sz w:val="16"/>
@@ -558,7 +525,6 @@
         </w:rPr>
         <w:t>Before</w:t>
       </w:r>
-      <w:proofErr w:type="spellEnd"/>
       <w:r>
         <w:rPr>
           <w:sz w:val="16"/>
@@ -574,7 +540,6 @@
           <w:szCs w:val="16"/>
         </w:rPr>
       </w:pPr>
-      <w:proofErr w:type="spellStart"/>
       <w:r>
         <w:rPr>
           <w:sz w:val="16"/>
@@ -582,7 +547,6 @@
         </w:rPr>
         <w:t>ParagraphAfter</w:t>
       </w:r>
-      <w:proofErr w:type="spellEnd"/>
     </w:p>
     <w:p>
       <w:pPr>
@@ -629,7 +593,6 @@
                 <w:szCs w:val="16"/>
               </w:rPr>
             </w:pPr>
-            <w:proofErr w:type="spellStart"/>
             <w:r>
               <w:rPr>
                 <w:sz w:val="16"/>
@@ -637,7 +600,6 @@
               </w:rPr>
               <w:t>RowBefore</w:t>
             </w:r>
-            <w:proofErr w:type="spellEnd"/>
           </w:p>
         </w:tc>
       </w:tr>
@@ -654,7 +616,6 @@
                 <w:highlight w:val="green"/>
               </w:rPr>
             </w:pPr>
-            <w:proofErr w:type="spellStart"/>
             <w:r>
               <w:rPr>
                 <w:sz w:val="16"/>
@@ -662,7 +623,6 @@
               </w:rPr>
               <w:t>RowAfter</w:t>
             </w:r>
-            <w:proofErr w:type="spellEnd"/>
           </w:p>
         </w:tc>
       </w:tr>
@@ -719,7 +679,6 @@
                 <w:szCs w:val="16"/>
               </w:rPr>
             </w:pPr>
-            <w:proofErr w:type="spellStart"/>
             <w:r>
               <w:rPr>
                 <w:sz w:val="16"/>
@@ -727,7 +686,6 @@
               </w:rPr>
               <w:t>RowBefore</w:t>
             </w:r>
-            <w:proofErr w:type="spellEnd"/>
           </w:p>
         </w:tc>
       </w:tr>
@@ -743,7 +701,6 @@
                 <w:szCs w:val="16"/>
               </w:rPr>
             </w:pPr>
-            <w:proofErr w:type="spellStart"/>
             <w:r>
               <w:rPr>
                 <w:sz w:val="16"/>
@@ -751,9 +708,6 @@
               </w:rPr>
               <w:t>Before</w:t>
             </w:r>
-            <w:bookmarkStart w:id="0" w:name="_GoBack"/>
-            <w:bookmarkEnd w:id="0"/>
-            <w:proofErr w:type="spellEnd"/>
             <w:r>
               <w:rPr>
                 <w:noProof/>
@@ -778,7 +732,6 @@
                 <w:highlight w:val="green"/>
               </w:rPr>
             </w:pPr>
-            <w:proofErr w:type="spellStart"/>
             <w:r>
               <w:rPr>
                 <w:sz w:val="16"/>
@@ -786,13 +739,416 @@
               </w:rPr>
               <w:t>RowAfter</w:t>
             </w:r>
-            <w:proofErr w:type="spellEnd"/>
           </w:p>
         </w:tc>
       </w:tr>
     </w:tbl>
     <w:p>
       <w:pPr>
+        <w:rPr>
+          <w:sz w:val="16"/>
+          <w:szCs w:val="16"/>
+        </w:rPr>
+      </w:pPr>
+    </w:p>
+    <w:p>
+      <w:pPr>
+        <w:pStyle w:val="Subtitle"/>
+        <w:rPr>
+          <w:sz w:val="16"/>
+          <w:szCs w:val="16"/>
+        </w:rPr>
+      </w:pPr>
+      <w:r>
+        <w:rPr>
+          <w:sz w:val="16"/>
+          <w:szCs w:val="16"/>
+        </w:rPr>
+        <w:t>Block if /else (if true)</w:t>
+      </w:r>
+    </w:p>
+    <w:p>
+      <w:pPr>
+        <w:rPr>
+          <w:noProof/>
+          <w:sz w:val="16"/>
+          <w:szCs w:val="16"/>
+        </w:rPr>
+      </w:pPr>
+      <w:r>
+        <w:rPr>
+          <w:sz w:val="16"/>
+          <w:szCs w:val="16"/>
+        </w:rPr>
+        <w:t xml:space="preserve">In if clause: </w:t>
+      </w:r>
+      <w:r>
+        <w:rPr>
+          <w:noProof/>
+          <w:sz w:val="16"/>
+          <w:szCs w:val="16"/>
+          <w:highlight w:val="green"/>
+        </w:rPr>
+        <w:t>✓</w:t>
+      </w:r>
+      <w:r>
+        <w:rPr>
+          <w:noProof/>
+          <w:sz w:val="16"/>
+          <w:szCs w:val="16"/>
+        </w:rPr>
+        <w:t>.</w:t>
+      </w:r>
+    </w:p>
+    <w:p>
+      <w:pPr>
+        <w:rPr>
+          <w:sz w:val="16"/>
+          <w:szCs w:val="16"/>
+        </w:rPr>
+      </w:pPr>
+    </w:p>
+    <w:p>
+      <w:pPr>
+        <w:pStyle w:val="Subtitle"/>
+        <w:rPr>
+          <w:sz w:val="16"/>
+          <w:szCs w:val="16"/>
+        </w:rPr>
+      </w:pPr>
+      <w:r>
+        <w:rPr>
+          <w:sz w:val="16"/>
+          <w:szCs w:val="16"/>
+        </w:rPr>
+        <w:t>Block if /else</w:t>
+      </w:r>
+      <w:r>
+        <w:rPr>
+          <w:sz w:val="16"/>
+          <w:szCs w:val="16"/>
+        </w:rPr>
+        <w:t xml:space="preserve"> (if false)</w:t>
+      </w:r>
+    </w:p>
+    <w:p>
+      <w:pPr>
+        <w:rPr>
+          <w:sz w:val="16"/>
+          <w:szCs w:val="16"/>
+        </w:rPr>
+      </w:pPr>
+      <w:r>
+        <w:rPr>
+          <w:sz w:val="16"/>
+          <w:szCs w:val="16"/>
+        </w:rPr>
+        <w:t xml:space="preserve">In else clause: </w:t>
+      </w:r>
+      <w:r>
+        <w:rPr>
+          <w:noProof/>
+          <w:sz w:val="16"/>
+          <w:szCs w:val="16"/>
+          <w:highlight w:val="green"/>
+        </w:rPr>
+        <w:t>✓</w:t>
+      </w:r>
+      <w:r>
+        <w:rPr>
+          <w:noProof/>
+          <w:sz w:val="16"/>
+          <w:szCs w:val="16"/>
+        </w:rPr>
+        <w:t>.</w:t>
+      </w:r>
+    </w:p>
+    <w:p>
+      <w:pPr>
+        <w:rPr>
+          <w:sz w:val="16"/>
+          <w:szCs w:val="16"/>
+        </w:rPr>
+      </w:pPr>
+    </w:p>
+    <w:p>
+      <w:pPr>
+        <w:pStyle w:val="Subtitle"/>
+        <w:rPr>
+          <w:sz w:val="16"/>
+          <w:szCs w:val="16"/>
+        </w:rPr>
+      </w:pPr>
+      <w:r>
+        <w:rPr>
+          <w:sz w:val="16"/>
+          <w:szCs w:val="16"/>
+        </w:rPr>
+        <w:t xml:space="preserve">Block if </w:t>
+      </w:r>
+      <w:r>
+        <w:rPr>
+          <w:sz w:val="16"/>
+          <w:szCs w:val="16"/>
+        </w:rPr>
+        <w:t>/elsif/else (second elsif true)</w:t>
+      </w:r>
+    </w:p>
+    <w:p>
+      <w:pPr>
+        <w:rPr>
+          <w:noProof/>
+          <w:sz w:val="16"/>
+          <w:szCs w:val="16"/>
+        </w:rPr>
+      </w:pPr>
+      <w:r>
+        <w:rPr>
+          <w:sz w:val="16"/>
+          <w:szCs w:val="16"/>
+        </w:rPr>
+        <w:t>In</w:t>
+      </w:r>
+      <w:r>
+        <w:rPr>
+          <w:sz w:val="16"/>
+          <w:szCs w:val="16"/>
+        </w:rPr>
+        <w:t xml:space="preserve"> second</w:t>
+      </w:r>
+      <w:r>
+        <w:rPr>
+          <w:sz w:val="16"/>
+          <w:szCs w:val="16"/>
+        </w:rPr>
+        <w:t xml:space="preserve"> elsif clause: </w:t>
+      </w:r>
+      <w:r>
+        <w:rPr>
+          <w:noProof/>
+          <w:sz w:val="16"/>
+          <w:szCs w:val="16"/>
+          <w:highlight w:val="green"/>
+        </w:rPr>
+        <w:t>✓</w:t>
+      </w:r>
+      <w:r>
+        <w:rPr>
+          <w:noProof/>
+          <w:sz w:val="16"/>
+          <w:szCs w:val="16"/>
+        </w:rPr>
+        <w:t>.</w:t>
+      </w:r>
+    </w:p>
+    <w:p>
+      <w:pPr>
+        <w:rPr>
+          <w:sz w:val="16"/>
+          <w:szCs w:val="16"/>
+        </w:rPr>
+      </w:pPr>
+    </w:p>
+    <w:p>
+      <w:pPr>
+        <w:pStyle w:val="Subtitle"/>
+        <w:rPr>
+          <w:sz w:val="16"/>
+          <w:szCs w:val="16"/>
+        </w:rPr>
+      </w:pPr>
+      <w:r>
+        <w:rPr>
+          <w:sz w:val="16"/>
+          <w:szCs w:val="16"/>
+        </w:rPr>
+        <w:t>Inline</w:t>
+      </w:r>
+      <w:r>
+        <w:rPr>
+          <w:sz w:val="16"/>
+          <w:szCs w:val="16"/>
+        </w:rPr>
+        <w:t xml:space="preserve"> if /else (if true)</w:t>
+      </w:r>
+    </w:p>
+    <w:p>
+      <w:pPr>
+        <w:rPr>
+          <w:sz w:val="16"/>
+          <w:szCs w:val="16"/>
+        </w:rPr>
+      </w:pPr>
+      <w:r>
+        <w:rPr>
+          <w:sz w:val="16"/>
+          <w:szCs w:val="16"/>
+        </w:rPr>
+        <w:t xml:space="preserve"> </w:t>
+      </w:r>
+      <w:r>
+        <w:rPr>
+          <w:sz w:val="16"/>
+          <w:szCs w:val="16"/>
+        </w:rPr>
+        <w:t xml:space="preserve">In if clause: </w:t>
+      </w:r>
+      <w:r>
+        <w:rPr>
+          <w:noProof/>
+          <w:sz w:val="16"/>
+          <w:szCs w:val="16"/>
+          <w:highlight w:val="green"/>
+        </w:rPr>
+        <w:t>✓</w:t>
+      </w:r>
+      <w:r>
+        <w:rPr>
+          <w:noProof/>
+          <w:sz w:val="16"/>
+          <w:szCs w:val="16"/>
+        </w:rPr>
+        <w:t>.</w:t>
+      </w:r>
+    </w:p>
+    <w:p>
+      <w:pPr>
+        <w:rPr>
+          <w:sz w:val="16"/>
+          <w:szCs w:val="16"/>
+        </w:rPr>
+      </w:pPr>
+    </w:p>
+    <w:p>
+      <w:pPr>
+        <w:pStyle w:val="Subtitle"/>
+        <w:rPr>
+          <w:sz w:val="16"/>
+          <w:szCs w:val="16"/>
+        </w:rPr>
+      </w:pPr>
+      <w:r>
+        <w:rPr>
+          <w:sz w:val="16"/>
+          <w:szCs w:val="16"/>
+        </w:rPr>
+        <w:t>Inline if /else (if false)</w:t>
+      </w:r>
+    </w:p>
+    <w:p>
+      <w:pPr>
+        <w:rPr>
+          <w:sz w:val="16"/>
+          <w:szCs w:val="16"/>
+        </w:rPr>
+      </w:pPr>
+      <w:r>
+        <w:rPr>
+          <w:sz w:val="16"/>
+          <w:szCs w:val="16"/>
+        </w:rPr>
+        <w:t xml:space="preserve">In else clause: </w:t>
+      </w:r>
+      <w:r>
+        <w:rPr>
+          <w:noProof/>
+          <w:sz w:val="16"/>
+          <w:szCs w:val="16"/>
+          <w:highlight w:val="green"/>
+        </w:rPr>
+        <w:t>✓</w:t>
+      </w:r>
+      <w:r>
+        <w:rPr>
+          <w:noProof/>
+          <w:sz w:val="16"/>
+          <w:szCs w:val="16"/>
+        </w:rPr>
+        <w:t>.</w:t>
+      </w:r>
+    </w:p>
+    <w:p>
+      <w:pPr>
+        <w:rPr>
+          <w:sz w:val="16"/>
+          <w:szCs w:val="16"/>
+        </w:rPr>
+      </w:pPr>
+    </w:p>
+    <w:p>
+      <w:pPr>
+        <w:pStyle w:val="Subtitle"/>
+        <w:rPr>
+          <w:sz w:val="16"/>
+          <w:szCs w:val="16"/>
+        </w:rPr>
+      </w:pPr>
+      <w:r>
+        <w:rPr>
+          <w:sz w:val="16"/>
+          <w:szCs w:val="16"/>
+        </w:rPr>
+        <w:t>Inline</w:t>
+      </w:r>
+      <w:r>
+        <w:rPr>
+          <w:sz w:val="16"/>
+          <w:szCs w:val="16"/>
+        </w:rPr>
+        <w:t xml:space="preserve"> if /elsif/else (second elsif true)</w:t>
+      </w:r>
+    </w:p>
+    <w:p>
+      <w:pPr>
+        <w:rPr>
+          <w:sz w:val="16"/>
+          <w:szCs w:val="16"/>
+        </w:rPr>
+      </w:pPr>
+      <w:r>
+        <w:rPr>
+          <w:sz w:val="16"/>
+          <w:szCs w:val="16"/>
+        </w:rPr>
+        <w:t>In</w:t>
+      </w:r>
+      <w:r>
+        <w:rPr>
+          <w:sz w:val="16"/>
+          <w:szCs w:val="16"/>
+        </w:rPr>
+        <w:t xml:space="preserve"> second</w:t>
+      </w:r>
+      <w:bookmarkStart w:id="0" w:name="_GoBack"/>
+      <w:bookmarkEnd w:id="0"/>
+      <w:r>
+        <w:rPr>
+          <w:sz w:val="16"/>
+          <w:szCs w:val="16"/>
+        </w:rPr>
+        <w:t xml:space="preserve"> elsif clause: </w:t>
+      </w:r>
+      <w:r>
+        <w:rPr>
+          <w:noProof/>
+          <w:sz w:val="16"/>
+          <w:szCs w:val="16"/>
+          <w:highlight w:val="green"/>
+        </w:rPr>
+        <w:t>✓</w:t>
+      </w:r>
+      <w:r>
+        <w:rPr>
+          <w:noProof/>
+          <w:sz w:val="16"/>
+          <w:szCs w:val="16"/>
+        </w:rPr>
+        <w:t>.</w:t>
+      </w:r>
+    </w:p>
+    <w:p>
+      <w:pPr>
+        <w:pStyle w:val="Subtitle"/>
         <w:rPr>
           <w:sz w:val="16"/>
           <w:szCs w:val="16"/>
@@ -810,8 +1166,8 @@
 </file>
 
 <file path=word/numbering.xml><?xml version="1.0" encoding="utf-8"?>
-<w:numbering xmlns:wpc="http://schemas.microsoft.com/office/word/2010/wordprocessingCanvas" xmlns:mo="http://schemas.microsoft.com/office/mac/office/2008/main" xmlns:mc="http://schemas.openxmlformats.org/markup-compatibility/2006" xmlns:mv="urn:schemas-microsoft-com:mac:vml" xmlns:o="urn:schemas-microsoft-com:office:office" xmlns:r="http://schemas.openxmlformats.org/officeDocument/2006/relationships" xmlns:m="http://schemas.openxmlformats.org/officeDocument/2006/math" xmlns:v="urn:schemas-microsoft-com:vml" xmlns:wp14="http://schemas.microsoft.com/office/word/2010/wordprocessingDrawing" xmlns:wp="http://schemas.openxmlformats.org/drawingml/2006/wordprocessingDrawing" xmlns:w10="urn:schemas-microsoft-com:office:word" xmlns:w="http://schemas.openxmlformats.org/wordprocessingml/2006/main" xmlns:w14="http://schemas.microsoft.com/office/word/2010/wordml" xmlns:wpg="http://schemas.microsoft.com/office/word/2010/wordprocessingGroup" xmlns:wpi="http://schemas.microsoft.com/office/word/2010/wordprocessingInk" xmlns:wne="http://schemas.microsoft.com/office/word/2006/wordml" xmlns:wps="http://schemas.microsoft.com/office/word/2010/wordprocessingShape" mc:Ignorable="w14 wp14">
-  <w:abstractNum w:abstractNumId="0">
+<w:numbering xmlns:wpc="http://schemas.microsoft.com/office/word/2010/wordprocessingCanvas" xmlns:cx="http://schemas.microsoft.com/office/drawing/2014/chartex" xmlns:cx1="http://schemas.microsoft.com/office/drawing/2015/9/8/chartex" xmlns:cx2="http://schemas.microsoft.com/office/drawing/2015/10/21/chartex" xmlns:cx3="http://schemas.microsoft.com/office/drawing/2016/5/9/chartex" xmlns:cx4="http://schemas.microsoft.com/office/drawing/2016/5/10/chartex" xmlns:cx5="http://schemas.microsoft.com/office/drawing/2016/5/11/chartex" xmlns:cx6="http://schemas.microsoft.com/office/drawing/2016/5/12/chartex" xmlns:cx7="http://schemas.microsoft.com/office/drawing/2016/5/13/chartex" xmlns:cx8="http://schemas.microsoft.com/office/drawing/2016/5/14/chartex" xmlns:mc="http://schemas.openxmlformats.org/markup-compatibility/2006" xmlns:aink="http://schemas.microsoft.com/office/drawing/2016/ink" xmlns:am3d="http://schemas.microsoft.com/office/drawing/2017/model3d" xmlns:o="urn:schemas-microsoft-com:office:office" xmlns:r="http://schemas.openxmlformats.org/officeDocument/2006/relationships" xmlns:m="http://schemas.openxmlformats.org/officeDocument/2006/math" xmlns:v="urn:schemas-microsoft-com:vml" xmlns:wp14="http://schemas.microsoft.com/office/word/2010/wordprocessingDrawing" xmlns:wp="http://schemas.openxmlformats.org/drawingml/2006/wordprocessingDrawing" xmlns:w10="urn:schemas-microsoft-com:office:word" xmlns:w="http://schemas.openxmlformats.org/wordprocessingml/2006/main" xmlns:w14="http://schemas.microsoft.com/office/word/2010/wordml" xmlns:w15="http://schemas.microsoft.com/office/word/2012/wordml" xmlns:w16cid="http://schemas.microsoft.com/office/word/2016/wordml/cid" xmlns:w16se="http://schemas.microsoft.com/office/word/2015/wordml/symex" xmlns:wpg="http://schemas.microsoft.com/office/word/2010/wordprocessingGroup" xmlns:wpi="http://schemas.microsoft.com/office/word/2010/wordprocessingInk" xmlns:wne="http://schemas.microsoft.com/office/word/2006/wordml" xmlns:wps="http://schemas.microsoft.com/office/word/2010/wordprocessingShape" mc:Ignorable="w14 w15 w16se w16cid wp14">
+  <w:abstractNum w:abstractNumId="0" w15:restartNumberingAfterBreak="0">
     <w:nsid w:val="FFFFFF88"/>
     <w:multiLevelType w:val="singleLevel"/>
     <w:tmpl w:val="641C0A94"/>
@@ -829,7 +1185,7 @@
       </w:pPr>
     </w:lvl>
   </w:abstractNum>
-  <w:abstractNum w:abstractNumId="1">
+  <w:abstractNum w:abstractNumId="1" w15:restartNumberingAfterBreak="0">
     <w:nsid w:val="FFFFFF89"/>
     <w:multiLevelType w:val="singleLevel"/>
     <w:tmpl w:val="1BA29E10"/>
@@ -850,7 +1206,7 @@
       </w:rPr>
     </w:lvl>
   </w:abstractNum>
-  <w:abstractNum w:abstractNumId="2">
+  <w:abstractNum w:abstractNumId="2" w15:restartNumberingAfterBreak="0">
     <w:nsid w:val="62A10B0D"/>
     <w:multiLevelType w:val="multilevel"/>
     <w:tmpl w:val="32D09EC0"/>
@@ -991,7 +1347,7 @@
       </w:rPr>
     </w:lvl>
   </w:abstractNum>
-  <w:abstractNum w:abstractNumId="3">
+  <w:abstractNum w:abstractNumId="3" w15:restartNumberingAfterBreak="0">
     <w:nsid w:val="6FCA5A87"/>
     <w:multiLevelType w:val="hybridMultilevel"/>
     <w:tmpl w:val="5088E12A"/>
@@ -1151,7 +1507,7 @@
 </file>
 
 <file path=word/styles.xml><?xml version="1.0" encoding="utf-8"?>
-<w:styles xmlns:mc="http://schemas.openxmlformats.org/markup-compatibility/2006" xmlns:r="http://schemas.openxmlformats.org/officeDocument/2006/relationships" xmlns:w="http://schemas.openxmlformats.org/wordprocessingml/2006/main" xmlns:w14="http://schemas.microsoft.com/office/word/2010/wordml" mc:Ignorable="w14">
+<w:styles xmlns:mc="http://schemas.openxmlformats.org/markup-compatibility/2006" xmlns:r="http://schemas.openxmlformats.org/officeDocument/2006/relationships" xmlns:w="http://schemas.openxmlformats.org/wordprocessingml/2006/main" xmlns:w14="http://schemas.microsoft.com/office/word/2010/wordml" xmlns:w15="http://schemas.microsoft.com/office/word/2012/wordml" xmlns:w16cid="http://schemas.microsoft.com/office/word/2016/wordml/cid" xmlns:w16se="http://schemas.microsoft.com/office/word/2015/wordml/symex" mc:Ignorable="w14 w15 w16se w16cid">
   <w:docDefaults>
     <w:rPrDefault>
       <w:rPr>
@@ -1163,146 +1519,377 @@
     </w:rPrDefault>
     <w:pPrDefault/>
   </w:docDefaults>
-  <w:latentStyles w:defLockedState="0" w:defUIPriority="99" w:defSemiHidden="1" w:defUnhideWhenUsed="1" w:defQFormat="0" w:count="276">
-    <w:lsdException w:name="Normal" w:semiHidden="0" w:uiPriority="0" w:unhideWhenUsed="0" w:qFormat="1"/>
-    <w:lsdException w:name="heading 1" w:semiHidden="0" w:uiPriority="0" w:unhideWhenUsed="0" w:qFormat="1"/>
-    <w:lsdException w:name="heading 2" w:uiPriority="9" w:qFormat="1"/>
-    <w:lsdException w:name="heading 3" w:uiPriority="9" w:qFormat="1"/>
-    <w:lsdException w:name="heading 4" w:uiPriority="9" w:qFormat="1"/>
-    <w:lsdException w:name="heading 5" w:uiPriority="9" w:qFormat="1"/>
-    <w:lsdException w:name="heading 6" w:uiPriority="9" w:qFormat="1"/>
-    <w:lsdException w:name="heading 7" w:uiPriority="9" w:qFormat="1"/>
-    <w:lsdException w:name="heading 8" w:uiPriority="9" w:qFormat="1"/>
-    <w:lsdException w:name="heading 9" w:uiPriority="9" w:qFormat="1"/>
-    <w:lsdException w:name="toc 1" w:uiPriority="39"/>
-    <w:lsdException w:name="toc 2" w:uiPriority="39"/>
-    <w:lsdException w:name="toc 3" w:uiPriority="39"/>
-    <w:lsdException w:name="toc 4" w:uiPriority="39"/>
-    <w:lsdException w:name="toc 5" w:uiPriority="39"/>
-    <w:lsdException w:name="toc 6" w:uiPriority="39"/>
-    <w:lsdException w:name="toc 7" w:uiPriority="39"/>
-    <w:lsdException w:name="toc 8" w:uiPriority="39"/>
-    <w:lsdException w:name="toc 9" w:uiPriority="39"/>
-    <w:lsdException w:name="caption" w:uiPriority="35" w:qFormat="1"/>
-    <w:lsdException w:name="List Bullet" w:qFormat="1"/>
-    <w:lsdException w:name="List Number" w:qFormat="1"/>
-    <w:lsdException w:name="Title" w:semiHidden="0" w:uiPriority="10" w:unhideWhenUsed="0" w:qFormat="1"/>
-    <w:lsdException w:name="Default Paragraph Font" w:uiPriority="1"/>
-    <w:lsdException w:name="Subtitle" w:semiHidden="0" w:uiPriority="11" w:unhideWhenUsed="0" w:qFormat="1"/>
-    <w:lsdException w:name="Strong" w:semiHidden="0" w:uiPriority="22" w:unhideWhenUsed="0" w:qFormat="1"/>
-    <w:lsdException w:name="Emphasis" w:semiHidden="0" w:uiPriority="20" w:unhideWhenUsed="0" w:qFormat="1"/>
-    <w:lsdException w:name="Table Grid" w:semiHidden="0" w:uiPriority="59" w:unhideWhenUsed="0"/>
-    <w:lsdException w:name="Placeholder Text" w:unhideWhenUsed="0"/>
-    <w:lsdException w:name="No Spacing" w:semiHidden="0" w:uiPriority="1" w:unhideWhenUsed="0" w:qFormat="1"/>
-    <w:lsdException w:name="Light Shading" w:semiHidden="0" w:uiPriority="60" w:unhideWhenUsed="0"/>
-    <w:lsdException w:name="Light List" w:semiHidden="0" w:uiPriority="61" w:unhideWhenUsed="0"/>
-    <w:lsdException w:name="Light Grid" w:semiHidden="0" w:uiPriority="62" w:unhideWhenUsed="0"/>
-    <w:lsdException w:name="Medium Shading 1" w:semiHidden="0" w:uiPriority="63" w:unhideWhenUsed="0"/>
-    <w:lsdException w:name="Medium Shading 2" w:semiHidden="0" w:uiPriority="64" w:unhideWhenUsed="0"/>
-    <w:lsdException w:name="Medium List 1" w:semiHidden="0" w:uiPriority="65" w:unhideWhenUsed="0"/>
-    <w:lsdException w:name="Medium List 2" w:semiHidden="0" w:uiPriority="66" w:unhideWhenUsed="0"/>
-    <w:lsdException w:name="Medium Grid 1" w:semiHidden="0" w:uiPriority="67" w:unhideWhenUsed="0"/>
-    <w:lsdException w:name="Medium Grid 2" w:semiHidden="0" w:uiPriority="68" w:unhideWhenUsed="0"/>
-    <w:lsdException w:name="Medium Grid 3" w:semiHidden="0" w:uiPriority="69" w:unhideWhenUsed="0"/>
-    <w:lsdException w:name="Dark List" w:semiHidden="0" w:uiPriority="70" w:unhideWhenUsed="0"/>
-    <w:lsdException w:name="Colorful Shading" w:semiHidden="0" w:uiPriority="71" w:unhideWhenUsed="0"/>
-    <w:lsdException w:name="Colorful List" w:semiHidden="0" w:uiPriority="72" w:unhideWhenUsed="0"/>
-    <w:lsdException w:name="Colorful Grid" w:semiHidden="0" w:uiPriority="73" w:unhideWhenUsed="0"/>
-    <w:lsdException w:name="Light Shading Accent 1" w:semiHidden="0" w:uiPriority="60" w:unhideWhenUsed="0"/>
-    <w:lsdException w:name="Light List Accent 1" w:semiHidden="0" w:uiPriority="61" w:unhideWhenUsed="0"/>
-    <w:lsdException w:name="Light Grid Accent 1" w:semiHidden="0" w:uiPriority="62" w:unhideWhenUsed="0"/>
-    <w:lsdException w:name="Medium Shading 1 Accent 1" w:semiHidden="0" w:uiPriority="63" w:unhideWhenUsed="0"/>
-    <w:lsdException w:name="Medium Shading 2 Accent 1" w:semiHidden="0" w:uiPriority="64" w:unhideWhenUsed="0"/>
-    <w:lsdException w:name="Medium List 1 Accent 1" w:semiHidden="0" w:uiPriority="65" w:unhideWhenUsed="0"/>
-    <w:lsdException w:name="Revision" w:unhideWhenUsed="0"/>
-    <w:lsdException w:name="List Paragraph" w:semiHidden="0" w:uiPriority="34" w:unhideWhenUsed="0" w:qFormat="1"/>
-    <w:lsdException w:name="Quote" w:semiHidden="0" w:uiPriority="29" w:unhideWhenUsed="0" w:qFormat="1"/>
-    <w:lsdException w:name="Intense Quote" w:semiHidden="0" w:uiPriority="30" w:unhideWhenUsed="0" w:qFormat="1"/>
-    <w:lsdException w:name="Medium List 2 Accent 1" w:semiHidden="0" w:uiPriority="66" w:unhideWhenUsed="0"/>
-    <w:lsdException w:name="Medium Grid 1 Accent 1" w:semiHidden="0" w:uiPriority="67" w:unhideWhenUsed="0"/>
-    <w:lsdException w:name="Medium Grid 2 Accent 1" w:semiHidden="0" w:uiPriority="68" w:unhideWhenUsed="0"/>
-    <w:lsdException w:name="Medium Grid 3 Accent 1" w:semiHidden="0" w:uiPriority="69" w:unhideWhenUsed="0"/>
-    <w:lsdException w:name="Dark List Accent 1" w:semiHidden="0" w:uiPriority="70" w:unhideWhenUsed="0"/>
-    <w:lsdException w:name="Colorful Shading Accent 1" w:semiHidden="0" w:uiPriority="71" w:unhideWhenUsed="0"/>
-    <w:lsdException w:name="Colorful List Accent 1" w:semiHidden="0" w:uiPriority="72" w:unhideWhenUsed="0"/>
-    <w:lsdException w:name="Colorful Grid Accent 1" w:semiHidden="0" w:uiPriority="73" w:unhideWhenUsed="0"/>
-    <w:lsdException w:name="Light Shading Accent 2" w:semiHidden="0" w:uiPriority="60" w:unhideWhenUsed="0"/>
-    <w:lsdException w:name="Light List Accent 2" w:semiHidden="0" w:uiPriority="61" w:unhideWhenUsed="0"/>
-    <w:lsdException w:name="Light Grid Accent 2" w:semiHidden="0" w:uiPriority="62" w:unhideWhenUsed="0"/>
-    <w:lsdException w:name="Medium Shading 1 Accent 2" w:semiHidden="0" w:uiPriority="63" w:unhideWhenUsed="0"/>
-    <w:lsdException w:name="Medium Shading 2 Accent 2" w:semiHidden="0" w:uiPriority="64" w:unhideWhenUsed="0"/>
-    <w:lsdException w:name="Medium List 1 Accent 2" w:semiHidden="0" w:uiPriority="65" w:unhideWhenUsed="0"/>
-    <w:lsdException w:name="Medium List 2 Accent 2" w:semiHidden="0" w:uiPriority="66" w:unhideWhenUsed="0"/>
-    <w:lsdException w:name="Medium Grid 1 Accent 2" w:semiHidden="0" w:uiPriority="67" w:unhideWhenUsed="0"/>
-    <w:lsdException w:name="Medium Grid 2 Accent 2" w:semiHidden="0" w:uiPriority="68" w:unhideWhenUsed="0"/>
-    <w:lsdException w:name="Medium Grid 3 Accent 2" w:semiHidden="0" w:uiPriority="69" w:unhideWhenUsed="0"/>
-    <w:lsdException w:name="Dark List Accent 2" w:semiHidden="0" w:uiPriority="70" w:unhideWhenUsed="0"/>
-    <w:lsdException w:name="Colorful Shading Accent 2" w:semiHidden="0" w:uiPriority="71" w:unhideWhenUsed="0"/>
-    <w:lsdException w:name="Colorful List Accent 2" w:semiHidden="0" w:uiPriority="72" w:unhideWhenUsed="0"/>
-    <w:lsdException w:name="Colorful Grid Accent 2" w:semiHidden="0" w:uiPriority="73" w:unhideWhenUsed="0"/>
-    <w:lsdException w:name="Light Shading Accent 3" w:semiHidden="0" w:uiPriority="60" w:unhideWhenUsed="0"/>
-    <w:lsdException w:name="Light List Accent 3" w:semiHidden="0" w:uiPriority="61" w:unhideWhenUsed="0"/>
-    <w:lsdException w:name="Light Grid Accent 3" w:semiHidden="0" w:uiPriority="62" w:unhideWhenUsed="0"/>
-    <w:lsdException w:name="Medium Shading 1 Accent 3" w:semiHidden="0" w:uiPriority="63" w:unhideWhenUsed="0"/>
-    <w:lsdException w:name="Medium Shading 2 Accent 3" w:semiHidden="0" w:uiPriority="64" w:unhideWhenUsed="0"/>
-    <w:lsdException w:name="Medium List 1 Accent 3" w:semiHidden="0" w:uiPriority="65" w:unhideWhenUsed="0"/>
-    <w:lsdException w:name="Medium List 2 Accent 3" w:semiHidden="0" w:uiPriority="66" w:unhideWhenUsed="0"/>
-    <w:lsdException w:name="Medium Grid 1 Accent 3" w:semiHidden="0" w:uiPriority="67" w:unhideWhenUsed="0"/>
-    <w:lsdException w:name="Medium Grid 2 Accent 3" w:semiHidden="0" w:uiPriority="68" w:unhideWhenUsed="0"/>
-    <w:lsdException w:name="Medium Grid 3 Accent 3" w:semiHidden="0" w:uiPriority="69" w:unhideWhenUsed="0"/>
-    <w:lsdException w:name="Dark List Accent 3" w:semiHidden="0" w:uiPriority="70" w:unhideWhenUsed="0"/>
-    <w:lsdException w:name="Colorful Shading Accent 3" w:semiHidden="0" w:uiPriority="71" w:unhideWhenUsed="0"/>
-    <w:lsdException w:name="Colorful List Accent 3" w:semiHidden="0" w:uiPriority="72" w:unhideWhenUsed="0"/>
-    <w:lsdException w:name="Colorful Grid Accent 3" w:semiHidden="0" w:uiPriority="73" w:unhideWhenUsed="0"/>
-    <w:lsdException w:name="Light Shading Accent 4" w:semiHidden="0" w:uiPriority="60" w:unhideWhenUsed="0"/>
-    <w:lsdException w:name="Light List Accent 4" w:semiHidden="0" w:uiPriority="61" w:unhideWhenUsed="0"/>
-    <w:lsdException w:name="Light Grid Accent 4" w:semiHidden="0" w:uiPriority="62" w:unhideWhenUsed="0"/>
-    <w:lsdException w:name="Medium Shading 1 Accent 4" w:semiHidden="0" w:uiPriority="63" w:unhideWhenUsed="0"/>
-    <w:lsdException w:name="Medium Shading 2 Accent 4" w:semiHidden="0" w:uiPriority="64" w:unhideWhenUsed="0"/>
-    <w:lsdException w:name="Medium List 1 Accent 4" w:semiHidden="0" w:uiPriority="65" w:unhideWhenUsed="0"/>
-    <w:lsdException w:name="Medium List 2 Accent 4" w:semiHidden="0" w:uiPriority="66" w:unhideWhenUsed="0"/>
-    <w:lsdException w:name="Medium Grid 1 Accent 4" w:semiHidden="0" w:uiPriority="67" w:unhideWhenUsed="0"/>
-    <w:lsdException w:name="Medium Grid 2 Accent 4" w:semiHidden="0" w:uiPriority="68" w:unhideWhenUsed="0"/>
-    <w:lsdException w:name="Medium Grid 3 Accent 4" w:semiHidden="0" w:uiPriority="69" w:unhideWhenUsed="0"/>
-    <w:lsdException w:name="Dark List Accent 4" w:semiHidden="0" w:uiPriority="70" w:unhideWhenUsed="0"/>
-    <w:lsdException w:name="Colorful Shading Accent 4" w:semiHidden="0" w:uiPriority="71" w:unhideWhenUsed="0"/>
-    <w:lsdException w:name="Colorful List Accent 4" w:semiHidden="0" w:uiPriority="72" w:unhideWhenUsed="0"/>
-    <w:lsdException w:name="Colorful Grid Accent 4" w:semiHidden="0" w:uiPriority="73" w:unhideWhenUsed="0"/>
-    <w:lsdException w:name="Light Shading Accent 5" w:semiHidden="0" w:uiPriority="60" w:unhideWhenUsed="0"/>
-    <w:lsdException w:name="Light List Accent 5" w:semiHidden="0" w:uiPriority="61" w:unhideWhenUsed="0"/>
-    <w:lsdException w:name="Light Grid Accent 5" w:semiHidden="0" w:uiPriority="62" w:unhideWhenUsed="0"/>
-    <w:lsdException w:name="Medium Shading 1 Accent 5" w:semiHidden="0" w:uiPriority="63" w:unhideWhenUsed="0"/>
-    <w:lsdException w:name="Medium Shading 2 Accent 5" w:semiHidden="0" w:uiPriority="64" w:unhideWhenUsed="0"/>
-    <w:lsdException w:name="Medium List 1 Accent 5" w:semiHidden="0" w:uiPriority="65" w:unhideWhenUsed="0"/>
-    <w:lsdException w:name="Medium List 2 Accent 5" w:semiHidden="0" w:uiPriority="66" w:unhideWhenUsed="0"/>
-    <w:lsdException w:name="Medium Grid 1 Accent 5" w:semiHidden="0" w:uiPriority="67" w:unhideWhenUsed="0"/>
-    <w:lsdException w:name="Medium Grid 2 Accent 5" w:semiHidden="0" w:uiPriority="68" w:unhideWhenUsed="0"/>
-    <w:lsdException w:name="Medium Grid 3 Accent 5" w:semiHidden="0" w:uiPriority="69" w:unhideWhenUsed="0"/>
-    <w:lsdException w:name="Dark List Accent 5" w:semiHidden="0" w:uiPriority="70" w:unhideWhenUsed="0"/>
-    <w:lsdException w:name="Colorful Shading Accent 5" w:semiHidden="0" w:uiPriority="71" w:unhideWhenUsed="0"/>
-    <w:lsdException w:name="Colorful List Accent 5" w:semiHidden="0" w:uiPriority="72" w:unhideWhenUsed="0"/>
-    <w:lsdException w:name="Colorful Grid Accent 5" w:semiHidden="0" w:uiPriority="73" w:unhideWhenUsed="0"/>
-    <w:lsdException w:name="Light Shading Accent 6" w:semiHidden="0" w:uiPriority="60" w:unhideWhenUsed="0"/>
-    <w:lsdException w:name="Light List Accent 6" w:semiHidden="0" w:uiPriority="61" w:unhideWhenUsed="0"/>
-    <w:lsdException w:name="Light Grid Accent 6" w:semiHidden="0" w:uiPriority="62" w:unhideWhenUsed="0"/>
-    <w:lsdException w:name="Medium Shading 1 Accent 6" w:semiHidden="0" w:uiPriority="63" w:unhideWhenUsed="0"/>
-    <w:lsdException w:name="Medium Shading 2 Accent 6" w:semiHidden="0" w:uiPriority="64" w:unhideWhenUsed="0"/>
-    <w:lsdException w:name="Medium List 1 Accent 6" w:semiHidden="0" w:uiPriority="65" w:unhideWhenUsed="0"/>
-    <w:lsdException w:name="Medium List 2 Accent 6" w:semiHidden="0" w:uiPriority="66" w:unhideWhenUsed="0"/>
-    <w:lsdException w:name="Medium Grid 1 Accent 6" w:semiHidden="0" w:uiPriority="67" w:unhideWhenUsed="0"/>
-    <w:lsdException w:name="Medium Grid 2 Accent 6" w:semiHidden="0" w:uiPriority="68" w:unhideWhenUsed="0"/>
-    <w:lsdException w:name="Medium Grid 3 Accent 6" w:semiHidden="0" w:uiPriority="69" w:unhideWhenUsed="0"/>
-    <w:lsdException w:name="Dark List Accent 6" w:semiHidden="0" w:uiPriority="70" w:unhideWhenUsed="0"/>
-    <w:lsdException w:name="Colorful Shading Accent 6" w:semiHidden="0" w:uiPriority="71" w:unhideWhenUsed="0"/>
-    <w:lsdException w:name="Colorful List Accent 6" w:semiHidden="0" w:uiPriority="72" w:unhideWhenUsed="0"/>
-    <w:lsdException w:name="Colorful Grid Accent 6" w:semiHidden="0" w:uiPriority="73" w:unhideWhenUsed="0"/>
-    <w:lsdException w:name="Subtle Emphasis" w:semiHidden="0" w:uiPriority="19" w:unhideWhenUsed="0" w:qFormat="1"/>
-    <w:lsdException w:name="Intense Emphasis" w:semiHidden="0" w:uiPriority="21" w:unhideWhenUsed="0" w:qFormat="1"/>
-    <w:lsdException w:name="Subtle Reference" w:semiHidden="0" w:uiPriority="31" w:unhideWhenUsed="0" w:qFormat="1"/>
-    <w:lsdException w:name="Intense Reference" w:semiHidden="0" w:uiPriority="32" w:unhideWhenUsed="0" w:qFormat="1"/>
-    <w:lsdException w:name="Book Title" w:semiHidden="0" w:uiPriority="33" w:unhideWhenUsed="0" w:qFormat="1"/>
-    <w:lsdException w:name="Bibliography" w:uiPriority="37"/>
-    <w:lsdException w:name="TOC Heading" w:uiPriority="39" w:qFormat="1"/>
+  <w:latentStyles w:defLockedState="0" w:defUIPriority="99" w:defSemiHidden="0" w:defUnhideWhenUsed="0" w:defQFormat="0" w:count="375">
+    <w:lsdException w:name="Normal" w:uiPriority="0" w:qFormat="1"/>
+    <w:lsdException w:name="heading 1" w:uiPriority="0" w:qFormat="1"/>
+    <w:lsdException w:name="heading 2" w:semiHidden="1" w:uiPriority="9" w:unhideWhenUsed="1" w:qFormat="1"/>
+    <w:lsdException w:name="heading 3" w:semiHidden="1" w:uiPriority="9" w:unhideWhenUsed="1" w:qFormat="1"/>
+    <w:lsdException w:name="heading 4" w:semiHidden="1" w:uiPriority="9" w:unhideWhenUsed="1" w:qFormat="1"/>
+    <w:lsdException w:name="heading 5" w:semiHidden="1" w:uiPriority="9" w:unhideWhenUsed="1" w:qFormat="1"/>
+    <w:lsdException w:name="heading 6" w:semiHidden="1" w:uiPriority="9" w:unhideWhenUsed="1" w:qFormat="1"/>
+    <w:lsdException w:name="heading 7" w:semiHidden="1" w:uiPriority="9" w:unhideWhenUsed="1" w:qFormat="1"/>
+    <w:lsdException w:name="heading 8" w:semiHidden="1" w:uiPriority="9" w:unhideWhenUsed="1" w:qFormat="1"/>
+    <w:lsdException w:name="heading 9" w:semiHidden="1" w:uiPriority="9" w:unhideWhenUsed="1" w:qFormat="1"/>
+    <w:lsdException w:name="index 1" w:semiHidden="1" w:unhideWhenUsed="1"/>
+    <w:lsdException w:name="index 2" w:semiHidden="1" w:unhideWhenUsed="1"/>
+    <w:lsdException w:name="index 3" w:semiHidden="1" w:unhideWhenUsed="1"/>
+    <w:lsdException w:name="index 4" w:semiHidden="1" w:unhideWhenUsed="1"/>
+    <w:lsdException w:name="index 5" w:semiHidden="1" w:unhideWhenUsed="1"/>
+    <w:lsdException w:name="index 6" w:semiHidden="1" w:unhideWhenUsed="1"/>
+    <w:lsdException w:name="index 7" w:semiHidden="1" w:unhideWhenUsed="1"/>
+    <w:lsdException w:name="index 8" w:semiHidden="1" w:unhideWhenUsed="1"/>
+    <w:lsdException w:name="index 9" w:semiHidden="1" w:unhideWhenUsed="1"/>
+    <w:lsdException w:name="toc 1" w:semiHidden="1" w:uiPriority="39" w:unhideWhenUsed="1"/>
+    <w:lsdException w:name="toc 2" w:semiHidden="1" w:uiPriority="39" w:unhideWhenUsed="1"/>
+    <w:lsdException w:name="toc 3" w:semiHidden="1" w:uiPriority="39" w:unhideWhenUsed="1"/>
+    <w:lsdException w:name="toc 4" w:semiHidden="1" w:uiPriority="39" w:unhideWhenUsed="1"/>
+    <w:lsdException w:name="toc 5" w:semiHidden="1" w:uiPriority="39" w:unhideWhenUsed="1"/>
+    <w:lsdException w:name="toc 6" w:semiHidden="1" w:uiPriority="39" w:unhideWhenUsed="1"/>
+    <w:lsdException w:name="toc 7" w:semiHidden="1" w:uiPriority="39" w:unhideWhenUsed="1"/>
+    <w:lsdException w:name="toc 8" w:semiHidden="1" w:uiPriority="39" w:unhideWhenUsed="1"/>
+    <w:lsdException w:name="toc 9" w:semiHidden="1" w:uiPriority="39" w:unhideWhenUsed="1"/>
+    <w:lsdException w:name="Normal Indent" w:semiHidden="1" w:unhideWhenUsed="1"/>
+    <w:lsdException w:name="footnote text" w:semiHidden="1" w:unhideWhenUsed="1"/>
+    <w:lsdException w:name="annotation text" w:semiHidden="1" w:unhideWhenUsed="1"/>
+    <w:lsdException w:name="header" w:semiHidden="1" w:unhideWhenUsed="1"/>
+    <w:lsdException w:name="footer" w:semiHidden="1" w:unhideWhenUsed="1"/>
+    <w:lsdException w:name="index heading" w:semiHidden="1" w:unhideWhenUsed="1"/>
+    <w:lsdException w:name="caption" w:semiHidden="1" w:uiPriority="35" w:unhideWhenUsed="1" w:qFormat="1"/>
+    <w:lsdException w:name="table of figures" w:semiHidden="1" w:unhideWhenUsed="1"/>
+    <w:lsdException w:name="envelope address" w:semiHidden="1" w:unhideWhenUsed="1"/>
+    <w:lsdException w:name="envelope return" w:semiHidden="1" w:unhideWhenUsed="1"/>
+    <w:lsdException w:name="footnote reference" w:semiHidden="1" w:unhideWhenUsed="1"/>
+    <w:lsdException w:name="annotation reference" w:semiHidden="1" w:unhideWhenUsed="1"/>
+    <w:lsdException w:name="line number" w:semiHidden="1" w:unhideWhenUsed="1"/>
+    <w:lsdException w:name="page number" w:semiHidden="1" w:unhideWhenUsed="1"/>
+    <w:lsdException w:name="endnote reference" w:semiHidden="1" w:unhideWhenUsed="1"/>
+    <w:lsdException w:name="endnote text" w:semiHidden="1" w:unhideWhenUsed="1"/>
+    <w:lsdException w:name="table of authorities" w:semiHidden="1" w:unhideWhenUsed="1"/>
+    <w:lsdException w:name="macro" w:semiHidden="1" w:unhideWhenUsed="1"/>
+    <w:lsdException w:name="toa heading" w:semiHidden="1" w:unhideWhenUsed="1"/>
+    <w:lsdException w:name="List" w:semiHidden="1" w:unhideWhenUsed="1"/>
+    <w:lsdException w:name="List Bullet" w:semiHidden="1" w:unhideWhenUsed="1" w:qFormat="1"/>
+    <w:lsdException w:name="List Number" w:semiHidden="1" w:unhideWhenUsed="1" w:qFormat="1"/>
+    <w:lsdException w:name="List 2" w:semiHidden="1" w:unhideWhenUsed="1"/>
+    <w:lsdException w:name="List 3" w:semiHidden="1" w:unhideWhenUsed="1"/>
+    <w:lsdException w:name="List 4" w:semiHidden="1" w:unhideWhenUsed="1"/>
+    <w:lsdException w:name="List 5" w:semiHidden="1" w:unhideWhenUsed="1"/>
+    <w:lsdException w:name="List Bullet 2" w:semiHidden="1" w:unhideWhenUsed="1"/>
+    <w:lsdException w:name="List Bullet 3" w:semiHidden="1" w:unhideWhenUsed="1"/>
+    <w:lsdException w:name="List Bullet 4" w:semiHidden="1" w:unhideWhenUsed="1"/>
+    <w:lsdException w:name="List Bullet 5" w:semiHidden="1" w:unhideWhenUsed="1"/>
+    <w:lsdException w:name="List Number 2" w:semiHidden="1" w:unhideWhenUsed="1"/>
+    <w:lsdException w:name="List Number 3" w:semiHidden="1" w:unhideWhenUsed="1"/>
+    <w:lsdException w:name="List Number 4" w:semiHidden="1" w:unhideWhenUsed="1"/>
+    <w:lsdException w:name="List Number 5" w:semiHidden="1" w:unhideWhenUsed="1"/>
+    <w:lsdException w:name="Title" w:uiPriority="10" w:qFormat="1"/>
+    <w:lsdException w:name="Closing" w:semiHidden="1" w:unhideWhenUsed="1"/>
+    <w:lsdException w:name="Signature" w:semiHidden="1" w:unhideWhenUsed="1"/>
+    <w:lsdException w:name="Default Paragraph Font" w:semiHidden="1" w:uiPriority="1" w:unhideWhenUsed="1"/>
+    <w:lsdException w:name="Body Text" w:semiHidden="1" w:unhideWhenUsed="1"/>
+    <w:lsdException w:name="Body Text Indent" w:semiHidden="1" w:unhideWhenUsed="1"/>
+    <w:lsdException w:name="List Continue" w:semiHidden="1" w:unhideWhenUsed="1"/>
+    <w:lsdException w:name="List Continue 2" w:semiHidden="1" w:unhideWhenUsed="1"/>
+    <w:lsdException w:name="List Continue 3" w:semiHidden="1" w:unhideWhenUsed="1"/>
+    <w:lsdException w:name="List Continue 4" w:semiHidden="1" w:unhideWhenUsed="1"/>
+    <w:lsdException w:name="List Continue 5" w:semiHidden="1" w:unhideWhenUsed="1"/>
+    <w:lsdException w:name="Message Header" w:semiHidden="1" w:unhideWhenUsed="1"/>
+    <w:lsdException w:name="Subtitle" w:uiPriority="11" w:qFormat="1"/>
+    <w:lsdException w:name="Salutation" w:semiHidden="1" w:unhideWhenUsed="1"/>
+    <w:lsdException w:name="Date" w:semiHidden="1" w:unhideWhenUsed="1"/>
+    <w:lsdException w:name="Body Text First Indent" w:semiHidden="1" w:unhideWhenUsed="1"/>
+    <w:lsdException w:name="Body Text First Indent 2" w:semiHidden="1" w:unhideWhenUsed="1"/>
+    <w:lsdException w:name="Note Heading" w:semiHidden="1" w:unhideWhenUsed="1"/>
+    <w:lsdException w:name="Body Text 2" w:semiHidden="1" w:unhideWhenUsed="1"/>
+    <w:lsdException w:name="Body Text 3" w:semiHidden="1" w:unhideWhenUsed="1"/>
+    <w:lsdException w:name="Body Text Indent 2" w:semiHidden="1" w:unhideWhenUsed="1"/>
+    <w:lsdException w:name="Body Text Indent 3" w:semiHidden="1" w:unhideWhenUsed="1"/>
+    <w:lsdException w:name="Block Text" w:semiHidden="1" w:unhideWhenUsed="1"/>
+    <w:lsdException w:name="Hyperlink" w:semiHidden="1" w:unhideWhenUsed="1"/>
+    <w:lsdException w:name="FollowedHyperlink" w:semiHidden="1" w:unhideWhenUsed="1"/>
+    <w:lsdException w:name="Strong" w:uiPriority="22" w:qFormat="1"/>
+    <w:lsdException w:name="Emphasis" w:uiPriority="20" w:qFormat="1"/>
+    <w:lsdException w:name="Document Map" w:semiHidden="1" w:unhideWhenUsed="1"/>
+    <w:lsdException w:name="Plain Text" w:semiHidden="1" w:unhideWhenUsed="1"/>
+    <w:lsdException w:name="E-mail Signature" w:semiHidden="1" w:unhideWhenUsed="1"/>
+    <w:lsdException w:name="HTML Top of Form" w:semiHidden="1" w:unhideWhenUsed="1"/>
+    <w:lsdException w:name="HTML Bottom of Form" w:semiHidden="1" w:unhideWhenUsed="1"/>
+    <w:lsdException w:name="Normal (Web)" w:semiHidden="1" w:unhideWhenUsed="1"/>
+    <w:lsdException w:name="HTML Acronym" w:semiHidden="1" w:unhideWhenUsed="1"/>
+    <w:lsdException w:name="HTML Address" w:semiHidden="1" w:unhideWhenUsed="1"/>
+    <w:lsdException w:name="HTML Cite" w:semiHidden="1" w:unhideWhenUsed="1"/>
+    <w:lsdException w:name="HTML Code" w:semiHidden="1" w:unhideWhenUsed="1"/>
+    <w:lsdException w:name="HTML Definition" w:semiHidden="1" w:unhideWhenUsed="1"/>
+    <w:lsdException w:name="HTML Keyboard" w:semiHidden="1" w:unhideWhenUsed="1"/>
+    <w:lsdException w:name="HTML Preformatted" w:semiHidden="1" w:unhideWhenUsed="1"/>
+    <w:lsdException w:name="HTML Sample" w:semiHidden="1" w:unhideWhenUsed="1"/>
+    <w:lsdException w:name="HTML Typewriter" w:semiHidden="1" w:unhideWhenUsed="1"/>
+    <w:lsdException w:name="HTML Variable" w:semiHidden="1" w:unhideWhenUsed="1"/>
+    <w:lsdException w:name="Normal Table" w:semiHidden="1" w:unhideWhenUsed="1"/>
+    <w:lsdException w:name="annotation subject" w:semiHidden="1" w:unhideWhenUsed="1"/>
+    <w:lsdException w:name="No List" w:semiHidden="1" w:unhideWhenUsed="1"/>
+    <w:lsdException w:name="Outline List 1" w:semiHidden="1" w:unhideWhenUsed="1"/>
+    <w:lsdException w:name="Outline List 2" w:semiHidden="1" w:unhideWhenUsed="1"/>
+    <w:lsdException w:name="Outline List 3" w:semiHidden="1" w:unhideWhenUsed="1"/>
+    <w:lsdException w:name="Table Simple 1" w:semiHidden="1" w:unhideWhenUsed="1"/>
+    <w:lsdException w:name="Table Simple 2" w:semiHidden="1" w:unhideWhenUsed="1"/>
+    <w:lsdException w:name="Table Simple 3" w:semiHidden="1" w:unhideWhenUsed="1"/>
+    <w:lsdException w:name="Table Classic 1" w:semiHidden="1" w:unhideWhenUsed="1"/>
+    <w:lsdException w:name="Table Classic 2" w:semiHidden="1" w:unhideWhenUsed="1"/>
+    <w:lsdException w:name="Table Classic 3" w:semiHidden="1" w:unhideWhenUsed="1"/>
+    <w:lsdException w:name="Table Classic 4" w:semiHidden="1" w:unhideWhenUsed="1"/>
+    <w:lsdException w:name="Table Colorful 1" w:semiHidden="1" w:unhideWhenUsed="1"/>
+    <w:lsdException w:name="Table Colorful 2" w:semiHidden="1" w:unhideWhenUsed="1"/>
+    <w:lsdException w:name="Table Colorful 3" w:semiHidden="1" w:unhideWhenUsed="1"/>
+    <w:lsdException w:name="Table Columns 1" w:semiHidden="1" w:unhideWhenUsed="1"/>
+    <w:lsdException w:name="Table Columns 2" w:semiHidden="1" w:unhideWhenUsed="1"/>
+    <w:lsdException w:name="Table Columns 3" w:semiHidden="1" w:unhideWhenUsed="1"/>
+    <w:lsdException w:name="Table Columns 4" w:semiHidden="1" w:unhideWhenUsed="1"/>
+    <w:lsdException w:name="Table Columns 5" w:semiHidden="1" w:unhideWhenUsed="1"/>
+    <w:lsdException w:name="Table Grid 1" w:semiHidden="1" w:unhideWhenUsed="1"/>
+    <w:lsdException w:name="Table Grid 2" w:semiHidden="1" w:unhideWhenUsed="1"/>
+    <w:lsdException w:name="Table Grid 3" w:semiHidden="1" w:unhideWhenUsed="1"/>
+    <w:lsdException w:name="Table Grid 4" w:semiHidden="1" w:unhideWhenUsed="1"/>
+    <w:lsdException w:name="Table Grid 5" w:semiHidden="1" w:unhideWhenUsed="1"/>
+    <w:lsdException w:name="Table Grid 6" w:semiHidden="1" w:unhideWhenUsed="1"/>
+    <w:lsdException w:name="Table Grid 7" w:semiHidden="1" w:unhideWhenUsed="1"/>
+    <w:lsdException w:name="Table Grid 8" w:semiHidden="1" w:unhideWhenUsed="1"/>
+    <w:lsdException w:name="Table List 1" w:semiHidden="1" w:unhideWhenUsed="1"/>
+    <w:lsdException w:name="Table List 2" w:semiHidden="1" w:unhideWhenUsed="1"/>
+    <w:lsdException w:name="Table List 3" w:semiHidden="1" w:unhideWhenUsed="1"/>
+    <w:lsdException w:name="Table List 4" w:semiHidden="1" w:unhideWhenUsed="1"/>
+    <w:lsdException w:name="Table List 5" w:semiHidden="1" w:unhideWhenUsed="1"/>
+    <w:lsdException w:name="Table List 6" w:semiHidden="1" w:unhideWhenUsed="1"/>
+    <w:lsdException w:name="Table List 7" w:semiHidden="1" w:unhideWhenUsed="1"/>
+    <w:lsdException w:name="Table List 8" w:semiHidden="1" w:unhideWhenUsed="1"/>
+    <w:lsdException w:name="Table 3D effects 1" w:semiHidden="1" w:unhideWhenUsed="1"/>
+    <w:lsdException w:name="Table 3D effects 2" w:semiHidden="1" w:unhideWhenUsed="1"/>
+    <w:lsdException w:name="Table 3D effects 3" w:semiHidden="1" w:unhideWhenUsed="1"/>
+    <w:lsdException w:name="Table Contemporary" w:semiHidden="1" w:unhideWhenUsed="1"/>
+    <w:lsdException w:name="Table Elegant" w:semiHidden="1" w:unhideWhenUsed="1"/>
+    <w:lsdException w:name="Table Professional" w:semiHidden="1" w:unhideWhenUsed="1"/>
+    <w:lsdException w:name="Table Subtle 1" w:semiHidden="1" w:unhideWhenUsed="1"/>
+    <w:lsdException w:name="Table Subtle 2" w:semiHidden="1" w:unhideWhenUsed="1"/>
+    <w:lsdException w:name="Table Web 1" w:semiHidden="1" w:unhideWhenUsed="1"/>
+    <w:lsdException w:name="Table Web 2" w:semiHidden="1" w:unhideWhenUsed="1"/>
+    <w:lsdException w:name="Table Web 3" w:semiHidden="1" w:unhideWhenUsed="1"/>
+    <w:lsdException w:name="Balloon Text" w:semiHidden="1" w:unhideWhenUsed="1"/>
+    <w:lsdException w:name="Table Grid" w:uiPriority="59"/>
+    <w:lsdException w:name="Table Theme" w:semiHidden="1" w:unhideWhenUsed="1"/>
+    <w:lsdException w:name="Placeholder Text" w:semiHidden="1"/>
+    <w:lsdException w:name="No Spacing" w:uiPriority="1" w:qFormat="1"/>
+    <w:lsdException w:name="Light Shading" w:uiPriority="60"/>
+    <w:lsdException w:name="Light List" w:uiPriority="61"/>
+    <w:lsdException w:name="Light Grid" w:uiPriority="62"/>
+    <w:lsdException w:name="Medium Shading 1" w:uiPriority="63"/>
+    <w:lsdException w:name="Medium Shading 2" w:uiPriority="64"/>
+    <w:lsdException w:name="Medium List 1" w:uiPriority="65"/>
+    <w:lsdException w:name="Medium List 2" w:uiPriority="66"/>
+    <w:lsdException w:name="Medium Grid 1" w:uiPriority="67"/>
+    <w:lsdException w:name="Medium Grid 2" w:uiPriority="68"/>
+    <w:lsdException w:name="Medium Grid 3" w:uiPriority="69"/>
+    <w:lsdException w:name="Dark List" w:uiPriority="70"/>
+    <w:lsdException w:name="Colorful Shading" w:uiPriority="71"/>
+    <w:lsdException w:name="Colorful List" w:uiPriority="72"/>
+    <w:lsdException w:name="Colorful Grid" w:uiPriority="73"/>
+    <w:lsdException w:name="Light Shading Accent 1" w:uiPriority="60"/>
+    <w:lsdException w:name="Light List Accent 1" w:uiPriority="61"/>
+    <w:lsdException w:name="Light Grid Accent 1" w:uiPriority="62"/>
+    <w:lsdException w:name="Medium Shading 1 Accent 1" w:uiPriority="63"/>
+    <w:lsdException w:name="Medium Shading 2 Accent 1" w:uiPriority="64"/>
+    <w:lsdException w:name="Medium List 1 Accent 1" w:uiPriority="65"/>
+    <w:lsdException w:name="Revision" w:semiHidden="1"/>
+    <w:lsdException w:name="List Paragraph" w:uiPriority="34" w:qFormat="1"/>
+    <w:lsdException w:name="Quote" w:uiPriority="29" w:qFormat="1"/>
+    <w:lsdException w:name="Intense Quote" w:uiPriority="30" w:qFormat="1"/>
+    <w:lsdException w:name="Medium List 2 Accent 1" w:uiPriority="66"/>
+    <w:lsdException w:name="Medium Grid 1 Accent 1" w:uiPriority="67"/>
+    <w:lsdException w:name="Medium Grid 2 Accent 1" w:uiPriority="68"/>
+    <w:lsdException w:name="Medium Grid 3 Accent 1" w:uiPriority="69"/>
+    <w:lsdException w:name="Dark List Accent 1" w:uiPriority="70"/>
+    <w:lsdException w:name="Colorful Shading Accent 1" w:uiPriority="71"/>
+    <w:lsdException w:name="Colorful List Accent 1" w:uiPriority="72"/>
+    <w:lsdException w:name="Colorful Grid Accent 1" w:uiPriority="73"/>
+    <w:lsdException w:name="Light Shading Accent 2" w:uiPriority="60"/>
+    <w:lsdException w:name="Light List Accent 2" w:uiPriority="61"/>
+    <w:lsdException w:name="Light Grid Accent 2" w:uiPriority="62"/>
+    <w:lsdException w:name="Medium Shading 1 Accent 2" w:uiPriority="63"/>
+    <w:lsdException w:name="Medium Shading 2 Accent 2" w:uiPriority="64"/>
+    <w:lsdException w:name="Medium List 1 Accent 2" w:uiPriority="65"/>
+    <w:lsdException w:name="Medium List 2 Accent 2" w:uiPriority="66"/>
+    <w:lsdException w:name="Medium Grid 1 Accent 2" w:uiPriority="67"/>
+    <w:lsdException w:name="Medium Grid 2 Accent 2" w:uiPriority="68"/>
+    <w:lsdException w:name="Medium Grid 3 Accent 2" w:uiPriority="69"/>
+    <w:lsdException w:name="Dark List Accent 2" w:uiPriority="70"/>
+    <w:lsdException w:name="Colorful Shading Accent 2" w:uiPriority="71"/>
+    <w:lsdException w:name="Colorful List Accent 2" w:uiPriority="72"/>
+    <w:lsdException w:name="Colorful Grid Accent 2" w:uiPriority="73"/>
+    <w:lsdException w:name="Light Shading Accent 3" w:uiPriority="60"/>
+    <w:lsdException w:name="Light List Accent 3" w:uiPriority="61"/>
+    <w:lsdException w:name="Light Grid Accent 3" w:uiPriority="62"/>
+    <w:lsdException w:name="Medium Shading 1 Accent 3" w:uiPriority="63"/>
+    <w:lsdException w:name="Medium Shading 2 Accent 3" w:uiPriority="64"/>
+    <w:lsdException w:name="Medium List 1 Accent 3" w:uiPriority="65"/>
+    <w:lsdException w:name="Medium List 2 Accent 3" w:uiPriority="66"/>
+    <w:lsdException w:name="Medium Grid 1 Accent 3" w:uiPriority="67"/>
+    <w:lsdException w:name="Medium Grid 2 Accent 3" w:uiPriority="68"/>
+    <w:lsdException w:name="Medium Grid 3 Accent 3" w:uiPriority="69"/>
+    <w:lsdException w:name="Dark List Accent 3" w:uiPriority="70"/>
+    <w:lsdException w:name="Colorful Shading Accent 3" w:uiPriority="71"/>
+    <w:lsdException w:name="Colorful List Accent 3" w:uiPriority="72"/>
+    <w:lsdException w:name="Colorful Grid Accent 3" w:uiPriority="73"/>
+    <w:lsdException w:name="Light Shading Accent 4" w:uiPriority="60"/>
+    <w:lsdException w:name="Light List Accent 4" w:uiPriority="61"/>
+    <w:lsdException w:name="Light Grid Accent 4" w:uiPriority="62"/>
+    <w:lsdException w:name="Medium Shading 1 Accent 4" w:uiPriority="63"/>
+    <w:lsdException w:name="Medium Shading 2 Accent 4" w:uiPriority="64"/>
+    <w:lsdException w:name="Medium List 1 Accent 4" w:uiPriority="65"/>
+    <w:lsdException w:name="Medium List 2 Accent 4" w:uiPriority="66"/>
+    <w:lsdException w:name="Medium Grid 1 Accent 4" w:uiPriority="67"/>
+    <w:lsdException w:name="Medium Grid 2 Accent 4" w:uiPriority="68"/>
+    <w:lsdException w:name="Medium Grid 3 Accent 4" w:uiPriority="69"/>
+    <w:lsdException w:name="Dark List Accent 4" w:uiPriority="70"/>
+    <w:lsdException w:name="Colorful Shading Accent 4" w:uiPriority="71"/>
+    <w:lsdException w:name="Colorful List Accent 4" w:uiPriority="72"/>
+    <w:lsdException w:name="Colorful Grid Accent 4" w:uiPriority="73"/>
+    <w:lsdException w:name="Light Shading Accent 5" w:uiPriority="60"/>
+    <w:lsdException w:name="Light List Accent 5" w:uiPriority="61"/>
+    <w:lsdException w:name="Light Grid Accent 5" w:uiPriority="62"/>
+    <w:lsdException w:name="Medium Shading 1 Accent 5" w:uiPriority="63"/>
+    <w:lsdException w:name="Medium Shading 2 Accent 5" w:uiPriority="64"/>
+    <w:lsdException w:name="Medium List 1 Accent 5" w:uiPriority="65"/>
+    <w:lsdException w:name="Medium List 2 Accent 5" w:uiPriority="66"/>
+    <w:lsdException w:name="Medium Grid 1 Accent 5" w:uiPriority="67"/>
+    <w:lsdException w:name="Medium Grid 2 Accent 5" w:uiPriority="68"/>
+    <w:lsdException w:name="Medium Grid 3 Accent 5" w:uiPriority="69"/>
+    <w:lsdException w:name="Dark List Accent 5" w:uiPriority="70"/>
+    <w:lsdException w:name="Colorful Shading Accent 5" w:uiPriority="71"/>
+    <w:lsdException w:name="Colorful List Accent 5" w:uiPriority="72"/>
+    <w:lsdException w:name="Colorful Grid Accent 5" w:uiPriority="73"/>
+    <w:lsdException w:name="Light Shading Accent 6" w:uiPriority="60"/>
+    <w:lsdException w:name="Light List Accent 6" w:uiPriority="61"/>
+    <w:lsdException w:name="Light Grid Accent 6" w:uiPriority="62"/>
+    <w:lsdException w:name="Medium Shading 1 Accent 6" w:uiPriority="63"/>
+    <w:lsdException w:name="Medium Shading 2 Accent 6" w:uiPriority="64"/>
+    <w:lsdException w:name="Medium List 1 Accent 6" w:uiPriority="65"/>
+    <w:lsdException w:name="Medium List 2 Accent 6" w:uiPriority="66"/>
+    <w:lsdException w:name="Medium Grid 1 Accent 6" w:uiPriority="67"/>
+    <w:lsdException w:name="Medium Grid 2 Accent 6" w:uiPriority="68"/>
+    <w:lsdException w:name="Medium Grid 3 Accent 6" w:uiPriority="69"/>
+    <w:lsdException w:name="Dark List Accent 6" w:uiPriority="70"/>
+    <w:lsdException w:name="Colorful Shading Accent 6" w:uiPriority="71"/>
+    <w:lsdException w:name="Colorful List Accent 6" w:uiPriority="72"/>
+    <w:lsdException w:name="Colorful Grid Accent 6" w:uiPriority="73"/>
+    <w:lsdException w:name="Subtle Emphasis" w:uiPriority="19" w:qFormat="1"/>
+    <w:lsdException w:name="Intense Emphasis" w:uiPriority="21" w:qFormat="1"/>
+    <w:lsdException w:name="Subtle Reference" w:uiPriority="31" w:qFormat="1"/>
+    <w:lsdException w:name="Intense Reference" w:uiPriority="32" w:qFormat="1"/>
+    <w:lsdException w:name="Book Title" w:uiPriority="33" w:qFormat="1"/>
+    <w:lsdException w:name="Bibliography" w:semiHidden="1" w:uiPriority="37" w:unhideWhenUsed="1"/>
+    <w:lsdException w:name="TOC Heading" w:semiHidden="1" w:uiPriority="39" w:unhideWhenUsed="1" w:qFormat="1"/>
+    <w:lsdException w:name="Grid Table Light" w:semiHidden="1" w:unhideWhenUsed="1"/>
+    <w:lsdException w:name="Grid Table 1 Light" w:semiHidden="1" w:unhideWhenUsed="1"/>
+    <w:lsdException w:name="Grid Table 2" w:semiHidden="1" w:unhideWhenUsed="1"/>
+    <w:lsdException w:name="Grid Table 3" w:semiHidden="1" w:unhideWhenUsed="1"/>
+    <w:lsdException w:name="Grid Table 4" w:uiPriority="49"/>
+    <w:lsdException w:name="Grid Table 5 Dark" w:uiPriority="50"/>
+    <w:lsdException w:name="Grid Table 6 Colorful" w:uiPriority="51"/>
+    <w:lsdException w:name="Grid Table 7 Colorful" w:uiPriority="52"/>
+    <w:lsdException w:name="Grid Table 1 Light Accent 1" w:uiPriority="46"/>
+    <w:lsdException w:name="Grid Table 2 Accent 1" w:uiPriority="47"/>
+    <w:lsdException w:name="Grid Table 3 Accent 1" w:uiPriority="48"/>
+    <w:lsdException w:name="Grid Table 4 Accent 1" w:uiPriority="49"/>
+    <w:lsdException w:name="Grid Table 5 Dark Accent 1" w:uiPriority="50"/>
+    <w:lsdException w:name="Grid Table 6 Colorful Accent 1" w:uiPriority="51"/>
+    <w:lsdException w:name="Grid Table 7 Colorful Accent 1" w:uiPriority="52"/>
+    <w:lsdException w:name="Grid Table 1 Light Accent 2" w:uiPriority="46"/>
+    <w:lsdException w:name="Grid Table 2 Accent 2" w:uiPriority="47"/>
+    <w:lsdException w:name="Grid Table 3 Accent 2" w:uiPriority="48"/>
+    <w:lsdException w:name="Grid Table 4 Accent 2" w:uiPriority="49"/>
+    <w:lsdException w:name="Grid Table 5 Dark Accent 2" w:uiPriority="50"/>
+    <w:lsdException w:name="Grid Table 6 Colorful Accent 2" w:uiPriority="51"/>
+    <w:lsdException w:name="Grid Table 7 Colorful Accent 2" w:uiPriority="52"/>
+    <w:lsdException w:name="Grid Table 1 Light Accent 3" w:uiPriority="46"/>
+    <w:lsdException w:name="Grid Table 2 Accent 3" w:uiPriority="47"/>
+    <w:lsdException w:name="Grid Table 3 Accent 3" w:uiPriority="48"/>
+    <w:lsdException w:name="Grid Table 4 Accent 3" w:uiPriority="49"/>
+    <w:lsdException w:name="Grid Table 5 Dark Accent 3" w:uiPriority="50"/>
+    <w:lsdException w:name="Grid Table 6 Colorful Accent 3" w:uiPriority="51"/>
+    <w:lsdException w:name="Grid Table 7 Colorful Accent 3" w:uiPriority="52"/>
+    <w:lsdException w:name="Grid Table 1 Light Accent 4" w:uiPriority="46"/>
+    <w:lsdException w:name="Grid Table 2 Accent 4" w:uiPriority="47"/>
+    <w:lsdException w:name="Grid Table 3 Accent 4" w:uiPriority="48"/>
+    <w:lsdException w:name="Grid Table 4 Accent 4" w:uiPriority="49"/>
+    <w:lsdException w:name="Grid Table 5 Dark Accent 4" w:uiPriority="50"/>
+    <w:lsdException w:name="Grid Table 6 Colorful Accent 4" w:uiPriority="51"/>
+    <w:lsdException w:name="Grid Table 7 Colorful Accent 4" w:uiPriority="52"/>
+    <w:lsdException w:name="Grid Table 1 Light Accent 5" w:uiPriority="46"/>
+    <w:lsdException w:name="Grid Table 2 Accent 5" w:uiPriority="47"/>
+    <w:lsdException w:name="Grid Table 3 Accent 5" w:uiPriority="48"/>
+    <w:lsdException w:name="Grid Table 4 Accent 5" w:uiPriority="49"/>
+    <w:lsdException w:name="Grid Table 5 Dark Accent 5" w:uiPriority="50"/>
+    <w:lsdException w:name="Grid Table 6 Colorful Accent 5" w:uiPriority="51"/>
+    <w:lsdException w:name="Grid Table 7 Colorful Accent 5" w:uiPriority="52"/>
+    <w:lsdException w:name="Grid Table 1 Light Accent 6" w:uiPriority="46"/>
+    <w:lsdException w:name="Grid Table 2 Accent 6" w:uiPriority="47"/>
+    <w:lsdException w:name="Grid Table 3 Accent 6" w:uiPriority="48"/>
+    <w:lsdException w:name="Grid Table 4 Accent 6" w:uiPriority="49"/>
+    <w:lsdException w:name="Grid Table 5 Dark Accent 6" w:uiPriority="50"/>
+    <w:lsdException w:name="Grid Table 6 Colorful Accent 6" w:uiPriority="51"/>
+    <w:lsdException w:name="Grid Table 7 Colorful Accent 6" w:uiPriority="52"/>
+    <w:lsdException w:name="List Table 1 Light" w:uiPriority="46"/>
+    <w:lsdException w:name="List Table 2" w:uiPriority="47"/>
+    <w:lsdException w:name="List Table 3" w:uiPriority="48"/>
+    <w:lsdException w:name="List Table 4" w:uiPriority="49"/>
+    <w:lsdException w:name="List Table 5 Dark" w:uiPriority="50"/>
+    <w:lsdException w:name="List Table 6 Colorful" w:uiPriority="51"/>
+    <w:lsdException w:name="List Table 7 Colorful" w:uiPriority="52"/>
+    <w:lsdException w:name="List Table 1 Light Accent 1" w:uiPriority="46"/>
+    <w:lsdException w:name="List Table 2 Accent 1" w:uiPriority="47"/>
+    <w:lsdException w:name="List Table 3 Accent 1" w:uiPriority="48"/>
+    <w:lsdException w:name="List Table 4 Accent 1" w:uiPriority="49"/>
+    <w:lsdException w:name="List Table 5 Dark Accent 1" w:uiPriority="50"/>
+    <w:lsdException w:name="List Table 6 Colorful Accent 1" w:uiPriority="51"/>
+    <w:lsdException w:name="List Table 7 Colorful Accent 1" w:uiPriority="52"/>
+    <w:lsdException w:name="List Table 1 Light Accent 2" w:uiPriority="46"/>
+    <w:lsdException w:name="List Table 2 Accent 2" w:uiPriority="47"/>
+    <w:lsdException w:name="List Table 3 Accent 2" w:uiPriority="48"/>
+    <w:lsdException w:name="List Table 4 Accent 2" w:uiPriority="49"/>
+    <w:lsdException w:name="List Table 5 Dark Accent 2" w:uiPriority="50"/>
+    <w:lsdException w:name="List Table 6 Colorful Accent 2" w:uiPriority="51"/>
+    <w:lsdException w:name="List Table 7 Colorful Accent 2" w:uiPriority="52"/>
+    <w:lsdException w:name="List Table 1 Light Accent 3" w:uiPriority="46"/>
+    <w:lsdException w:name="List Table 2 Accent 3" w:uiPriority="47"/>
+    <w:lsdException w:name="List Table 3 Accent 3" w:uiPriority="48"/>
+    <w:lsdException w:name="List Table 4 Accent 3" w:uiPriority="49"/>
+    <w:lsdException w:name="List Table 5 Dark Accent 3" w:uiPriority="50"/>
+    <w:lsdException w:name="List Table 6 Colorful Accent 3" w:uiPriority="51"/>
+    <w:lsdException w:name="List Table 7 Colorful Accent 3" w:uiPriority="52"/>
+    <w:lsdException w:name="List Table 1 Light Accent 4" w:uiPriority="46"/>
+    <w:lsdException w:name="List Table 2 Accent 4" w:uiPriority="47"/>
+    <w:lsdException w:name="List Table 3 Accent 4" w:uiPriority="48"/>
+    <w:lsdException w:name="List Table 4 Accent 4" w:uiPriority="49"/>
+    <w:lsdException w:name="List Table 5 Dark Accent 4" w:uiPriority="50"/>
+    <w:lsdException w:name="List Table 6 Colorful Accent 4" w:uiPriority="51"/>
+    <w:lsdException w:name="List Table 7 Colorful Accent 4" w:uiPriority="52"/>
+    <w:lsdException w:name="List Table 1 Light Accent 5" w:uiPriority="46"/>
+    <w:lsdException w:name="List Table 2 Accent 5" w:uiPriority="47"/>
+    <w:lsdException w:name="List Table 3 Accent 5" w:uiPriority="48"/>
+    <w:lsdException w:name="List Table 4 Accent 5" w:uiPriority="49"/>
+    <w:lsdException w:name="List Table 5 Dark Accent 5" w:uiPriority="50"/>
+    <w:lsdException w:name="List Table 6 Colorful Accent 5" w:uiPriority="51"/>
+    <w:lsdException w:name="List Table 7 Colorful Accent 5" w:uiPriority="52"/>
+    <w:lsdException w:name="List Table 1 Light Accent 6" w:uiPriority="46"/>
+    <w:lsdException w:name="List Table 2 Accent 6" w:uiPriority="47"/>
+    <w:lsdException w:name="List Table 3 Accent 6" w:uiPriority="48"/>
+    <w:lsdException w:name="List Table 4 Accent 6" w:uiPriority="49"/>
+    <w:lsdException w:name="List Table 5 Dark Accent 6" w:uiPriority="50"/>
+    <w:lsdException w:name="List Table 6 Colorful Accent 6" w:uiPriority="51"/>
+    <w:lsdException w:name="List Table 7 Colorful Accent 6" w:uiPriority="52"/>
+    <w:lsdException w:name="Mention" w:semiHidden="1" w:unhideWhenUsed="1"/>
+    <w:lsdException w:name="Smart Hyperlink" w:semiHidden="1" w:unhideWhenUsed="1"/>
+    <w:lsdException w:name="Hashtag" w:semiHidden="1" w:unhideWhenUsed="1"/>
+    <w:lsdException w:name="Unresolved Mention" w:semiHidden="1" w:unhideWhenUsed="1"/>
   </w:latentStyles>
   <w:style w:type="paragraph" w:default="1" w:styleId="Normal">
     <w:name w:val="Normal"/>
@@ -1491,7 +2078,6 @@
     <w:uiPriority w:val="59"/>
     <w:rsid w:val="00102F80"/>
     <w:tblPr>
-      <w:tblInd w:w="0" w:type="dxa"/>
       <w:tblBorders>
         <w:top w:val="single" w:sz="4" w:space="0" w:color="auto"/>
         <w:left w:val="single" w:sz="4" w:space="0" w:color="auto"/>
@@ -1500,413 +2086,6 @@
         <w:insideH w:val="single" w:sz="4" w:space="0" w:color="auto"/>
         <w:insideV w:val="single" w:sz="4" w:space="0" w:color="auto"/>
       </w:tblBorders>
-      <w:tblCellMar>
-        <w:top w:w="0" w:type="dxa"/>
-        <w:left w:w="108" w:type="dxa"/>
-        <w:bottom w:w="0" w:type="dxa"/>
-        <w:right w:w="108" w:type="dxa"/>
-      </w:tblCellMar>
-    </w:tblPr>
-  </w:style>
-  <w:style w:type="paragraph" w:styleId="Title">
-    <w:name w:val="Title"/>
-    <w:basedOn w:val="Normal"/>
-    <w:next w:val="Normal"/>
-    <w:link w:val="TitleChar"/>
-    <w:uiPriority w:val="10"/>
-    <w:qFormat/>
-    <w:rsid w:val="0002658E"/>
-    <w:pPr>
-      <w:pBdr>
-        <w:bottom w:val="single" w:sz="8" w:space="4" w:color="4F81BD" w:themeColor="accent1"/>
-      </w:pBdr>
-      <w:spacing w:after="300"/>
-      <w:contextualSpacing/>
-    </w:pPr>
-    <w:rPr>
-      <w:rFonts w:asciiTheme="majorHAnsi" w:eastAsiaTheme="majorEastAsia" w:hAnsiTheme="majorHAnsi" w:cstheme="majorBidi"/>
-      <w:color w:val="17365D" w:themeColor="text2" w:themeShade="BF"/>
-      <w:spacing w:val="5"/>
-      <w:kern w:val="28"/>
-      <w:sz w:val="52"/>
-      <w:szCs w:val="52"/>
-    </w:rPr>
-  </w:style>
-  <w:style w:type="character" w:customStyle="1" w:styleId="TitleChar">
-    <w:name w:val="Title Char"/>
-    <w:basedOn w:val="DefaultParagraphFont"/>
-    <w:link w:val="Title"/>
-    <w:uiPriority w:val="10"/>
-    <w:rsid w:val="0002658E"/>
-    <w:rPr>
-      <w:rFonts w:asciiTheme="majorHAnsi" w:eastAsiaTheme="majorEastAsia" w:hAnsiTheme="majorHAnsi" w:cstheme="majorBidi"/>
-      <w:color w:val="17365D" w:themeColor="text2" w:themeShade="BF"/>
-      <w:spacing w:val="5"/>
-      <w:kern w:val="28"/>
-      <w:sz w:val="52"/>
-      <w:szCs w:val="52"/>
-      <w:lang w:val="de-CH"/>
-    </w:rPr>
-  </w:style>
-</w:styles>
-</file>
-
-<file path=word/stylesWithEffects.xml><?xml version="1.0" encoding="utf-8"?>
-<w:styles xmlns:wpc="http://schemas.microsoft.com/office/word/2010/wordprocessingCanvas" xmlns:mo="http://schemas.microsoft.com/office/mac/office/2008/main" xmlns:mc="http://schemas.openxmlformats.org/markup-compatibility/2006" xmlns:mv="urn:schemas-microsoft-com:mac:vml" xmlns:o="urn:schemas-microsoft-com:office:office" xmlns:r="http://schemas.openxmlformats.org/officeDocument/2006/relationships" xmlns:m="http://schemas.openxmlformats.org/officeDocument/2006/math" xmlns:v="urn:schemas-microsoft-com:vml" xmlns:wp14="http://schemas.microsoft.com/office/word/2010/wordprocessingDrawing" xmlns:wp="http://schemas.openxmlformats.org/drawingml/2006/wordprocessingDrawing" xmlns:w10="urn:schemas-microsoft-com:office:word" xmlns:w="http://schemas.openxmlformats.org/wordprocessingml/2006/main" xmlns:w14="http://schemas.microsoft.com/office/word/2010/wordml" xmlns:wpg="http://schemas.microsoft.com/office/word/2010/wordprocessingGroup" xmlns:wpi="http://schemas.microsoft.com/office/word/2010/wordprocessingInk" xmlns:wne="http://schemas.microsoft.com/office/word/2006/wordml" xmlns:wps="http://schemas.microsoft.com/office/word/2010/wordprocessingShape" mc:Ignorable="w14 wp14">
-  <w:docDefaults>
-    <w:rPrDefault>
-      <w:rPr>
-        <w:rFonts w:asciiTheme="minorHAnsi" w:eastAsiaTheme="minorEastAsia" w:hAnsiTheme="minorHAnsi" w:cstheme="minorBidi"/>
-        <w:sz w:val="24"/>
-        <w:szCs w:val="24"/>
-        <w:lang w:val="en-US" w:eastAsia="en-US" w:bidi="ar-SA"/>
-      </w:rPr>
-    </w:rPrDefault>
-    <w:pPrDefault/>
-  </w:docDefaults>
-  <w:latentStyles w:defLockedState="0" w:defUIPriority="99" w:defSemiHidden="1" w:defUnhideWhenUsed="1" w:defQFormat="0" w:count="276">
-    <w:lsdException w:name="Normal" w:semiHidden="0" w:uiPriority="0" w:unhideWhenUsed="0" w:qFormat="1"/>
-    <w:lsdException w:name="heading 1" w:semiHidden="0" w:uiPriority="0" w:unhideWhenUsed="0" w:qFormat="1"/>
-    <w:lsdException w:name="heading 2" w:uiPriority="9" w:qFormat="1"/>
-    <w:lsdException w:name="heading 3" w:uiPriority="9" w:qFormat="1"/>
-    <w:lsdException w:name="heading 4" w:uiPriority="9" w:qFormat="1"/>
-    <w:lsdException w:name="heading 5" w:uiPriority="9" w:qFormat="1"/>
-    <w:lsdException w:name="heading 6" w:uiPriority="9" w:qFormat="1"/>
-    <w:lsdException w:name="heading 7" w:uiPriority="9" w:qFormat="1"/>
-    <w:lsdException w:name="heading 8" w:uiPriority="9" w:qFormat="1"/>
-    <w:lsdException w:name="heading 9" w:uiPriority="9" w:qFormat="1"/>
-    <w:lsdException w:name="toc 1" w:uiPriority="39"/>
-    <w:lsdException w:name="toc 2" w:uiPriority="39"/>
-    <w:lsdException w:name="toc 3" w:uiPriority="39"/>
-    <w:lsdException w:name="toc 4" w:uiPriority="39"/>
-    <w:lsdException w:name="toc 5" w:uiPriority="39"/>
-    <w:lsdException w:name="toc 6" w:uiPriority="39"/>
-    <w:lsdException w:name="toc 7" w:uiPriority="39"/>
-    <w:lsdException w:name="toc 8" w:uiPriority="39"/>
-    <w:lsdException w:name="toc 9" w:uiPriority="39"/>
-    <w:lsdException w:name="caption" w:uiPriority="35" w:qFormat="1"/>
-    <w:lsdException w:name="List Bullet" w:qFormat="1"/>
-    <w:lsdException w:name="List Number" w:qFormat="1"/>
-    <w:lsdException w:name="Title" w:semiHidden="0" w:uiPriority="10" w:unhideWhenUsed="0" w:qFormat="1"/>
-    <w:lsdException w:name="Default Paragraph Font" w:uiPriority="1"/>
-    <w:lsdException w:name="Subtitle" w:semiHidden="0" w:uiPriority="11" w:unhideWhenUsed="0" w:qFormat="1"/>
-    <w:lsdException w:name="Strong" w:semiHidden="0" w:uiPriority="22" w:unhideWhenUsed="0" w:qFormat="1"/>
-    <w:lsdException w:name="Emphasis" w:semiHidden="0" w:uiPriority="20" w:unhideWhenUsed="0" w:qFormat="1"/>
-    <w:lsdException w:name="Table Grid" w:semiHidden="0" w:uiPriority="59" w:unhideWhenUsed="0"/>
-    <w:lsdException w:name="Placeholder Text" w:unhideWhenUsed="0"/>
-    <w:lsdException w:name="No Spacing" w:semiHidden="0" w:uiPriority="1" w:unhideWhenUsed="0" w:qFormat="1"/>
-    <w:lsdException w:name="Light Shading" w:semiHidden="0" w:uiPriority="60" w:unhideWhenUsed="0"/>
-    <w:lsdException w:name="Light List" w:semiHidden="0" w:uiPriority="61" w:unhideWhenUsed="0"/>
-    <w:lsdException w:name="Light Grid" w:semiHidden="0" w:uiPriority="62" w:unhideWhenUsed="0"/>
-    <w:lsdException w:name="Medium Shading 1" w:semiHidden="0" w:uiPriority="63" w:unhideWhenUsed="0"/>
-    <w:lsdException w:name="Medium Shading 2" w:semiHidden="0" w:uiPriority="64" w:unhideWhenUsed="0"/>
-    <w:lsdException w:name="Medium List 1" w:semiHidden="0" w:uiPriority="65" w:unhideWhenUsed="0"/>
-    <w:lsdException w:name="Medium List 2" w:semiHidden="0" w:uiPriority="66" w:unhideWhenUsed="0"/>
-    <w:lsdException w:name="Medium Grid 1" w:semiHidden="0" w:uiPriority="67" w:unhideWhenUsed="0"/>
-    <w:lsdException w:name="Medium Grid 2" w:semiHidden="0" w:uiPriority="68" w:unhideWhenUsed="0"/>
-    <w:lsdException w:name="Medium Grid 3" w:semiHidden="0" w:uiPriority="69" w:unhideWhenUsed="0"/>
-    <w:lsdException w:name="Dark List" w:semiHidden="0" w:uiPriority="70" w:unhideWhenUsed="0"/>
-    <w:lsdException w:name="Colorful Shading" w:semiHidden="0" w:uiPriority="71" w:unhideWhenUsed="0"/>
-    <w:lsdException w:name="Colorful List" w:semiHidden="0" w:uiPriority="72" w:unhideWhenUsed="0"/>
-    <w:lsdException w:name="Colorful Grid" w:semiHidden="0" w:uiPriority="73" w:unhideWhenUsed="0"/>
-    <w:lsdException w:name="Light Shading Accent 1" w:semiHidden="0" w:uiPriority="60" w:unhideWhenUsed="0"/>
-    <w:lsdException w:name="Light List Accent 1" w:semiHidden="0" w:uiPriority="61" w:unhideWhenUsed="0"/>
-    <w:lsdException w:name="Light Grid Accent 1" w:semiHidden="0" w:uiPriority="62" w:unhideWhenUsed="0"/>
-    <w:lsdException w:name="Medium Shading 1 Accent 1" w:semiHidden="0" w:uiPriority="63" w:unhideWhenUsed="0"/>
-    <w:lsdException w:name="Medium Shading 2 Accent 1" w:semiHidden="0" w:uiPriority="64" w:unhideWhenUsed="0"/>
-    <w:lsdException w:name="Medium List 1 Accent 1" w:semiHidden="0" w:uiPriority="65" w:unhideWhenUsed="0"/>
-    <w:lsdException w:name="Revision" w:unhideWhenUsed="0"/>
-    <w:lsdException w:name="List Paragraph" w:semiHidden="0" w:uiPriority="34" w:unhideWhenUsed="0" w:qFormat="1"/>
-    <w:lsdException w:name="Quote" w:semiHidden="0" w:uiPriority="29" w:unhideWhenUsed="0" w:qFormat="1"/>
-    <w:lsdException w:name="Intense Quote" w:semiHidden="0" w:uiPriority="30" w:unhideWhenUsed="0" w:qFormat="1"/>
-    <w:lsdException w:name="Medium List 2 Accent 1" w:semiHidden="0" w:uiPriority="66" w:unhideWhenUsed="0"/>
-    <w:lsdException w:name="Medium Grid 1 Accent 1" w:semiHidden="0" w:uiPriority="67" w:unhideWhenUsed="0"/>
-    <w:lsdException w:name="Medium Grid 2 Accent 1" w:semiHidden="0" w:uiPriority="68" w:unhideWhenUsed="0"/>
-    <w:lsdException w:name="Medium Grid 3 Accent 1" w:semiHidden="0" w:uiPriority="69" w:unhideWhenUsed="0"/>
-    <w:lsdException w:name="Dark List Accent 1" w:semiHidden="0" w:uiPriority="70" w:unhideWhenUsed="0"/>
-    <w:lsdException w:name="Colorful Shading Accent 1" w:semiHidden="0" w:uiPriority="71" w:unhideWhenUsed="0"/>
-    <w:lsdException w:name="Colorful List Accent 1" w:semiHidden="0" w:uiPriority="72" w:unhideWhenUsed="0"/>
-    <w:lsdException w:name="Colorful Grid Accent 1" w:semiHidden="0" w:uiPriority="73" w:unhideWhenUsed="0"/>
-    <w:lsdException w:name="Light Shading Accent 2" w:semiHidden="0" w:uiPriority="60" w:unhideWhenUsed="0"/>
-    <w:lsdException w:name="Light List Accent 2" w:semiHidden="0" w:uiPriority="61" w:unhideWhenUsed="0"/>
-    <w:lsdException w:name="Light Grid Accent 2" w:semiHidden="0" w:uiPriority="62" w:unhideWhenUsed="0"/>
-    <w:lsdException w:name="Medium Shading 1 Accent 2" w:semiHidden="0" w:uiPriority="63" w:unhideWhenUsed="0"/>
-    <w:lsdException w:name="Medium Shading 2 Accent 2" w:semiHidden="0" w:uiPriority="64" w:unhideWhenUsed="0"/>
-    <w:lsdException w:name="Medium List 1 Accent 2" w:semiHidden="0" w:uiPriority="65" w:unhideWhenUsed="0"/>
-    <w:lsdException w:name="Medium List 2 Accent 2" w:semiHidden="0" w:uiPriority="66" w:unhideWhenUsed="0"/>
-    <w:lsdException w:name="Medium Grid 1 Accent 2" w:semiHidden="0" w:uiPriority="67" w:unhideWhenUsed="0"/>
-    <w:lsdException w:name="Medium Grid 2 Accent 2" w:semiHidden="0" w:uiPriority="68" w:unhideWhenUsed="0"/>
-    <w:lsdException w:name="Medium Grid 3 Accent 2" w:semiHidden="0" w:uiPriority="69" w:unhideWhenUsed="0"/>
-    <w:lsdException w:name="Dark List Accent 2" w:semiHidden="0" w:uiPriority="70" w:unhideWhenUsed="0"/>
-    <w:lsdException w:name="Colorful Shading Accent 2" w:semiHidden="0" w:uiPriority="71" w:unhideWhenUsed="0"/>
-    <w:lsdException w:name="Colorful List Accent 2" w:semiHidden="0" w:uiPriority="72" w:unhideWhenUsed="0"/>
-    <w:lsdException w:name="Colorful Grid Accent 2" w:semiHidden="0" w:uiPriority="73" w:unhideWhenUsed="0"/>
-    <w:lsdException w:name="Light Shading Accent 3" w:semiHidden="0" w:uiPriority="60" w:unhideWhenUsed="0"/>
-    <w:lsdException w:name="Light List Accent 3" w:semiHidden="0" w:uiPriority="61" w:unhideWhenUsed="0"/>
-    <w:lsdException w:name="Light Grid Accent 3" w:semiHidden="0" w:uiPriority="62" w:unhideWhenUsed="0"/>
-    <w:lsdException w:name="Medium Shading 1 Accent 3" w:semiHidden="0" w:uiPriority="63" w:unhideWhenUsed="0"/>
-    <w:lsdException w:name="Medium Shading 2 Accent 3" w:semiHidden="0" w:uiPriority="64" w:unhideWhenUsed="0"/>
-    <w:lsdException w:name="Medium List 1 Accent 3" w:semiHidden="0" w:uiPriority="65" w:unhideWhenUsed="0"/>
-    <w:lsdException w:name="Medium List 2 Accent 3" w:semiHidden="0" w:uiPriority="66" w:unhideWhenUsed="0"/>
-    <w:lsdException w:name="Medium Grid 1 Accent 3" w:semiHidden="0" w:uiPriority="67" w:unhideWhenUsed="0"/>
-    <w:lsdException w:name="Medium Grid 2 Accent 3" w:semiHidden="0" w:uiPriority="68" w:unhideWhenUsed="0"/>
-    <w:lsdException w:name="Medium Grid 3 Accent 3" w:semiHidden="0" w:uiPriority="69" w:unhideWhenUsed="0"/>
-    <w:lsdException w:name="Dark List Accent 3" w:semiHidden="0" w:uiPriority="70" w:unhideWhenUsed="0"/>
-    <w:lsdException w:name="Colorful Shading Accent 3" w:semiHidden="0" w:uiPriority="71" w:unhideWhenUsed="0"/>
-    <w:lsdException w:name="Colorful List Accent 3" w:semiHidden="0" w:uiPriority="72" w:unhideWhenUsed="0"/>
-    <w:lsdException w:name="Colorful Grid Accent 3" w:semiHidden="0" w:uiPriority="73" w:unhideWhenUsed="0"/>
-    <w:lsdException w:name="Light Shading Accent 4" w:semiHidden="0" w:uiPriority="60" w:unhideWhenUsed="0"/>
-    <w:lsdException w:name="Light List Accent 4" w:semiHidden="0" w:uiPriority="61" w:unhideWhenUsed="0"/>
-    <w:lsdException w:name="Light Grid Accent 4" w:semiHidden="0" w:uiPriority="62" w:unhideWhenUsed="0"/>
-    <w:lsdException w:name="Medium Shading 1 Accent 4" w:semiHidden="0" w:uiPriority="63" w:unhideWhenUsed="0"/>
-    <w:lsdException w:name="Medium Shading 2 Accent 4" w:semiHidden="0" w:uiPriority="64" w:unhideWhenUsed="0"/>
-    <w:lsdException w:name="Medium List 1 Accent 4" w:semiHidden="0" w:uiPriority="65" w:unhideWhenUsed="0"/>
-    <w:lsdException w:name="Medium List 2 Accent 4" w:semiHidden="0" w:uiPriority="66" w:unhideWhenUsed="0"/>
-    <w:lsdException w:name="Medium Grid 1 Accent 4" w:semiHidden="0" w:uiPriority="67" w:unhideWhenUsed="0"/>
-    <w:lsdException w:name="Medium Grid 2 Accent 4" w:semiHidden="0" w:uiPriority="68" w:unhideWhenUsed="0"/>
-    <w:lsdException w:name="Medium Grid 3 Accent 4" w:semiHidden="0" w:uiPriority="69" w:unhideWhenUsed="0"/>
-    <w:lsdException w:name="Dark List Accent 4" w:semiHidden="0" w:uiPriority="70" w:unhideWhenUsed="0"/>
-    <w:lsdException w:name="Colorful Shading Accent 4" w:semiHidden="0" w:uiPriority="71" w:unhideWhenUsed="0"/>
-    <w:lsdException w:name="Colorful List Accent 4" w:semiHidden="0" w:uiPriority="72" w:unhideWhenUsed="0"/>
-    <w:lsdException w:name="Colorful Grid Accent 4" w:semiHidden="0" w:uiPriority="73" w:unhideWhenUsed="0"/>
-    <w:lsdException w:name="Light Shading Accent 5" w:semiHidden="0" w:uiPriority="60" w:unhideWhenUsed="0"/>
-    <w:lsdException w:name="Light List Accent 5" w:semiHidden="0" w:uiPriority="61" w:unhideWhenUsed="0"/>
-    <w:lsdException w:name="Light Grid Accent 5" w:semiHidden="0" w:uiPriority="62" w:unhideWhenUsed="0"/>
-    <w:lsdException w:name="Medium Shading 1 Accent 5" w:semiHidden="0" w:uiPriority="63" w:unhideWhenUsed="0"/>
-    <w:lsdException w:name="Medium Shading 2 Accent 5" w:semiHidden="0" w:uiPriority="64" w:unhideWhenUsed="0"/>
-    <w:lsdException w:name="Medium List 1 Accent 5" w:semiHidden="0" w:uiPriority="65" w:unhideWhenUsed="0"/>
-    <w:lsdException w:name="Medium List 2 Accent 5" w:semiHidden="0" w:uiPriority="66" w:unhideWhenUsed="0"/>
-    <w:lsdException w:name="Medium Grid 1 Accent 5" w:semiHidden="0" w:uiPriority="67" w:unhideWhenUsed="0"/>
-    <w:lsdException w:name="Medium Grid 2 Accent 5" w:semiHidden="0" w:uiPriority="68" w:unhideWhenUsed="0"/>
-    <w:lsdException w:name="Medium Grid 3 Accent 5" w:semiHidden="0" w:uiPriority="69" w:unhideWhenUsed="0"/>
-    <w:lsdException w:name="Dark List Accent 5" w:semiHidden="0" w:uiPriority="70" w:unhideWhenUsed="0"/>
-    <w:lsdException w:name="Colorful Shading Accent 5" w:semiHidden="0" w:uiPriority="71" w:unhideWhenUsed="0"/>
-    <w:lsdException w:name="Colorful List Accent 5" w:semiHidden="0" w:uiPriority="72" w:unhideWhenUsed="0"/>
-    <w:lsdException w:name="Colorful Grid Accent 5" w:semiHidden="0" w:uiPriority="73" w:unhideWhenUsed="0"/>
-    <w:lsdException w:name="Light Shading Accent 6" w:semiHidden="0" w:uiPriority="60" w:unhideWhenUsed="0"/>
-    <w:lsdException w:name="Light List Accent 6" w:semiHidden="0" w:uiPriority="61" w:unhideWhenUsed="0"/>
-    <w:lsdException w:name="Light Grid Accent 6" w:semiHidden="0" w:uiPriority="62" w:unhideWhenUsed="0"/>
-    <w:lsdException w:name="Medium Shading 1 Accent 6" w:semiHidden="0" w:uiPriority="63" w:unhideWhenUsed="0"/>
-    <w:lsdException w:name="Medium Shading 2 Accent 6" w:semiHidden="0" w:uiPriority="64" w:unhideWhenUsed="0"/>
-    <w:lsdException w:name="Medium List 1 Accent 6" w:semiHidden="0" w:uiPriority="65" w:unhideWhenUsed="0"/>
-    <w:lsdException w:name="Medium List 2 Accent 6" w:semiHidden="0" w:uiPriority="66" w:unhideWhenUsed="0"/>
-    <w:lsdException w:name="Medium Grid 1 Accent 6" w:semiHidden="0" w:uiPriority="67" w:unhideWhenUsed="0"/>
-    <w:lsdException w:name="Medium Grid 2 Accent 6" w:semiHidden="0" w:uiPriority="68" w:unhideWhenUsed="0"/>
-    <w:lsdException w:name="Medium Grid 3 Accent 6" w:semiHidden="0" w:uiPriority="69" w:unhideWhenUsed="0"/>
-    <w:lsdException w:name="Dark List Accent 6" w:semiHidden="0" w:uiPriority="70" w:unhideWhenUsed="0"/>
-    <w:lsdException w:name="Colorful Shading Accent 6" w:semiHidden="0" w:uiPriority="71" w:unhideWhenUsed="0"/>
-    <w:lsdException w:name="Colorful List Accent 6" w:semiHidden="0" w:uiPriority="72" w:unhideWhenUsed="0"/>
-    <w:lsdException w:name="Colorful Grid Accent 6" w:semiHidden="0" w:uiPriority="73" w:unhideWhenUsed="0"/>
-    <w:lsdException w:name="Subtle Emphasis" w:semiHidden="0" w:uiPriority="19" w:unhideWhenUsed="0" w:qFormat="1"/>
-    <w:lsdException w:name="Intense Emphasis" w:semiHidden="0" w:uiPriority="21" w:unhideWhenUsed="0" w:qFormat="1"/>
-    <w:lsdException w:name="Subtle Reference" w:semiHidden="0" w:uiPriority="31" w:unhideWhenUsed="0" w:qFormat="1"/>
-    <w:lsdException w:name="Intense Reference" w:semiHidden="0" w:uiPriority="32" w:unhideWhenUsed="0" w:qFormat="1"/>
-    <w:lsdException w:name="Book Title" w:semiHidden="0" w:uiPriority="33" w:unhideWhenUsed="0" w:qFormat="1"/>
-    <w:lsdException w:name="Bibliography" w:uiPriority="37"/>
-    <w:lsdException w:name="TOC Heading" w:uiPriority="39" w:qFormat="1"/>
-  </w:latentStyles>
-  <w:style w:type="paragraph" w:default="1" w:styleId="Normal">
-    <w:name w:val="Normal"/>
-    <w:qFormat/>
-    <w:rPr>
-      <w:lang w:val="de-CH"/>
-    </w:rPr>
-  </w:style>
-  <w:style w:type="paragraph" w:styleId="Heading1">
-    <w:name w:val="heading 1"/>
-    <w:basedOn w:val="Normal"/>
-    <w:next w:val="Normal"/>
-    <w:link w:val="Heading1Char"/>
-    <w:qFormat/>
-    <w:rsid w:val="00FC0342"/>
-    <w:pPr>
-      <w:keepNext/>
-      <w:numPr>
-        <w:numId w:val="1"/>
-      </w:numPr>
-      <w:tabs>
-        <w:tab w:val="left" w:pos="1021"/>
-      </w:tabs>
-      <w:spacing w:before="240" w:line="280" w:lineRule="atLeast"/>
-      <w:jc w:val="both"/>
-      <w:outlineLvl w:val="0"/>
-    </w:pPr>
-    <w:rPr>
-      <w:rFonts w:ascii="Arial" w:eastAsia="Times New Roman" w:hAnsi="Arial" w:cs="Arial"/>
-      <w:b/>
-      <w:bCs/>
-      <w:spacing w:val="6"/>
-      <w:sz w:val="20"/>
-      <w:szCs w:val="26"/>
-      <w:lang w:eastAsia="de-CH"/>
-    </w:rPr>
-  </w:style>
-  <w:style w:type="character" w:default="1" w:styleId="DefaultParagraphFont">
-    <w:name w:val="Default Paragraph Font"/>
-    <w:uiPriority w:val="1"/>
-    <w:semiHidden/>
-    <w:unhideWhenUsed/>
-  </w:style>
-  <w:style w:type="table" w:default="1" w:styleId="TableNormal">
-    <w:name w:val="Normal Table"/>
-    <w:uiPriority w:val="99"/>
-    <w:semiHidden/>
-    <w:unhideWhenUsed/>
-    <w:tblPr>
-      <w:tblInd w:w="0" w:type="dxa"/>
-      <w:tblCellMar>
-        <w:top w:w="0" w:type="dxa"/>
-        <w:left w:w="108" w:type="dxa"/>
-        <w:bottom w:w="0" w:type="dxa"/>
-        <w:right w:w="108" w:type="dxa"/>
-      </w:tblCellMar>
-    </w:tblPr>
-  </w:style>
-  <w:style w:type="numbering" w:default="1" w:styleId="NoList">
-    <w:name w:val="No List"/>
-    <w:uiPriority w:val="99"/>
-    <w:semiHidden/>
-    <w:unhideWhenUsed/>
-  </w:style>
-  <w:style w:type="character" w:customStyle="1" w:styleId="Heading1Char">
-    <w:name w:val="Heading 1 Char"/>
-    <w:basedOn w:val="DefaultParagraphFont"/>
-    <w:link w:val="Heading1"/>
-    <w:rsid w:val="00FC0342"/>
-    <w:rPr>
-      <w:rFonts w:ascii="Arial" w:eastAsia="Times New Roman" w:hAnsi="Arial" w:cs="Arial"/>
-      <w:b/>
-      <w:bCs/>
-      <w:spacing w:val="6"/>
-      <w:sz w:val="20"/>
-      <w:szCs w:val="26"/>
-      <w:lang w:val="de-CH" w:eastAsia="de-CH"/>
-    </w:rPr>
-  </w:style>
-  <w:style w:type="paragraph" w:customStyle="1" w:styleId="Nummerierung3">
-    <w:name w:val="Nummerierung 3"/>
-    <w:basedOn w:val="Normal"/>
-    <w:next w:val="Normal"/>
-    <w:autoRedefine/>
-    <w:qFormat/>
-    <w:rsid w:val="00FC0342"/>
-    <w:pPr>
-      <w:numPr>
-        <w:numId w:val="2"/>
-      </w:numPr>
-      <w:tabs>
-        <w:tab w:val="left" w:pos="1021"/>
-      </w:tabs>
-      <w:spacing w:before="240" w:after="240" w:line="280" w:lineRule="atLeast"/>
-      <w:jc w:val="both"/>
-    </w:pPr>
-    <w:rPr>
-      <w:rFonts w:ascii="Arial" w:eastAsia="Times New Roman" w:hAnsi="Arial" w:cs="Times New Roman"/>
-      <w:spacing w:val="6"/>
-      <w:sz w:val="20"/>
-      <w:szCs w:val="20"/>
-      <w:lang w:eastAsia="de-CH"/>
-    </w:rPr>
-  </w:style>
-  <w:style w:type="paragraph" w:styleId="ListBullet">
-    <w:name w:val="List Bullet"/>
-    <w:basedOn w:val="Normal"/>
-    <w:uiPriority w:val="99"/>
-    <w:unhideWhenUsed/>
-    <w:qFormat/>
-    <w:rsid w:val="0083646F"/>
-    <w:pPr>
-      <w:numPr>
-        <w:numId w:val="4"/>
-      </w:numPr>
-      <w:spacing w:after="200" w:line="276" w:lineRule="auto"/>
-      <w:contextualSpacing/>
-      <w:jc w:val="both"/>
-    </w:pPr>
-    <w:rPr>
-      <w:sz w:val="20"/>
-      <w:szCs w:val="20"/>
-      <w:lang w:val="en-US"/>
-    </w:rPr>
-  </w:style>
-  <w:style w:type="paragraph" w:styleId="ListNumber">
-    <w:name w:val="List Number"/>
-    <w:basedOn w:val="Normal"/>
-    <w:uiPriority w:val="99"/>
-    <w:unhideWhenUsed/>
-    <w:qFormat/>
-    <w:rsid w:val="0083646F"/>
-    <w:pPr>
-      <w:numPr>
-        <w:numId w:val="6"/>
-      </w:numPr>
-      <w:spacing w:after="200" w:line="276" w:lineRule="auto"/>
-      <w:contextualSpacing/>
-      <w:jc w:val="both"/>
-    </w:pPr>
-    <w:rPr>
-      <w:sz w:val="20"/>
-      <w:szCs w:val="20"/>
-      <w:lang w:val="en-US"/>
-    </w:rPr>
-  </w:style>
-  <w:style w:type="paragraph" w:styleId="Subtitle">
-    <w:name w:val="Subtitle"/>
-    <w:basedOn w:val="Normal"/>
-    <w:next w:val="Normal"/>
-    <w:link w:val="SubtitleChar"/>
-    <w:uiPriority w:val="11"/>
-    <w:qFormat/>
-    <w:rsid w:val="00102F80"/>
-    <w:pPr>
-      <w:numPr>
-        <w:ilvl w:val="1"/>
-      </w:numPr>
-    </w:pPr>
-    <w:rPr>
-      <w:rFonts w:asciiTheme="majorHAnsi" w:eastAsiaTheme="majorEastAsia" w:hAnsiTheme="majorHAnsi" w:cstheme="majorBidi"/>
-      <w:i/>
-      <w:iCs/>
-      <w:color w:val="4F81BD" w:themeColor="accent1"/>
-      <w:spacing w:val="15"/>
-    </w:rPr>
-  </w:style>
-  <w:style w:type="character" w:customStyle="1" w:styleId="SubtitleChar">
-    <w:name w:val="Subtitle Char"/>
-    <w:basedOn w:val="DefaultParagraphFont"/>
-    <w:link w:val="Subtitle"/>
-    <w:uiPriority w:val="11"/>
-    <w:rsid w:val="00102F80"/>
-    <w:rPr>
-      <w:rFonts w:asciiTheme="majorHAnsi" w:eastAsiaTheme="majorEastAsia" w:hAnsiTheme="majorHAnsi" w:cstheme="majorBidi"/>
-      <w:i/>
-      <w:iCs/>
-      <w:color w:val="4F81BD" w:themeColor="accent1"/>
-      <w:spacing w:val="15"/>
-      <w:lang w:val="de-CH"/>
-    </w:rPr>
-  </w:style>
-  <w:style w:type="table" w:styleId="TableGrid">
-    <w:name w:val="Table Grid"/>
-    <w:basedOn w:val="TableNormal"/>
-    <w:uiPriority w:val="59"/>
-    <w:rsid w:val="00102F80"/>
-    <w:tblPr>
-      <w:tblInd w:w="0" w:type="dxa"/>
-      <w:tblBorders>
-        <w:top w:val="single" w:sz="4" w:space="0" w:color="auto"/>
-        <w:left w:val="single" w:sz="4" w:space="0" w:color="auto"/>
-        <w:bottom w:val="single" w:sz="4" w:space="0" w:color="auto"/>
-        <w:right w:val="single" w:sz="4" w:space="0" w:color="auto"/>
-        <w:insideH w:val="single" w:sz="4" w:space="0" w:color="auto"/>
-        <w:insideV w:val="single" w:sz="4" w:space="0" w:color="auto"/>
-      </w:tblBorders>
-      <w:tblCellMar>
-        <w:top w:w="0" w:type="dxa"/>
-        <w:left w:w="108" w:type="dxa"/>
-        <w:bottom w:w="0" w:type="dxa"/>
-        <w:right w:w="108" w:type="dxa"/>
-      </w:tblCellMar>
     </w:tblPr>
   </w:style>
   <w:style w:type="paragraph" w:styleId="Title">

</xml_diff>

<commit_message>
Add integration test for InlineParagraphBlock parent replacement
</commit_message>
<xml_diff>
--- a/test/fixtures/conditionals_sample.docx
+++ b/test/fixtures/conditionals_sample.docx
@@ -6,9 +6,11 @@
       <w:pPr>
         <w:pStyle w:val="Title"/>
       </w:pPr>
+      <w:proofErr w:type="spellStart"/>
       <w:r>
         <w:t>Conditionals</w:t>
       </w:r>
+      <w:proofErr w:type="spellEnd"/>
     </w:p>
     <w:p>
       <w:pPr>
@@ -33,6 +35,7 @@
           <w:szCs w:val="16"/>
         </w:rPr>
       </w:pPr>
+      <w:proofErr w:type="spellStart"/>
       <w:r>
         <w:rPr>
           <w:sz w:val="16"/>
@@ -40,14 +43,16 @@
         </w:rPr>
         <w:t>ParagraphBefore</w:t>
       </w:r>
-    </w:p>
-    <w:p>
-      <w:pPr>
-        <w:rPr>
-          <w:sz w:val="16"/>
-          <w:szCs w:val="16"/>
-        </w:rPr>
-      </w:pPr>
+      <w:proofErr w:type="spellEnd"/>
+    </w:p>
+    <w:p>
+      <w:pPr>
+        <w:rPr>
+          <w:sz w:val="16"/>
+          <w:szCs w:val="16"/>
+        </w:rPr>
+      </w:pPr>
+      <w:proofErr w:type="spellStart"/>
       <w:r>
         <w:rPr>
           <w:sz w:val="16"/>
@@ -55,6 +60,7 @@
         </w:rPr>
         <w:t>Before</w:t>
       </w:r>
+      <w:proofErr w:type="spellEnd"/>
       <w:r>
         <w:rPr>
           <w:noProof/>
@@ -80,6 +86,7 @@
           <w:szCs w:val="16"/>
         </w:rPr>
       </w:pPr>
+      <w:proofErr w:type="spellStart"/>
       <w:r>
         <w:rPr>
           <w:sz w:val="16"/>
@@ -87,6 +94,7 @@
         </w:rPr>
         <w:t>ParagraphAfter</w:t>
       </w:r>
+      <w:proofErr w:type="spellEnd"/>
     </w:p>
     <w:p>
       <w:pPr>
@@ -119,6 +127,7 @@
           <w:szCs w:val="16"/>
         </w:rPr>
       </w:pPr>
+      <w:proofErr w:type="spellStart"/>
       <w:r>
         <w:rPr>
           <w:sz w:val="16"/>
@@ -126,6 +135,7 @@
         </w:rPr>
         <w:t>ParagraphBefore</w:t>
       </w:r>
+      <w:proofErr w:type="spellEnd"/>
     </w:p>
     <w:p>
       <w:pPr>
@@ -135,6 +145,7 @@
           <w:szCs w:val="16"/>
         </w:rPr>
       </w:pPr>
+      <w:proofErr w:type="spellStart"/>
       <w:r>
         <w:rPr>
           <w:sz w:val="16"/>
@@ -158,14 +169,16 @@
         </w:rPr>
         <w:t>After</w:t>
       </w:r>
-    </w:p>
-    <w:p>
-      <w:pPr>
-        <w:rPr>
-          <w:sz w:val="16"/>
-          <w:szCs w:val="16"/>
-        </w:rPr>
-      </w:pPr>
+      <w:proofErr w:type="spellEnd"/>
+    </w:p>
+    <w:p>
+      <w:pPr>
+        <w:rPr>
+          <w:sz w:val="16"/>
+          <w:szCs w:val="16"/>
+        </w:rPr>
+      </w:pPr>
+      <w:proofErr w:type="spellStart"/>
       <w:r>
         <w:rPr>
           <w:sz w:val="16"/>
@@ -173,6 +186,7 @@
         </w:rPr>
         <w:t>ParagraphAfter</w:t>
       </w:r>
+      <w:proofErr w:type="spellEnd"/>
     </w:p>
     <w:p>
       <w:pPr>
@@ -219,6 +233,7 @@
                 <w:szCs w:val="16"/>
               </w:rPr>
             </w:pPr>
+            <w:proofErr w:type="spellStart"/>
             <w:r>
               <w:rPr>
                 <w:sz w:val="16"/>
@@ -226,6 +241,7 @@
               </w:rPr>
               <w:t>RowBefore</w:t>
             </w:r>
+            <w:proofErr w:type="spellEnd"/>
           </w:p>
         </w:tc>
       </w:tr>
@@ -241,6 +257,138 @@
                 <w:szCs w:val="16"/>
               </w:rPr>
             </w:pPr>
+            <w:proofErr w:type="spellStart"/>
+            <w:r>
+              <w:rPr>
+                <w:sz w:val="16"/>
+                <w:szCs w:val="16"/>
+              </w:rPr>
+              <w:t>Before</w:t>
+            </w:r>
+            <w:proofErr w:type="spellEnd"/>
+            <w:r>
+              <w:rPr>
+                <w:noProof/>
+                <w:sz w:val="16"/>
+                <w:szCs w:val="16"/>
+                <w:highlight w:val="yellow"/>
+              </w:rPr>
+              <w:t>Some Content</w:t>
+            </w:r>
+            <w:r>
+              <w:rPr>
+                <w:noProof/>
+                <w:sz w:val="16"/>
+                <w:szCs w:val="16"/>
+              </w:rPr>
+              <w:t>After</w:t>
+            </w:r>
+          </w:p>
+        </w:tc>
+      </w:tr>
+      <w:tr>
+        <w:tc>
+          <w:tcPr>
+            <w:tcW w:w="8516" w:type="dxa"/>
+          </w:tcPr>
+          <w:p>
+            <w:pPr>
+              <w:rPr>
+                <w:sz w:val="16"/>
+                <w:szCs w:val="16"/>
+                <w:highlight w:val="green"/>
+              </w:rPr>
+            </w:pPr>
+            <w:proofErr w:type="spellStart"/>
+            <w:r>
+              <w:rPr>
+                <w:sz w:val="16"/>
+                <w:szCs w:val="16"/>
+              </w:rPr>
+              <w:t>RowAfter</w:t>
+            </w:r>
+            <w:proofErr w:type="spellEnd"/>
+          </w:p>
+        </w:tc>
+      </w:tr>
+    </w:tbl>
+    <w:p>
+      <w:pPr>
+        <w:rPr>
+          <w:sz w:val="16"/>
+          <w:szCs w:val="16"/>
+        </w:rPr>
+      </w:pPr>
+    </w:p>
+    <w:p>
+      <w:pPr>
+        <w:pStyle w:val="Subtitle"/>
+        <w:rPr>
+          <w:sz w:val="16"/>
+          <w:szCs w:val="16"/>
+        </w:rPr>
+      </w:pPr>
+      <w:r>
+        <w:rPr>
+          <w:sz w:val="16"/>
+          <w:szCs w:val="16"/>
+        </w:rPr>
+        <w:t>Table</w:t>
+      </w:r>
+      <w:r>
+        <w:rPr>
+          <w:sz w:val="16"/>
+          <w:szCs w:val="16"/>
+        </w:rPr>
+        <w:t xml:space="preserve"> Inline</w:t>
+      </w:r>
+    </w:p>
+    <w:tbl>
+      <w:tblPr>
+        <w:tblStyle w:val="TableGrid"/>
+        <w:tblW w:w="0" w:type="auto"/>
+        <w:tblLook w:val="04A0" w:firstRow="1" w:lastRow="0" w:firstColumn="1" w:lastColumn="0" w:noHBand="0" w:noVBand="1"/>
+      </w:tblPr>
+      <w:tblGrid>
+        <w:gridCol w:w="8516"/>
+      </w:tblGrid>
+      <w:tr>
+        <w:tc>
+          <w:tcPr>
+            <w:tcW w:w="8516" w:type="dxa"/>
+          </w:tcPr>
+          <w:p>
+            <w:pPr>
+              <w:rPr>
+                <w:sz w:val="16"/>
+                <w:szCs w:val="16"/>
+              </w:rPr>
+            </w:pPr>
+            <w:proofErr w:type="spellStart"/>
+            <w:r>
+              <w:rPr>
+                <w:sz w:val="16"/>
+                <w:szCs w:val="16"/>
+              </w:rPr>
+              <w:t>RowBefore</w:t>
+            </w:r>
+            <w:proofErr w:type="spellEnd"/>
+          </w:p>
+        </w:tc>
+      </w:tr>
+      <w:tr>
+        <w:tc>
+          <w:tcPr>
+            <w:tcW w:w="8516" w:type="dxa"/>
+          </w:tcPr>
+          <w:p>
+            <w:pPr>
+              <w:rPr>
+                <w:sz w:val="16"/>
+                <w:szCs w:val="16"/>
+              </w:rPr>
+            </w:pPr>
+            <w:proofErr w:type="spellStart"/>
             <w:r>
               <w:rPr>
                 <w:sz w:val="16"/>
@@ -281,6 +429,7 @@
                 <w:highlight w:val="green"/>
               </w:rPr>
             </w:pPr>
+            <w:proofErr w:type="spellStart"/>
             <w:r>
               <w:rPr>
                 <w:sz w:val="16"/>
@@ -288,6 +437,7 @@
               </w:rPr>
               <w:t>RowAfter</w:t>
             </w:r>
+            <w:proofErr w:type="spellEnd"/>
           </w:p>
         </w:tc>
       </w:tr>
@@ -313,14 +463,148 @@
           <w:sz w:val="16"/>
           <w:szCs w:val="16"/>
         </w:rPr>
+        <w:t>Paragraph</w:t>
+      </w:r>
+    </w:p>
+    <w:p>
+      <w:pPr>
+        <w:rPr>
+          <w:sz w:val="16"/>
+          <w:szCs w:val="16"/>
+        </w:rPr>
+      </w:pPr>
+      <w:proofErr w:type="spellStart"/>
+      <w:r>
+        <w:rPr>
+          <w:sz w:val="16"/>
+          <w:szCs w:val="16"/>
+        </w:rPr>
+        <w:t>ParagraphBefore</w:t>
+      </w:r>
+      <w:proofErr w:type="spellEnd"/>
+    </w:p>
+    <w:p>
+      <w:pPr>
+        <w:rPr>
+          <w:sz w:val="16"/>
+          <w:szCs w:val="16"/>
+        </w:rPr>
+      </w:pPr>
+      <w:proofErr w:type="spellStart"/>
+      <w:r>
+        <w:rPr>
+          <w:sz w:val="16"/>
+          <w:szCs w:val="16"/>
+        </w:rPr>
+        <w:t>ParagraphAfter</w:t>
+      </w:r>
+      <w:proofErr w:type="spellEnd"/>
+    </w:p>
+    <w:p>
+      <w:pPr>
+        <w:rPr>
+          <w:sz w:val="16"/>
+          <w:szCs w:val="16"/>
+        </w:rPr>
+      </w:pPr>
+    </w:p>
+    <w:p>
+      <w:pPr>
+        <w:pStyle w:val="Subtitle"/>
+        <w:rPr>
+          <w:sz w:val="16"/>
+          <w:szCs w:val="16"/>
+        </w:rPr>
+      </w:pPr>
+      <w:r>
+        <w:rPr>
+          <w:sz w:val="16"/>
+          <w:szCs w:val="16"/>
+        </w:rPr>
+        <w:t>Inline</w:t>
+      </w:r>
+    </w:p>
+    <w:p>
+      <w:pPr>
+        <w:rPr>
+          <w:sz w:val="16"/>
+          <w:szCs w:val="16"/>
+        </w:rPr>
+      </w:pPr>
+      <w:proofErr w:type="spellStart"/>
+      <w:r>
+        <w:rPr>
+          <w:sz w:val="16"/>
+          <w:szCs w:val="16"/>
+        </w:rPr>
+        <w:t>ParagraphBefore</w:t>
+      </w:r>
+      <w:proofErr w:type="spellEnd"/>
+    </w:p>
+    <w:p>
+      <w:pPr>
+        <w:rPr>
+          <w:noProof/>
+          <w:sz w:val="16"/>
+          <w:szCs w:val="16"/>
+        </w:rPr>
+      </w:pPr>
+      <w:proofErr w:type="spellStart"/>
+      <w:r>
+        <w:rPr>
+          <w:sz w:val="16"/>
+          <w:szCs w:val="16"/>
+        </w:rPr>
+        <w:t>Before</w:t>
+      </w:r>
+      <w:r>
+        <w:rPr>
+          <w:sz w:val="16"/>
+          <w:szCs w:val="16"/>
+        </w:rPr>
+        <w:t>After</w:t>
+      </w:r>
+      <w:proofErr w:type="spellEnd"/>
+    </w:p>
+    <w:p>
+      <w:pPr>
+        <w:rPr>
+          <w:sz w:val="16"/>
+          <w:szCs w:val="16"/>
+        </w:rPr>
+      </w:pPr>
+      <w:proofErr w:type="spellStart"/>
+      <w:r>
+        <w:rPr>
+          <w:sz w:val="16"/>
+          <w:szCs w:val="16"/>
+        </w:rPr>
+        <w:t>ParagraphAfter</w:t>
+      </w:r>
+      <w:proofErr w:type="spellEnd"/>
+    </w:p>
+    <w:p>
+      <w:pPr>
+        <w:rPr>
+          <w:sz w:val="16"/>
+          <w:szCs w:val="16"/>
+        </w:rPr>
+      </w:pPr>
+    </w:p>
+    <w:p>
+      <w:pPr>
+        <w:pStyle w:val="Subtitle"/>
+        <w:rPr>
+          <w:sz w:val="16"/>
+          <w:szCs w:val="16"/>
+        </w:rPr>
+      </w:pPr>
+      <w:r>
+        <w:rPr>
+          <w:sz w:val="16"/>
+          <w:szCs w:val="16"/>
+        </w:rPr>
         <w:t>Table</w:t>
-      </w:r>
-      <w:r>
-        <w:rPr>
-          <w:sz w:val="16"/>
-          <w:szCs w:val="16"/>
-        </w:rPr>
-        <w:t xml:space="preserve"> Inline</w:t>
       </w:r>
     </w:p>
     <w:tbl>
@@ -344,6 +628,7 @@
                 <w:szCs w:val="16"/>
               </w:rPr>
             </w:pPr>
+            <w:proofErr w:type="spellStart"/>
             <w:r>
               <w:rPr>
                 <w:sz w:val="16"/>
@@ -351,45 +636,7 @@
               </w:rPr>
               <w:t>RowBefore</w:t>
             </w:r>
-          </w:p>
-        </w:tc>
-      </w:tr>
-      <w:tr>
-        <w:tc>
-          <w:tcPr>
-            <w:tcW w:w="8516" w:type="dxa"/>
-          </w:tcPr>
-          <w:p>
-            <w:pPr>
-              <w:rPr>
-                <w:sz w:val="16"/>
-                <w:szCs w:val="16"/>
-              </w:rPr>
-            </w:pPr>
-            <w:r>
-              <w:rPr>
-                <w:sz w:val="16"/>
-                <w:szCs w:val="16"/>
-              </w:rPr>
-              <w:t>Before</w:t>
-            </w:r>
-            <w:r>
-              <w:rPr>
-                <w:noProof/>
-                <w:sz w:val="16"/>
-                <w:szCs w:val="16"/>
-                <w:highlight w:val="yellow"/>
-              </w:rPr>
-              <w:t>Some Content</w:t>
-            </w:r>
-            <w:r>
-              <w:rPr>
-                <w:noProof/>
-                <w:sz w:val="16"/>
-                <w:szCs w:val="16"/>
-              </w:rPr>
-              <w:t>After</w:t>
-            </w:r>
+            <w:proofErr w:type="spellEnd"/>
           </w:p>
         </w:tc>
       </w:tr>
@@ -406,6 +653,7 @@
                 <w:highlight w:val="green"/>
               </w:rPr>
             </w:pPr>
+            <w:proofErr w:type="spellStart"/>
             <w:r>
               <w:rPr>
                 <w:sz w:val="16"/>
@@ -413,6 +661,7 @@
               </w:rPr>
               <w:t>RowAfter</w:t>
             </w:r>
+            <w:proofErr w:type="spellEnd"/>
           </w:p>
         </w:tc>
       </w:tr>
@@ -438,138 +687,14 @@
           <w:sz w:val="16"/>
           <w:szCs w:val="16"/>
         </w:rPr>
-        <w:t>Paragraph</w:t>
-      </w:r>
-    </w:p>
-    <w:p>
-      <w:pPr>
-        <w:rPr>
-          <w:sz w:val="16"/>
-          <w:szCs w:val="16"/>
-        </w:rPr>
-      </w:pPr>
-      <w:r>
-        <w:rPr>
-          <w:sz w:val="16"/>
-          <w:szCs w:val="16"/>
-        </w:rPr>
-        <w:t>ParagraphBefore</w:t>
-      </w:r>
-    </w:p>
-    <w:p>
-      <w:pPr>
-        <w:rPr>
-          <w:sz w:val="16"/>
-          <w:szCs w:val="16"/>
-        </w:rPr>
-      </w:pPr>
-      <w:r>
-        <w:rPr>
-          <w:sz w:val="16"/>
-          <w:szCs w:val="16"/>
-        </w:rPr>
-        <w:t>ParagraphAfter</w:t>
-      </w:r>
-    </w:p>
-    <w:p>
-      <w:pPr>
-        <w:rPr>
-          <w:sz w:val="16"/>
-          <w:szCs w:val="16"/>
-        </w:rPr>
-      </w:pPr>
-    </w:p>
-    <w:p>
-      <w:pPr>
-        <w:pStyle w:val="Subtitle"/>
-        <w:rPr>
-          <w:sz w:val="16"/>
-          <w:szCs w:val="16"/>
-        </w:rPr>
-      </w:pPr>
-      <w:r>
-        <w:rPr>
-          <w:sz w:val="16"/>
-          <w:szCs w:val="16"/>
-        </w:rPr>
-        <w:t>Inline</w:t>
-      </w:r>
-    </w:p>
-    <w:p>
-      <w:pPr>
-        <w:rPr>
-          <w:sz w:val="16"/>
-          <w:szCs w:val="16"/>
-        </w:rPr>
-      </w:pPr>
-      <w:r>
-        <w:rPr>
-          <w:sz w:val="16"/>
-          <w:szCs w:val="16"/>
-        </w:rPr>
-        <w:t>ParagraphBefore</w:t>
-      </w:r>
-    </w:p>
-    <w:p>
-      <w:pPr>
-        <w:rPr>
-          <w:noProof/>
-          <w:sz w:val="16"/>
-          <w:szCs w:val="16"/>
-        </w:rPr>
-      </w:pPr>
-      <w:r>
-        <w:rPr>
-          <w:sz w:val="16"/>
-          <w:szCs w:val="16"/>
-        </w:rPr>
-        <w:t>Before</w:t>
-      </w:r>
-      <w:r>
-        <w:rPr>
-          <w:sz w:val="16"/>
-          <w:szCs w:val="16"/>
-        </w:rPr>
-        <w:t>After</w:t>
-      </w:r>
-    </w:p>
-    <w:p>
-      <w:pPr>
-        <w:rPr>
-          <w:sz w:val="16"/>
-          <w:szCs w:val="16"/>
-        </w:rPr>
-      </w:pPr>
-      <w:r>
-        <w:rPr>
-          <w:sz w:val="16"/>
-          <w:szCs w:val="16"/>
-        </w:rPr>
-        <w:t>ParagraphAfter</w:t>
-      </w:r>
-    </w:p>
-    <w:p>
-      <w:pPr>
-        <w:rPr>
-          <w:sz w:val="16"/>
-          <w:szCs w:val="16"/>
-        </w:rPr>
-      </w:pPr>
-    </w:p>
-    <w:p>
-      <w:pPr>
-        <w:pStyle w:val="Subtitle"/>
-        <w:rPr>
-          <w:sz w:val="16"/>
-          <w:szCs w:val="16"/>
-        </w:rPr>
-      </w:pPr>
-      <w:r>
-        <w:rPr>
-          <w:sz w:val="16"/>
-          <w:szCs w:val="16"/>
-        </w:rPr>
         <w:t>Table</w:t>
+      </w:r>
+      <w:r>
+        <w:rPr>
+          <w:sz w:val="16"/>
+          <w:szCs w:val="16"/>
+        </w:rPr>
+        <w:t xml:space="preserve"> Inline</w:t>
       </w:r>
     </w:p>
     <w:tbl>
@@ -593,6 +718,7 @@
                 <w:szCs w:val="16"/>
               </w:rPr>
             </w:pPr>
+            <w:proofErr w:type="spellStart"/>
             <w:r>
               <w:rPr>
                 <w:sz w:val="16"/>
@@ -600,92 +726,7 @@
               </w:rPr>
               <w:t>RowBefore</w:t>
             </w:r>
-          </w:p>
-        </w:tc>
-      </w:tr>
-      <w:tr>
-        <w:tc>
-          <w:tcPr>
-            <w:tcW w:w="8516" w:type="dxa"/>
-          </w:tcPr>
-          <w:p>
-            <w:pPr>
-              <w:rPr>
-                <w:sz w:val="16"/>
-                <w:szCs w:val="16"/>
-                <w:highlight w:val="green"/>
-              </w:rPr>
-            </w:pPr>
-            <w:r>
-              <w:rPr>
-                <w:sz w:val="16"/>
-                <w:szCs w:val="16"/>
-              </w:rPr>
-              <w:t>RowAfter</w:t>
-            </w:r>
-          </w:p>
-        </w:tc>
-      </w:tr>
-    </w:tbl>
-    <w:p>
-      <w:pPr>
-        <w:rPr>
-          <w:sz w:val="16"/>
-          <w:szCs w:val="16"/>
-        </w:rPr>
-      </w:pPr>
-    </w:p>
-    <w:p>
-      <w:pPr>
-        <w:pStyle w:val="Subtitle"/>
-        <w:rPr>
-          <w:sz w:val="16"/>
-          <w:szCs w:val="16"/>
-        </w:rPr>
-      </w:pPr>
-      <w:r>
-        <w:rPr>
-          <w:sz w:val="16"/>
-          <w:szCs w:val="16"/>
-        </w:rPr>
-        <w:t>Table</w:t>
-      </w:r>
-      <w:r>
-        <w:rPr>
-          <w:sz w:val="16"/>
-          <w:szCs w:val="16"/>
-        </w:rPr>
-        <w:t xml:space="preserve"> Inline</w:t>
-      </w:r>
-    </w:p>
-    <w:tbl>
-      <w:tblPr>
-        <w:tblStyle w:val="TableGrid"/>
-        <w:tblW w:w="0" w:type="auto"/>
-        <w:tblLook w:val="04A0" w:firstRow="1" w:lastRow="0" w:firstColumn="1" w:lastColumn="0" w:noHBand="0" w:noVBand="1"/>
-      </w:tblPr>
-      <w:tblGrid>
-        <w:gridCol w:w="8516"/>
-      </w:tblGrid>
-      <w:tr>
-        <w:tc>
-          <w:tcPr>
-            <w:tcW w:w="8516" w:type="dxa"/>
-          </w:tcPr>
-          <w:p>
-            <w:pPr>
-              <w:rPr>
-                <w:sz w:val="16"/>
-                <w:szCs w:val="16"/>
-              </w:rPr>
-            </w:pPr>
-            <w:r>
-              <w:rPr>
-                <w:sz w:val="16"/>
-                <w:szCs w:val="16"/>
-              </w:rPr>
-              <w:t>RowBefore</w:t>
-            </w:r>
+            <w:proofErr w:type="spellEnd"/>
           </w:p>
         </w:tc>
       </w:tr>
@@ -701,6 +742,7 @@
                 <w:szCs w:val="16"/>
               </w:rPr>
             </w:pPr>
+            <w:proofErr w:type="spellStart"/>
             <w:r>
               <w:rPr>
                 <w:sz w:val="16"/>
@@ -732,6 +774,7 @@
                 <w:highlight w:val="green"/>
               </w:rPr>
             </w:pPr>
+            <w:proofErr w:type="spellStart"/>
             <w:r>
               <w:rPr>
                 <w:sz w:val="16"/>
@@ -739,6 +782,7 @@
               </w:rPr>
               <w:t>RowAfter</w:t>
             </w:r>
+            <w:proofErr w:type="spellEnd"/>
           </w:p>
         </w:tc>
       </w:tr>
@@ -764,7 +808,71 @@
           <w:sz w:val="16"/>
           <w:szCs w:val="16"/>
         </w:rPr>
-        <w:t>Block if /else (if true)</w:t>
+        <w:t xml:space="preserve">Block </w:t>
+      </w:r>
+      <w:proofErr w:type="spellStart"/>
+      <w:r>
+        <w:rPr>
+          <w:sz w:val="16"/>
+          <w:szCs w:val="16"/>
+        </w:rPr>
+        <w:t>if</w:t>
+      </w:r>
+      <w:proofErr w:type="spellEnd"/>
+      <w:r>
+        <w:rPr>
+          <w:sz w:val="16"/>
+          <w:szCs w:val="16"/>
+        </w:rPr>
+        <w:t xml:space="preserve"> /</w:t>
+      </w:r>
+      <w:proofErr w:type="spellStart"/>
+      <w:r>
+        <w:rPr>
+          <w:sz w:val="16"/>
+          <w:szCs w:val="16"/>
+        </w:rPr>
+        <w:t>else</w:t>
+      </w:r>
+      <w:proofErr w:type="spellEnd"/>
+      <w:r>
+        <w:rPr>
+          <w:sz w:val="16"/>
+          <w:szCs w:val="16"/>
+        </w:rPr>
+        <w:t xml:space="preserve"> (</w:t>
+      </w:r>
+      <w:proofErr w:type="spellStart"/>
+      <w:r>
+        <w:rPr>
+          <w:sz w:val="16"/>
+          <w:szCs w:val="16"/>
+        </w:rPr>
+        <w:t>if</w:t>
+      </w:r>
+      <w:proofErr w:type="spellEnd"/>
+      <w:r>
+        <w:rPr>
+          <w:sz w:val="16"/>
+          <w:szCs w:val="16"/>
+        </w:rPr>
+        <w:t xml:space="preserve"> </w:t>
+      </w:r>
+      <w:proofErr w:type="spellStart"/>
+      <w:r>
+        <w:rPr>
+          <w:sz w:val="16"/>
+          <w:szCs w:val="16"/>
+        </w:rPr>
+        <w:t>true</w:t>
+      </w:r>
+      <w:proofErr w:type="spellEnd"/>
+      <w:r>
+        <w:rPr>
+          <w:sz w:val="16"/>
+          <w:szCs w:val="16"/>
+        </w:rPr>
+        <w:t>)</w:t>
       </w:r>
     </w:p>
     <w:p>
@@ -780,7 +888,39 @@
           <w:sz w:val="16"/>
           <w:szCs w:val="16"/>
         </w:rPr>
-        <w:t xml:space="preserve">In if clause: </w:t>
+        <w:t xml:space="preserve">In </w:t>
+      </w:r>
+      <w:proofErr w:type="spellStart"/>
+      <w:r>
+        <w:rPr>
+          <w:sz w:val="16"/>
+          <w:szCs w:val="16"/>
+        </w:rPr>
+        <w:t>if</w:t>
+      </w:r>
+      <w:proofErr w:type="spellEnd"/>
+      <w:r>
+        <w:rPr>
+          <w:sz w:val="16"/>
+          <w:szCs w:val="16"/>
+        </w:rPr>
+        <w:t xml:space="preserve"> </w:t>
+      </w:r>
+      <w:proofErr w:type="spellStart"/>
+      <w:r>
+        <w:rPr>
+          <w:sz w:val="16"/>
+          <w:szCs w:val="16"/>
+        </w:rPr>
+        <w:t>clause</w:t>
+      </w:r>
+      <w:proofErr w:type="spellEnd"/>
+      <w:r>
+        <w:rPr>
+          <w:sz w:val="16"/>
+          <w:szCs w:val="16"/>
+        </w:rPr>
+        <w:t xml:space="preserve">: </w:t>
       </w:r>
       <w:r>
         <w:rPr>
@@ -821,29 +961,118 @@
           <w:sz w:val="16"/>
           <w:szCs w:val="16"/>
         </w:rPr>
-        <w:t>Block if /else</w:t>
-      </w:r>
-      <w:r>
-        <w:rPr>
-          <w:sz w:val="16"/>
-          <w:szCs w:val="16"/>
-        </w:rPr>
-        <w:t xml:space="preserve"> (if false)</w:t>
-      </w:r>
-    </w:p>
-    <w:p>
-      <w:pPr>
-        <w:rPr>
-          <w:sz w:val="16"/>
-          <w:szCs w:val="16"/>
-        </w:rPr>
-      </w:pPr>
-      <w:r>
-        <w:rPr>
-          <w:sz w:val="16"/>
-          <w:szCs w:val="16"/>
-        </w:rPr>
-        <w:t xml:space="preserve">In else clause: </w:t>
+        <w:t xml:space="preserve">Block </w:t>
+      </w:r>
+      <w:proofErr w:type="spellStart"/>
+      <w:r>
+        <w:rPr>
+          <w:sz w:val="16"/>
+          <w:szCs w:val="16"/>
+        </w:rPr>
+        <w:t>if</w:t>
+      </w:r>
+      <w:proofErr w:type="spellEnd"/>
+      <w:r>
+        <w:rPr>
+          <w:sz w:val="16"/>
+          <w:szCs w:val="16"/>
+        </w:rPr>
+        <w:t xml:space="preserve"> /</w:t>
+      </w:r>
+      <w:proofErr w:type="spellStart"/>
+      <w:r>
+        <w:rPr>
+          <w:sz w:val="16"/>
+          <w:szCs w:val="16"/>
+        </w:rPr>
+        <w:t>else</w:t>
+      </w:r>
+      <w:proofErr w:type="spellEnd"/>
+      <w:r>
+        <w:rPr>
+          <w:sz w:val="16"/>
+          <w:szCs w:val="16"/>
+        </w:rPr>
+        <w:t xml:space="preserve"> (</w:t>
+      </w:r>
+      <w:proofErr w:type="spellStart"/>
+      <w:r>
+        <w:rPr>
+          <w:sz w:val="16"/>
+          <w:szCs w:val="16"/>
+        </w:rPr>
+        <w:t>if</w:t>
+      </w:r>
+      <w:proofErr w:type="spellEnd"/>
+      <w:r>
+        <w:rPr>
+          <w:sz w:val="16"/>
+          <w:szCs w:val="16"/>
+        </w:rPr>
+        <w:t xml:space="preserve"> </w:t>
+      </w:r>
+      <w:proofErr w:type="spellStart"/>
+      <w:r>
+        <w:rPr>
+          <w:sz w:val="16"/>
+          <w:szCs w:val="16"/>
+        </w:rPr>
+        <w:t>false</w:t>
+      </w:r>
+      <w:proofErr w:type="spellEnd"/>
+      <w:r>
+        <w:rPr>
+          <w:sz w:val="16"/>
+          <w:szCs w:val="16"/>
+        </w:rPr>
+        <w:t>)</w:t>
+      </w:r>
+    </w:p>
+    <w:p>
+      <w:pPr>
+        <w:rPr>
+          <w:sz w:val="16"/>
+          <w:szCs w:val="16"/>
+        </w:rPr>
+      </w:pPr>
+      <w:r>
+        <w:rPr>
+          <w:sz w:val="16"/>
+          <w:szCs w:val="16"/>
+        </w:rPr>
+        <w:t xml:space="preserve">In </w:t>
+      </w:r>
+      <w:proofErr w:type="spellStart"/>
+      <w:r>
+        <w:rPr>
+          <w:sz w:val="16"/>
+          <w:szCs w:val="16"/>
+        </w:rPr>
+        <w:t>else</w:t>
+      </w:r>
+      <w:proofErr w:type="spellEnd"/>
+      <w:r>
+        <w:rPr>
+          <w:sz w:val="16"/>
+          <w:szCs w:val="16"/>
+        </w:rPr>
+        <w:t xml:space="preserve"> </w:t>
+      </w:r>
+      <w:proofErr w:type="spellStart"/>
+      <w:r>
+        <w:rPr>
+          <w:sz w:val="16"/>
+          <w:szCs w:val="16"/>
+        </w:rPr>
+        <w:t>clause</w:t>
+      </w:r>
+      <w:proofErr w:type="spellEnd"/>
+      <w:r>
+        <w:rPr>
+          <w:sz w:val="16"/>
+          <w:szCs w:val="16"/>
+        </w:rPr>
+        <w:t xml:space="preserve">: </w:t>
       </w:r>
       <w:r>
         <w:rPr>
@@ -884,14 +1113,103 @@
           <w:sz w:val="16"/>
           <w:szCs w:val="16"/>
         </w:rPr>
-        <w:t xml:space="preserve">Block if </w:t>
-      </w:r>
-      <w:r>
-        <w:rPr>
-          <w:sz w:val="16"/>
-          <w:szCs w:val="16"/>
-        </w:rPr>
-        <w:t>/elsif/else (second elsif true)</w:t>
+        <w:t xml:space="preserve">Block </w:t>
+      </w:r>
+      <w:proofErr w:type="spellStart"/>
+      <w:r>
+        <w:rPr>
+          <w:sz w:val="16"/>
+          <w:szCs w:val="16"/>
+        </w:rPr>
+        <w:t>if</w:t>
+      </w:r>
+      <w:proofErr w:type="spellEnd"/>
+      <w:r>
+        <w:rPr>
+          <w:sz w:val="16"/>
+          <w:szCs w:val="16"/>
+        </w:rPr>
+        <w:t xml:space="preserve"> /</w:t>
+      </w:r>
+      <w:proofErr w:type="spellStart"/>
+      <w:r>
+        <w:rPr>
+          <w:sz w:val="16"/>
+          <w:szCs w:val="16"/>
+        </w:rPr>
+        <w:t>elsif</w:t>
+      </w:r>
+      <w:proofErr w:type="spellEnd"/>
+      <w:r>
+        <w:rPr>
+          <w:sz w:val="16"/>
+          <w:szCs w:val="16"/>
+        </w:rPr>
+        <w:t>/</w:t>
+      </w:r>
+      <w:proofErr w:type="spellStart"/>
+      <w:r>
+        <w:rPr>
+          <w:sz w:val="16"/>
+          <w:szCs w:val="16"/>
+        </w:rPr>
+        <w:t>else</w:t>
+      </w:r>
+      <w:proofErr w:type="spellEnd"/>
+      <w:r>
+        <w:rPr>
+          <w:sz w:val="16"/>
+          <w:szCs w:val="16"/>
+        </w:rPr>
+        <w:t xml:space="preserve"> (</w:t>
+      </w:r>
+      <w:proofErr w:type="spellStart"/>
+      <w:r>
+        <w:rPr>
+          <w:sz w:val="16"/>
+          <w:szCs w:val="16"/>
+        </w:rPr>
+        <w:t>second</w:t>
+      </w:r>
+      <w:proofErr w:type="spellEnd"/>
+      <w:r>
+        <w:rPr>
+          <w:sz w:val="16"/>
+          <w:szCs w:val="16"/>
+        </w:rPr>
+        <w:t xml:space="preserve"> </w:t>
+      </w:r>
+      <w:proofErr w:type="spellStart"/>
+      <w:r>
+        <w:rPr>
+          <w:sz w:val="16"/>
+          <w:szCs w:val="16"/>
+        </w:rPr>
+        <w:t>elsif</w:t>
+      </w:r>
+      <w:proofErr w:type="spellEnd"/>
+      <w:r>
+        <w:rPr>
+          <w:sz w:val="16"/>
+          <w:szCs w:val="16"/>
+        </w:rPr>
+        <w:t xml:space="preserve"> </w:t>
+      </w:r>
+      <w:proofErr w:type="spellStart"/>
+      <w:r>
+        <w:rPr>
+          <w:sz w:val="16"/>
+          <w:szCs w:val="16"/>
+        </w:rPr>
+        <w:t>true</w:t>
+      </w:r>
+      <w:proofErr w:type="spellEnd"/>
+      <w:r>
+        <w:rPr>
+          <w:sz w:val="16"/>
+          <w:szCs w:val="16"/>
+        </w:rPr>
+        <w:t>)</w:t>
       </w:r>
     </w:p>
     <w:p>
@@ -914,14 +1232,55 @@
           <w:sz w:val="16"/>
           <w:szCs w:val="16"/>
         </w:rPr>
-        <w:t xml:space="preserve"> second</w:t>
-      </w:r>
-      <w:r>
-        <w:rPr>
-          <w:sz w:val="16"/>
-          <w:szCs w:val="16"/>
-        </w:rPr>
-        <w:t xml:space="preserve"> elsif clause: </w:t>
+        <w:t xml:space="preserve"> </w:t>
+      </w:r>
+      <w:proofErr w:type="spellStart"/>
+      <w:r>
+        <w:rPr>
+          <w:sz w:val="16"/>
+          <w:szCs w:val="16"/>
+        </w:rPr>
+        <w:t>second</w:t>
+      </w:r>
+      <w:proofErr w:type="spellEnd"/>
+      <w:r>
+        <w:rPr>
+          <w:sz w:val="16"/>
+          <w:szCs w:val="16"/>
+        </w:rPr>
+        <w:t xml:space="preserve"> </w:t>
+      </w:r>
+      <w:proofErr w:type="spellStart"/>
+      <w:r>
+        <w:rPr>
+          <w:sz w:val="16"/>
+          <w:szCs w:val="16"/>
+        </w:rPr>
+        <w:t>elsif</w:t>
+      </w:r>
+      <w:proofErr w:type="spellEnd"/>
+      <w:r>
+        <w:rPr>
+          <w:sz w:val="16"/>
+          <w:szCs w:val="16"/>
+        </w:rPr>
+        <w:t xml:space="preserve"> </w:t>
+      </w:r>
+      <w:proofErr w:type="spellStart"/>
+      <w:r>
+        <w:rPr>
+          <w:sz w:val="16"/>
+          <w:szCs w:val="16"/>
+        </w:rPr>
+        <w:t>clause</w:t>
+      </w:r>
+      <w:proofErr w:type="spellEnd"/>
+      <w:r>
+        <w:rPr>
+          <w:sz w:val="16"/>
+          <w:szCs w:val="16"/>
+        </w:rPr>
+        <w:t xml:space="preserve">: </w:t>
       </w:r>
       <w:r>
         <w:rPr>
@@ -962,23 +1321,49 @@
           <w:sz w:val="16"/>
           <w:szCs w:val="16"/>
         </w:rPr>
-        <w:t>Inline</w:t>
-      </w:r>
-      <w:r>
-        <w:rPr>
-          <w:sz w:val="16"/>
-          <w:szCs w:val="16"/>
-        </w:rPr>
-        <w:t xml:space="preserve"> if /else (if true)</w:t>
-      </w:r>
-    </w:p>
-    <w:p>
-      <w:pPr>
-        <w:rPr>
-          <w:sz w:val="16"/>
-          <w:szCs w:val="16"/>
-        </w:rPr>
-      </w:pPr>
+        <w:t xml:space="preserve">Inline </w:t>
+      </w:r>
+      <w:proofErr w:type="spellStart"/>
+      <w:r>
+        <w:rPr>
+          <w:sz w:val="16"/>
+          <w:szCs w:val="16"/>
+        </w:rPr>
+        <w:t>if</w:t>
+      </w:r>
+      <w:proofErr w:type="spellEnd"/>
+      <w:r>
+        <w:rPr>
+          <w:sz w:val="16"/>
+          <w:szCs w:val="16"/>
+        </w:rPr>
+        <w:t xml:space="preserve"> /</w:t>
+      </w:r>
+      <w:proofErr w:type="spellStart"/>
+      <w:r>
+        <w:rPr>
+          <w:sz w:val="16"/>
+          <w:szCs w:val="16"/>
+        </w:rPr>
+        <w:t>else</w:t>
+      </w:r>
+      <w:proofErr w:type="spellEnd"/>
+      <w:r>
+        <w:rPr>
+          <w:sz w:val="16"/>
+          <w:szCs w:val="16"/>
+        </w:rPr>
+        <w:t xml:space="preserve"> (</w:t>
+      </w:r>
+      <w:proofErr w:type="spellStart"/>
+      <w:r>
+        <w:rPr>
+          <w:sz w:val="16"/>
+          <w:szCs w:val="16"/>
+        </w:rPr>
+        <w:t>if</w:t>
+      </w:r>
+      <w:proofErr w:type="spellEnd"/>
       <w:r>
         <w:rPr>
           <w:sz w:val="16"/>
@@ -986,12 +1371,75 @@
         </w:rPr>
         <w:t xml:space="preserve"> </w:t>
       </w:r>
-      <w:r>
-        <w:rPr>
-          <w:sz w:val="16"/>
-          <w:szCs w:val="16"/>
-        </w:rPr>
-        <w:t xml:space="preserve">In if clause: </w:t>
+      <w:proofErr w:type="spellStart"/>
+      <w:r>
+        <w:rPr>
+          <w:sz w:val="16"/>
+          <w:szCs w:val="16"/>
+        </w:rPr>
+        <w:t>true</w:t>
+      </w:r>
+      <w:proofErr w:type="spellEnd"/>
+      <w:r>
+        <w:rPr>
+          <w:sz w:val="16"/>
+          <w:szCs w:val="16"/>
+        </w:rPr>
+        <w:t>)</w:t>
+      </w:r>
+    </w:p>
+    <w:p>
+      <w:pPr>
+        <w:rPr>
+          <w:sz w:val="16"/>
+          <w:szCs w:val="16"/>
+        </w:rPr>
+      </w:pPr>
+      <w:r>
+        <w:rPr>
+          <w:sz w:val="16"/>
+          <w:szCs w:val="16"/>
+        </w:rPr>
+        <w:t xml:space="preserve"> </w:t>
+      </w:r>
+      <w:r>
+        <w:rPr>
+          <w:sz w:val="16"/>
+          <w:szCs w:val="16"/>
+        </w:rPr>
+        <w:t xml:space="preserve">In </w:t>
+      </w:r>
+      <w:proofErr w:type="spellStart"/>
+      <w:r>
+        <w:rPr>
+          <w:sz w:val="16"/>
+          <w:szCs w:val="16"/>
+        </w:rPr>
+        <w:t>if</w:t>
+      </w:r>
+      <w:proofErr w:type="spellEnd"/>
+      <w:r>
+        <w:rPr>
+          <w:sz w:val="16"/>
+          <w:szCs w:val="16"/>
+        </w:rPr>
+        <w:t xml:space="preserve"> </w:t>
+      </w:r>
+      <w:proofErr w:type="spellStart"/>
+      <w:r>
+        <w:rPr>
+          <w:sz w:val="16"/>
+          <w:szCs w:val="16"/>
+        </w:rPr>
+        <w:t>clause</w:t>
+      </w:r>
+      <w:proofErr w:type="spellEnd"/>
+      <w:r>
+        <w:rPr>
+          <w:sz w:val="16"/>
+          <w:szCs w:val="16"/>
+        </w:rPr>
+        <w:t xml:space="preserve">: </w:t>
       </w:r>
       <w:r>
         <w:rPr>
@@ -1032,22 +1480,118 @@
           <w:sz w:val="16"/>
           <w:szCs w:val="16"/>
         </w:rPr>
-        <w:t>Inline if /else (if false)</w:t>
-      </w:r>
-    </w:p>
-    <w:p>
-      <w:pPr>
-        <w:rPr>
-          <w:sz w:val="16"/>
-          <w:szCs w:val="16"/>
-        </w:rPr>
-      </w:pPr>
-      <w:r>
-        <w:rPr>
-          <w:sz w:val="16"/>
-          <w:szCs w:val="16"/>
-        </w:rPr>
-        <w:t xml:space="preserve">In else clause: </w:t>
+        <w:t xml:space="preserve">Inline </w:t>
+      </w:r>
+      <w:proofErr w:type="spellStart"/>
+      <w:r>
+        <w:rPr>
+          <w:sz w:val="16"/>
+          <w:szCs w:val="16"/>
+        </w:rPr>
+        <w:t>if</w:t>
+      </w:r>
+      <w:proofErr w:type="spellEnd"/>
+      <w:r>
+        <w:rPr>
+          <w:sz w:val="16"/>
+          <w:szCs w:val="16"/>
+        </w:rPr>
+        <w:t xml:space="preserve"> /</w:t>
+      </w:r>
+      <w:proofErr w:type="spellStart"/>
+      <w:r>
+        <w:rPr>
+          <w:sz w:val="16"/>
+          <w:szCs w:val="16"/>
+        </w:rPr>
+        <w:t>else</w:t>
+      </w:r>
+      <w:proofErr w:type="spellEnd"/>
+      <w:r>
+        <w:rPr>
+          <w:sz w:val="16"/>
+          <w:szCs w:val="16"/>
+        </w:rPr>
+        <w:t xml:space="preserve"> (</w:t>
+      </w:r>
+      <w:proofErr w:type="spellStart"/>
+      <w:r>
+        <w:rPr>
+          <w:sz w:val="16"/>
+          <w:szCs w:val="16"/>
+        </w:rPr>
+        <w:t>if</w:t>
+      </w:r>
+      <w:proofErr w:type="spellEnd"/>
+      <w:r>
+        <w:rPr>
+          <w:sz w:val="16"/>
+          <w:szCs w:val="16"/>
+        </w:rPr>
+        <w:t xml:space="preserve"> </w:t>
+      </w:r>
+      <w:proofErr w:type="spellStart"/>
+      <w:r>
+        <w:rPr>
+          <w:sz w:val="16"/>
+          <w:szCs w:val="16"/>
+        </w:rPr>
+        <w:t>false</w:t>
+      </w:r>
+      <w:proofErr w:type="spellEnd"/>
+      <w:r>
+        <w:rPr>
+          <w:sz w:val="16"/>
+          <w:szCs w:val="16"/>
+        </w:rPr>
+        <w:t>)</w:t>
+      </w:r>
+    </w:p>
+    <w:p>
+      <w:pPr>
+        <w:rPr>
+          <w:sz w:val="16"/>
+          <w:szCs w:val="16"/>
+        </w:rPr>
+      </w:pPr>
+      <w:r>
+        <w:rPr>
+          <w:sz w:val="16"/>
+          <w:szCs w:val="16"/>
+        </w:rPr>
+        <w:t xml:space="preserve">In </w:t>
+      </w:r>
+      <w:proofErr w:type="spellStart"/>
+      <w:r>
+        <w:rPr>
+          <w:sz w:val="16"/>
+          <w:szCs w:val="16"/>
+        </w:rPr>
+        <w:t>else</w:t>
+      </w:r>
+      <w:proofErr w:type="spellEnd"/>
+      <w:r>
+        <w:rPr>
+          <w:sz w:val="16"/>
+          <w:szCs w:val="16"/>
+        </w:rPr>
+        <w:t xml:space="preserve"> </w:t>
+      </w:r>
+      <w:proofErr w:type="spellStart"/>
+      <w:r>
+        <w:rPr>
+          <w:sz w:val="16"/>
+          <w:szCs w:val="16"/>
+        </w:rPr>
+        <w:t>clause</w:t>
+      </w:r>
+      <w:proofErr w:type="spellEnd"/>
+      <w:r>
+        <w:rPr>
+          <w:sz w:val="16"/>
+          <w:szCs w:val="16"/>
+        </w:rPr>
+        <w:t xml:space="preserve">: </w:t>
       </w:r>
       <w:r>
         <w:rPr>
@@ -1088,14 +1632,103 @@
           <w:sz w:val="16"/>
           <w:szCs w:val="16"/>
         </w:rPr>
-        <w:t>Inline</w:t>
-      </w:r>
-      <w:r>
-        <w:rPr>
-          <w:sz w:val="16"/>
-          <w:szCs w:val="16"/>
-        </w:rPr>
-        <w:t xml:space="preserve"> if /elsif/else (second elsif true)</w:t>
+        <w:t xml:space="preserve">Inline </w:t>
+      </w:r>
+      <w:proofErr w:type="spellStart"/>
+      <w:r>
+        <w:rPr>
+          <w:sz w:val="16"/>
+          <w:szCs w:val="16"/>
+        </w:rPr>
+        <w:t>if</w:t>
+      </w:r>
+      <w:proofErr w:type="spellEnd"/>
+      <w:r>
+        <w:rPr>
+          <w:sz w:val="16"/>
+          <w:szCs w:val="16"/>
+        </w:rPr>
+        <w:t xml:space="preserve"> /</w:t>
+      </w:r>
+      <w:proofErr w:type="spellStart"/>
+      <w:r>
+        <w:rPr>
+          <w:sz w:val="16"/>
+          <w:szCs w:val="16"/>
+        </w:rPr>
+        <w:t>elsif</w:t>
+      </w:r>
+      <w:proofErr w:type="spellEnd"/>
+      <w:r>
+        <w:rPr>
+          <w:sz w:val="16"/>
+          <w:szCs w:val="16"/>
+        </w:rPr>
+        <w:t>/</w:t>
+      </w:r>
+      <w:proofErr w:type="spellStart"/>
+      <w:r>
+        <w:rPr>
+          <w:sz w:val="16"/>
+          <w:szCs w:val="16"/>
+        </w:rPr>
+        <w:t>else</w:t>
+      </w:r>
+      <w:proofErr w:type="spellEnd"/>
+      <w:r>
+        <w:rPr>
+          <w:sz w:val="16"/>
+          <w:szCs w:val="16"/>
+        </w:rPr>
+        <w:t xml:space="preserve"> (</w:t>
+      </w:r>
+      <w:proofErr w:type="spellStart"/>
+      <w:r>
+        <w:rPr>
+          <w:sz w:val="16"/>
+          <w:szCs w:val="16"/>
+        </w:rPr>
+        <w:t>second</w:t>
+      </w:r>
+      <w:proofErr w:type="spellEnd"/>
+      <w:r>
+        <w:rPr>
+          <w:sz w:val="16"/>
+          <w:szCs w:val="16"/>
+        </w:rPr>
+        <w:t xml:space="preserve"> </w:t>
+      </w:r>
+      <w:proofErr w:type="spellStart"/>
+      <w:r>
+        <w:rPr>
+          <w:sz w:val="16"/>
+          <w:szCs w:val="16"/>
+        </w:rPr>
+        <w:t>elsif</w:t>
+      </w:r>
+      <w:proofErr w:type="spellEnd"/>
+      <w:r>
+        <w:rPr>
+          <w:sz w:val="16"/>
+          <w:szCs w:val="16"/>
+        </w:rPr>
+        <w:t xml:space="preserve"> </w:t>
+      </w:r>
+      <w:proofErr w:type="spellStart"/>
+      <w:r>
+        <w:rPr>
+          <w:sz w:val="16"/>
+          <w:szCs w:val="16"/>
+        </w:rPr>
+        <w:t>true</w:t>
+      </w:r>
+      <w:proofErr w:type="spellEnd"/>
+      <w:r>
+        <w:rPr>
+          <w:sz w:val="16"/>
+          <w:szCs w:val="16"/>
+        </w:rPr>
+        <w:t>)</w:t>
       </w:r>
     </w:p>
     <w:p>
@@ -1117,7 +1750,174 @@
           <w:sz w:val="16"/>
           <w:szCs w:val="16"/>
         </w:rPr>
-        <w:t xml:space="preserve"> second</w:t>
+        <w:t xml:space="preserve"> </w:t>
+      </w:r>
+      <w:proofErr w:type="spellStart"/>
+      <w:r>
+        <w:rPr>
+          <w:sz w:val="16"/>
+          <w:szCs w:val="16"/>
+        </w:rPr>
+        <w:t>second</w:t>
+      </w:r>
+      <w:proofErr w:type="spellEnd"/>
+      <w:r>
+        <w:rPr>
+          <w:sz w:val="16"/>
+          <w:szCs w:val="16"/>
+        </w:rPr>
+        <w:t xml:space="preserve"> </w:t>
+      </w:r>
+      <w:proofErr w:type="spellStart"/>
+      <w:r>
+        <w:rPr>
+          <w:sz w:val="16"/>
+          <w:szCs w:val="16"/>
+        </w:rPr>
+        <w:t>elsif</w:t>
+      </w:r>
+      <w:proofErr w:type="spellEnd"/>
+      <w:r>
+        <w:rPr>
+          <w:sz w:val="16"/>
+          <w:szCs w:val="16"/>
+        </w:rPr>
+        <w:t xml:space="preserve"> </w:t>
+      </w:r>
+      <w:proofErr w:type="spellStart"/>
+      <w:r>
+        <w:rPr>
+          <w:sz w:val="16"/>
+          <w:szCs w:val="16"/>
+        </w:rPr>
+        <w:t>clause</w:t>
+      </w:r>
+      <w:proofErr w:type="spellEnd"/>
+      <w:r>
+        <w:rPr>
+          <w:sz w:val="16"/>
+          <w:szCs w:val="16"/>
+        </w:rPr>
+        <w:t xml:space="preserve">: </w:t>
+      </w:r>
+      <w:r>
+        <w:rPr>
+          <w:noProof/>
+          <w:sz w:val="16"/>
+          <w:szCs w:val="16"/>
+          <w:highlight w:val="green"/>
+        </w:rPr>
+        <w:t>✓</w:t>
+      </w:r>
+      <w:r>
+        <w:rPr>
+          <w:noProof/>
+          <w:sz w:val="16"/>
+          <w:szCs w:val="16"/>
+        </w:rPr>
+        <w:t>.</w:t>
+      </w:r>
+    </w:p>
+    <w:p>
+      <w:pPr>
+        <w:rPr>
+          <w:sz w:val="16"/>
+          <w:szCs w:val="16"/>
+        </w:rPr>
+      </w:pPr>
+    </w:p>
+    <w:p>
+      <w:pPr>
+        <w:pStyle w:val="Subtitle"/>
+        <w:rPr>
+          <w:sz w:val="16"/>
+          <w:szCs w:val="16"/>
+        </w:rPr>
+      </w:pPr>
+      <w:r>
+        <w:rPr>
+          <w:sz w:val="16"/>
+          <w:szCs w:val="16"/>
+        </w:rPr>
+        <w:t xml:space="preserve">Inline </w:t>
+      </w:r>
+      <w:proofErr w:type="spellStart"/>
+      <w:r>
+        <w:rPr>
+          <w:sz w:val="16"/>
+          <w:szCs w:val="16"/>
+        </w:rPr>
+        <w:t>if</w:t>
+      </w:r>
+      <w:proofErr w:type="spellEnd"/>
+      <w:r>
+        <w:rPr>
+          <w:sz w:val="16"/>
+          <w:szCs w:val="16"/>
+        </w:rPr>
+        <w:t xml:space="preserve"> /</w:t>
+      </w:r>
+      <w:proofErr w:type="spellStart"/>
+      <w:r>
+        <w:rPr>
+          <w:sz w:val="16"/>
+          <w:szCs w:val="16"/>
+        </w:rPr>
+        <w:t>else</w:t>
+      </w:r>
+      <w:proofErr w:type="spellEnd"/>
+      <w:r>
+        <w:rPr>
+          <w:sz w:val="16"/>
+          <w:szCs w:val="16"/>
+        </w:rPr>
+        <w:t xml:space="preserve"> (</w:t>
+      </w:r>
+      <w:proofErr w:type="spellStart"/>
+      <w:r>
+        <w:rPr>
+          <w:sz w:val="16"/>
+          <w:szCs w:val="16"/>
+        </w:rPr>
+        <w:t>if</w:t>
+      </w:r>
+      <w:proofErr w:type="spellEnd"/>
+      <w:r>
+        <w:rPr>
+          <w:sz w:val="16"/>
+          <w:szCs w:val="16"/>
+        </w:rPr>
+        <w:t xml:space="preserve"> </w:t>
+      </w:r>
+      <w:proofErr w:type="spellStart"/>
+      <w:r>
+        <w:rPr>
+          <w:sz w:val="16"/>
+          <w:szCs w:val="16"/>
+        </w:rPr>
+        <w:t>true</w:t>
+      </w:r>
+      <w:proofErr w:type="spellEnd"/>
+      <w:r>
+        <w:rPr>
+          <w:sz w:val="16"/>
+          <w:szCs w:val="16"/>
+        </w:rPr>
+        <w:t>)</w:t>
+      </w:r>
+      <w:r>
+        <w:rPr>
+          <w:sz w:val="16"/>
+          <w:szCs w:val="16"/>
+        </w:rPr>
+        <w:t xml:space="preserve"> but </w:t>
+      </w:r>
+      <w:r>
+        <w:rPr>
+          <w:sz w:val="16"/>
+          <w:szCs w:val="16"/>
+        </w:rPr>
+        <w:t>with</w:t>
       </w:r>
       <w:bookmarkStart w:id="0" w:name="_GoBack"/>
       <w:bookmarkEnd w:id="0"/>
@@ -1126,25 +1926,65 @@
           <w:sz w:val="16"/>
           <w:szCs w:val="16"/>
         </w:rPr>
-        <w:t xml:space="preserve"> elsif clause: </w:t>
-      </w:r>
-      <w:r>
-        <w:rPr>
-          <w:noProof/>
-          <w:sz w:val="16"/>
-          <w:szCs w:val="16"/>
-          <w:highlight w:val="green"/>
-        </w:rPr>
-        <w:t>✓</w:t>
-      </w:r>
-      <w:r>
-        <w:rPr>
-          <w:noProof/>
-          <w:sz w:val="16"/>
-          <w:szCs w:val="16"/>
-        </w:rPr>
-        <w:t>.</w:t>
-      </w:r>
+        <w:t xml:space="preserve"> block </w:t>
+      </w:r>
+      <w:proofErr w:type="spellStart"/>
+      <w:r>
+        <w:rPr>
+          <w:sz w:val="16"/>
+          <w:szCs w:val="16"/>
+        </w:rPr>
+        <w:t>level</w:t>
+      </w:r>
+      <w:proofErr w:type="spellEnd"/>
+      <w:r>
+        <w:rPr>
+          <w:sz w:val="16"/>
+          <w:szCs w:val="16"/>
+        </w:rPr>
+        <w:t xml:space="preserve"> </w:t>
+      </w:r>
+      <w:proofErr w:type="spellStart"/>
+      <w:r>
+        <w:rPr>
+          <w:sz w:val="16"/>
+          <w:szCs w:val="16"/>
+        </w:rPr>
+        <w:t>content</w:t>
+      </w:r>
+      <w:proofErr w:type="spellEnd"/>
+      <w:r>
+        <w:rPr>
+          <w:sz w:val="16"/>
+          <w:szCs w:val="16"/>
+        </w:rPr>
+        <w:t xml:space="preserve"> </w:t>
+      </w:r>
+      <w:proofErr w:type="spellStart"/>
+      <w:r>
+        <w:rPr>
+          <w:sz w:val="16"/>
+          <w:szCs w:val="16"/>
+        </w:rPr>
+        <w:t>injected</w:t>
+      </w:r>
+      <w:proofErr w:type="spellEnd"/>
+    </w:p>
+    <w:p>
+      <w:pPr>
+        <w:pStyle w:val="Paragraph"/>
+      </w:pPr>
+      <w:r>
+        <w:t xml:space="preserve">HTML paragraph injected</w:t>
+      </w:r>
+    </w:p>
+    <w:p>
+      <w:pPr>
+        <w:rPr>
+          <w:sz w:val="16"/>
+          <w:szCs w:val="16"/>
+        </w:rPr>
+      </w:pPr>
     </w:p>
     <w:p>
       <w:pPr>
@@ -1519,7 +2359,7 @@
     </w:rPrDefault>
     <w:pPrDefault/>
   </w:docDefaults>
-  <w:latentStyles w:defLockedState="0" w:defUIPriority="99" w:defSemiHidden="0" w:defUnhideWhenUsed="0" w:defQFormat="0" w:count="375">
+  <w:latentStyles w:defLockedState="0" w:defUIPriority="99" w:defSemiHidden="0" w:defUnhideWhenUsed="0" w:defQFormat="0" w:count="376">
     <w:lsdException w:name="Normal" w:uiPriority="0" w:qFormat="1"/>
     <w:lsdException w:name="heading 1" w:uiPriority="0" w:qFormat="1"/>
     <w:lsdException w:name="heading 2" w:semiHidden="1" w:uiPriority="9" w:unhideWhenUsed="1" w:qFormat="1"/>
@@ -1625,7 +2465,6 @@
     <w:lsdException w:name="HTML Sample" w:semiHidden="1" w:unhideWhenUsed="1"/>
     <w:lsdException w:name="HTML Typewriter" w:semiHidden="1" w:unhideWhenUsed="1"/>
     <w:lsdException w:name="HTML Variable" w:semiHidden="1" w:unhideWhenUsed="1"/>
-    <w:lsdException w:name="Normal Table" w:semiHidden="1" w:unhideWhenUsed="1"/>
     <w:lsdException w:name="annotation subject" w:semiHidden="1" w:unhideWhenUsed="1"/>
     <w:lsdException w:name="No List" w:semiHidden="1" w:unhideWhenUsed="1"/>
     <w:lsdException w:name="Outline List 1" w:semiHidden="1" w:unhideWhenUsed="1"/>
@@ -1672,10 +2511,8 @@
     <w:lsdException w:name="Table Subtle 2" w:semiHidden="1" w:unhideWhenUsed="1"/>
     <w:lsdException w:name="Table Web 1" w:semiHidden="1" w:unhideWhenUsed="1"/>
     <w:lsdException w:name="Table Web 2" w:semiHidden="1" w:unhideWhenUsed="1"/>
-    <w:lsdException w:name="Table Web 3" w:semiHidden="1" w:unhideWhenUsed="1"/>
     <w:lsdException w:name="Balloon Text" w:semiHidden="1" w:unhideWhenUsed="1"/>
     <w:lsdException w:name="Table Grid" w:uiPriority="59"/>
-    <w:lsdException w:name="Table Theme" w:semiHidden="1" w:unhideWhenUsed="1"/>
     <w:lsdException w:name="Placeholder Text" w:semiHidden="1"/>
     <w:lsdException w:name="No Spacing" w:uiPriority="1" w:qFormat="1"/>
     <w:lsdException w:name="Light Shading" w:uiPriority="60"/>
@@ -1787,10 +2624,6 @@
     <w:lsdException w:name="Book Title" w:uiPriority="33" w:qFormat="1"/>
     <w:lsdException w:name="Bibliography" w:semiHidden="1" w:uiPriority="37" w:unhideWhenUsed="1"/>
     <w:lsdException w:name="TOC Heading" w:semiHidden="1" w:uiPriority="39" w:unhideWhenUsed="1" w:qFormat="1"/>
-    <w:lsdException w:name="Grid Table Light" w:semiHidden="1" w:unhideWhenUsed="1"/>
-    <w:lsdException w:name="Grid Table 1 Light" w:semiHidden="1" w:unhideWhenUsed="1"/>
-    <w:lsdException w:name="Grid Table 2" w:semiHidden="1" w:unhideWhenUsed="1"/>
-    <w:lsdException w:name="Grid Table 3" w:semiHidden="1" w:unhideWhenUsed="1"/>
     <w:lsdException w:name="Grid Table 4" w:uiPriority="49"/>
     <w:lsdException w:name="Grid Table 5 Dark" w:uiPriority="50"/>
     <w:lsdException w:name="Grid Table 6 Colorful" w:uiPriority="51"/>
@@ -1890,6 +2723,7 @@
     <w:lsdException w:name="Smart Hyperlink" w:semiHidden="1" w:unhideWhenUsed="1"/>
     <w:lsdException w:name="Hashtag" w:semiHidden="1" w:unhideWhenUsed="1"/>
     <w:lsdException w:name="Unresolved Mention" w:semiHidden="1" w:unhideWhenUsed="1"/>
+    <w:lsdException w:name="Smart Link" w:semiHidden="1" w:unhideWhenUsed="1"/>
   </w:latentStyles>
   <w:style w:type="paragraph" w:default="1" w:styleId="Normal">
     <w:name w:val="Normal"/>

</xml_diff>

<commit_message>
Fix inline paragraph block level replace bug (#131)
* Implement logic to replace the parent of an InlineParagraphBlock

This block handles logic where the start and end fields occur inside
the same paragraph. This works without issue unless the content being
injected (i.e. WordML or HTML) is not allowed inside a Paragraph.
When this occured an undefined method `next_element' for nil:NilClass
exception would be throw because a parent paragraph could not be found.

* Add integration test for InlineParagraphBlock parent replacement

* Remove unneeded ParagraphBlock inheirentance from ImageBlock

Inheiriting from the Block class is sufficent, and not as misleading.

* Implement test to exercise inline image insertion

This includes inline if and loop constructs.
</commit_message>
<xml_diff>
--- a/test/fixtures/conditionals_sample.docx
+++ b/test/fixtures/conditionals_sample.docx
@@ -6,9 +6,11 @@
       <w:pPr>
         <w:pStyle w:val="Title"/>
       </w:pPr>
+      <w:proofErr w:type="spellStart"/>
       <w:r>
         <w:t>Conditionals</w:t>
       </w:r>
+      <w:proofErr w:type="spellEnd"/>
     </w:p>
     <w:p>
       <w:pPr>
@@ -33,6 +35,7 @@
           <w:szCs w:val="16"/>
         </w:rPr>
       </w:pPr>
+      <w:proofErr w:type="spellStart"/>
       <w:r>
         <w:rPr>
           <w:sz w:val="16"/>
@@ -40,14 +43,16 @@
         </w:rPr>
         <w:t>ParagraphBefore</w:t>
       </w:r>
-    </w:p>
-    <w:p>
-      <w:pPr>
-        <w:rPr>
-          <w:sz w:val="16"/>
-          <w:szCs w:val="16"/>
-        </w:rPr>
-      </w:pPr>
+      <w:proofErr w:type="spellEnd"/>
+    </w:p>
+    <w:p>
+      <w:pPr>
+        <w:rPr>
+          <w:sz w:val="16"/>
+          <w:szCs w:val="16"/>
+        </w:rPr>
+      </w:pPr>
+      <w:proofErr w:type="spellStart"/>
       <w:r>
         <w:rPr>
           <w:sz w:val="16"/>
@@ -55,6 +60,7 @@
         </w:rPr>
         <w:t>Before</w:t>
       </w:r>
+      <w:proofErr w:type="spellEnd"/>
       <w:r>
         <w:rPr>
           <w:noProof/>
@@ -80,6 +86,7 @@
           <w:szCs w:val="16"/>
         </w:rPr>
       </w:pPr>
+      <w:proofErr w:type="spellStart"/>
       <w:r>
         <w:rPr>
           <w:sz w:val="16"/>
@@ -87,6 +94,7 @@
         </w:rPr>
         <w:t>ParagraphAfter</w:t>
       </w:r>
+      <w:proofErr w:type="spellEnd"/>
     </w:p>
     <w:p>
       <w:pPr>
@@ -119,6 +127,7 @@
           <w:szCs w:val="16"/>
         </w:rPr>
       </w:pPr>
+      <w:proofErr w:type="spellStart"/>
       <w:r>
         <w:rPr>
           <w:sz w:val="16"/>
@@ -126,6 +135,7 @@
         </w:rPr>
         <w:t>ParagraphBefore</w:t>
       </w:r>
+      <w:proofErr w:type="spellEnd"/>
     </w:p>
     <w:p>
       <w:pPr>
@@ -135,6 +145,7 @@
           <w:szCs w:val="16"/>
         </w:rPr>
       </w:pPr>
+      <w:proofErr w:type="spellStart"/>
       <w:r>
         <w:rPr>
           <w:sz w:val="16"/>
@@ -158,14 +169,16 @@
         </w:rPr>
         <w:t>After</w:t>
       </w:r>
-    </w:p>
-    <w:p>
-      <w:pPr>
-        <w:rPr>
-          <w:sz w:val="16"/>
-          <w:szCs w:val="16"/>
-        </w:rPr>
-      </w:pPr>
+      <w:proofErr w:type="spellEnd"/>
+    </w:p>
+    <w:p>
+      <w:pPr>
+        <w:rPr>
+          <w:sz w:val="16"/>
+          <w:szCs w:val="16"/>
+        </w:rPr>
+      </w:pPr>
+      <w:proofErr w:type="spellStart"/>
       <w:r>
         <w:rPr>
           <w:sz w:val="16"/>
@@ -173,6 +186,7 @@
         </w:rPr>
         <w:t>ParagraphAfter</w:t>
       </w:r>
+      <w:proofErr w:type="spellEnd"/>
     </w:p>
     <w:p>
       <w:pPr>
@@ -219,6 +233,7 @@
                 <w:szCs w:val="16"/>
               </w:rPr>
             </w:pPr>
+            <w:proofErr w:type="spellStart"/>
             <w:r>
               <w:rPr>
                 <w:sz w:val="16"/>
@@ -226,6 +241,7 @@
               </w:rPr>
               <w:t>RowBefore</w:t>
             </w:r>
+            <w:proofErr w:type="spellEnd"/>
           </w:p>
         </w:tc>
       </w:tr>
@@ -241,6 +257,138 @@
                 <w:szCs w:val="16"/>
               </w:rPr>
             </w:pPr>
+            <w:proofErr w:type="spellStart"/>
+            <w:r>
+              <w:rPr>
+                <w:sz w:val="16"/>
+                <w:szCs w:val="16"/>
+              </w:rPr>
+              <w:t>Before</w:t>
+            </w:r>
+            <w:proofErr w:type="spellEnd"/>
+            <w:r>
+              <w:rPr>
+                <w:noProof/>
+                <w:sz w:val="16"/>
+                <w:szCs w:val="16"/>
+                <w:highlight w:val="yellow"/>
+              </w:rPr>
+              <w:t>Some Content</w:t>
+            </w:r>
+            <w:r>
+              <w:rPr>
+                <w:noProof/>
+                <w:sz w:val="16"/>
+                <w:szCs w:val="16"/>
+              </w:rPr>
+              <w:t>After</w:t>
+            </w:r>
+          </w:p>
+        </w:tc>
+      </w:tr>
+      <w:tr>
+        <w:tc>
+          <w:tcPr>
+            <w:tcW w:w="8516" w:type="dxa"/>
+          </w:tcPr>
+          <w:p>
+            <w:pPr>
+              <w:rPr>
+                <w:sz w:val="16"/>
+                <w:szCs w:val="16"/>
+                <w:highlight w:val="green"/>
+              </w:rPr>
+            </w:pPr>
+            <w:proofErr w:type="spellStart"/>
+            <w:r>
+              <w:rPr>
+                <w:sz w:val="16"/>
+                <w:szCs w:val="16"/>
+              </w:rPr>
+              <w:t>RowAfter</w:t>
+            </w:r>
+            <w:proofErr w:type="spellEnd"/>
+          </w:p>
+        </w:tc>
+      </w:tr>
+    </w:tbl>
+    <w:p>
+      <w:pPr>
+        <w:rPr>
+          <w:sz w:val="16"/>
+          <w:szCs w:val="16"/>
+        </w:rPr>
+      </w:pPr>
+    </w:p>
+    <w:p>
+      <w:pPr>
+        <w:pStyle w:val="Subtitle"/>
+        <w:rPr>
+          <w:sz w:val="16"/>
+          <w:szCs w:val="16"/>
+        </w:rPr>
+      </w:pPr>
+      <w:r>
+        <w:rPr>
+          <w:sz w:val="16"/>
+          <w:szCs w:val="16"/>
+        </w:rPr>
+        <w:t>Table</w:t>
+      </w:r>
+      <w:r>
+        <w:rPr>
+          <w:sz w:val="16"/>
+          <w:szCs w:val="16"/>
+        </w:rPr>
+        <w:t xml:space="preserve"> Inline</w:t>
+      </w:r>
+    </w:p>
+    <w:tbl>
+      <w:tblPr>
+        <w:tblStyle w:val="TableGrid"/>
+        <w:tblW w:w="0" w:type="auto"/>
+        <w:tblLook w:val="04A0" w:firstRow="1" w:lastRow="0" w:firstColumn="1" w:lastColumn="0" w:noHBand="0" w:noVBand="1"/>
+      </w:tblPr>
+      <w:tblGrid>
+        <w:gridCol w:w="8516"/>
+      </w:tblGrid>
+      <w:tr>
+        <w:tc>
+          <w:tcPr>
+            <w:tcW w:w="8516" w:type="dxa"/>
+          </w:tcPr>
+          <w:p>
+            <w:pPr>
+              <w:rPr>
+                <w:sz w:val="16"/>
+                <w:szCs w:val="16"/>
+              </w:rPr>
+            </w:pPr>
+            <w:proofErr w:type="spellStart"/>
+            <w:r>
+              <w:rPr>
+                <w:sz w:val="16"/>
+                <w:szCs w:val="16"/>
+              </w:rPr>
+              <w:t>RowBefore</w:t>
+            </w:r>
+            <w:proofErr w:type="spellEnd"/>
+          </w:p>
+        </w:tc>
+      </w:tr>
+      <w:tr>
+        <w:tc>
+          <w:tcPr>
+            <w:tcW w:w="8516" w:type="dxa"/>
+          </w:tcPr>
+          <w:p>
+            <w:pPr>
+              <w:rPr>
+                <w:sz w:val="16"/>
+                <w:szCs w:val="16"/>
+              </w:rPr>
+            </w:pPr>
+            <w:proofErr w:type="spellStart"/>
             <w:r>
               <w:rPr>
                 <w:sz w:val="16"/>
@@ -281,6 +429,7 @@
                 <w:highlight w:val="green"/>
               </w:rPr>
             </w:pPr>
+            <w:proofErr w:type="spellStart"/>
             <w:r>
               <w:rPr>
                 <w:sz w:val="16"/>
@@ -288,6 +437,7 @@
               </w:rPr>
               <w:t>RowAfter</w:t>
             </w:r>
+            <w:proofErr w:type="spellEnd"/>
           </w:p>
         </w:tc>
       </w:tr>
@@ -313,14 +463,148 @@
           <w:sz w:val="16"/>
           <w:szCs w:val="16"/>
         </w:rPr>
+        <w:t>Paragraph</w:t>
+      </w:r>
+    </w:p>
+    <w:p>
+      <w:pPr>
+        <w:rPr>
+          <w:sz w:val="16"/>
+          <w:szCs w:val="16"/>
+        </w:rPr>
+      </w:pPr>
+      <w:proofErr w:type="spellStart"/>
+      <w:r>
+        <w:rPr>
+          <w:sz w:val="16"/>
+          <w:szCs w:val="16"/>
+        </w:rPr>
+        <w:t>ParagraphBefore</w:t>
+      </w:r>
+      <w:proofErr w:type="spellEnd"/>
+    </w:p>
+    <w:p>
+      <w:pPr>
+        <w:rPr>
+          <w:sz w:val="16"/>
+          <w:szCs w:val="16"/>
+        </w:rPr>
+      </w:pPr>
+      <w:proofErr w:type="spellStart"/>
+      <w:r>
+        <w:rPr>
+          <w:sz w:val="16"/>
+          <w:szCs w:val="16"/>
+        </w:rPr>
+        <w:t>ParagraphAfter</w:t>
+      </w:r>
+      <w:proofErr w:type="spellEnd"/>
+    </w:p>
+    <w:p>
+      <w:pPr>
+        <w:rPr>
+          <w:sz w:val="16"/>
+          <w:szCs w:val="16"/>
+        </w:rPr>
+      </w:pPr>
+    </w:p>
+    <w:p>
+      <w:pPr>
+        <w:pStyle w:val="Subtitle"/>
+        <w:rPr>
+          <w:sz w:val="16"/>
+          <w:szCs w:val="16"/>
+        </w:rPr>
+      </w:pPr>
+      <w:r>
+        <w:rPr>
+          <w:sz w:val="16"/>
+          <w:szCs w:val="16"/>
+        </w:rPr>
+        <w:t>Inline</w:t>
+      </w:r>
+    </w:p>
+    <w:p>
+      <w:pPr>
+        <w:rPr>
+          <w:sz w:val="16"/>
+          <w:szCs w:val="16"/>
+        </w:rPr>
+      </w:pPr>
+      <w:proofErr w:type="spellStart"/>
+      <w:r>
+        <w:rPr>
+          <w:sz w:val="16"/>
+          <w:szCs w:val="16"/>
+        </w:rPr>
+        <w:t>ParagraphBefore</w:t>
+      </w:r>
+      <w:proofErr w:type="spellEnd"/>
+    </w:p>
+    <w:p>
+      <w:pPr>
+        <w:rPr>
+          <w:noProof/>
+          <w:sz w:val="16"/>
+          <w:szCs w:val="16"/>
+        </w:rPr>
+      </w:pPr>
+      <w:proofErr w:type="spellStart"/>
+      <w:r>
+        <w:rPr>
+          <w:sz w:val="16"/>
+          <w:szCs w:val="16"/>
+        </w:rPr>
+        <w:t>Before</w:t>
+      </w:r>
+      <w:r>
+        <w:rPr>
+          <w:sz w:val="16"/>
+          <w:szCs w:val="16"/>
+        </w:rPr>
+        <w:t>After</w:t>
+      </w:r>
+      <w:proofErr w:type="spellEnd"/>
+    </w:p>
+    <w:p>
+      <w:pPr>
+        <w:rPr>
+          <w:sz w:val="16"/>
+          <w:szCs w:val="16"/>
+        </w:rPr>
+      </w:pPr>
+      <w:proofErr w:type="spellStart"/>
+      <w:r>
+        <w:rPr>
+          <w:sz w:val="16"/>
+          <w:szCs w:val="16"/>
+        </w:rPr>
+        <w:t>ParagraphAfter</w:t>
+      </w:r>
+      <w:proofErr w:type="spellEnd"/>
+    </w:p>
+    <w:p>
+      <w:pPr>
+        <w:rPr>
+          <w:sz w:val="16"/>
+          <w:szCs w:val="16"/>
+        </w:rPr>
+      </w:pPr>
+    </w:p>
+    <w:p>
+      <w:pPr>
+        <w:pStyle w:val="Subtitle"/>
+        <w:rPr>
+          <w:sz w:val="16"/>
+          <w:szCs w:val="16"/>
+        </w:rPr>
+      </w:pPr>
+      <w:r>
+        <w:rPr>
+          <w:sz w:val="16"/>
+          <w:szCs w:val="16"/>
+        </w:rPr>
         <w:t>Table</w:t>
-      </w:r>
-      <w:r>
-        <w:rPr>
-          <w:sz w:val="16"/>
-          <w:szCs w:val="16"/>
-        </w:rPr>
-        <w:t xml:space="preserve"> Inline</w:t>
       </w:r>
     </w:p>
     <w:tbl>
@@ -344,6 +628,7 @@
                 <w:szCs w:val="16"/>
               </w:rPr>
             </w:pPr>
+            <w:proofErr w:type="spellStart"/>
             <w:r>
               <w:rPr>
                 <w:sz w:val="16"/>
@@ -351,45 +636,7 @@
               </w:rPr>
               <w:t>RowBefore</w:t>
             </w:r>
-          </w:p>
-        </w:tc>
-      </w:tr>
-      <w:tr>
-        <w:tc>
-          <w:tcPr>
-            <w:tcW w:w="8516" w:type="dxa"/>
-          </w:tcPr>
-          <w:p>
-            <w:pPr>
-              <w:rPr>
-                <w:sz w:val="16"/>
-                <w:szCs w:val="16"/>
-              </w:rPr>
-            </w:pPr>
-            <w:r>
-              <w:rPr>
-                <w:sz w:val="16"/>
-                <w:szCs w:val="16"/>
-              </w:rPr>
-              <w:t>Before</w:t>
-            </w:r>
-            <w:r>
-              <w:rPr>
-                <w:noProof/>
-                <w:sz w:val="16"/>
-                <w:szCs w:val="16"/>
-                <w:highlight w:val="yellow"/>
-              </w:rPr>
-              <w:t>Some Content</w:t>
-            </w:r>
-            <w:r>
-              <w:rPr>
-                <w:noProof/>
-                <w:sz w:val="16"/>
-                <w:szCs w:val="16"/>
-              </w:rPr>
-              <w:t>After</w:t>
-            </w:r>
+            <w:proofErr w:type="spellEnd"/>
           </w:p>
         </w:tc>
       </w:tr>
@@ -406,6 +653,7 @@
                 <w:highlight w:val="green"/>
               </w:rPr>
             </w:pPr>
+            <w:proofErr w:type="spellStart"/>
             <w:r>
               <w:rPr>
                 <w:sz w:val="16"/>
@@ -413,6 +661,7 @@
               </w:rPr>
               <w:t>RowAfter</w:t>
             </w:r>
+            <w:proofErr w:type="spellEnd"/>
           </w:p>
         </w:tc>
       </w:tr>
@@ -438,138 +687,14 @@
           <w:sz w:val="16"/>
           <w:szCs w:val="16"/>
         </w:rPr>
-        <w:t>Paragraph</w:t>
-      </w:r>
-    </w:p>
-    <w:p>
-      <w:pPr>
-        <w:rPr>
-          <w:sz w:val="16"/>
-          <w:szCs w:val="16"/>
-        </w:rPr>
-      </w:pPr>
-      <w:r>
-        <w:rPr>
-          <w:sz w:val="16"/>
-          <w:szCs w:val="16"/>
-        </w:rPr>
-        <w:t>ParagraphBefore</w:t>
-      </w:r>
-    </w:p>
-    <w:p>
-      <w:pPr>
-        <w:rPr>
-          <w:sz w:val="16"/>
-          <w:szCs w:val="16"/>
-        </w:rPr>
-      </w:pPr>
-      <w:r>
-        <w:rPr>
-          <w:sz w:val="16"/>
-          <w:szCs w:val="16"/>
-        </w:rPr>
-        <w:t>ParagraphAfter</w:t>
-      </w:r>
-    </w:p>
-    <w:p>
-      <w:pPr>
-        <w:rPr>
-          <w:sz w:val="16"/>
-          <w:szCs w:val="16"/>
-        </w:rPr>
-      </w:pPr>
-    </w:p>
-    <w:p>
-      <w:pPr>
-        <w:pStyle w:val="Subtitle"/>
-        <w:rPr>
-          <w:sz w:val="16"/>
-          <w:szCs w:val="16"/>
-        </w:rPr>
-      </w:pPr>
-      <w:r>
-        <w:rPr>
-          <w:sz w:val="16"/>
-          <w:szCs w:val="16"/>
-        </w:rPr>
-        <w:t>Inline</w:t>
-      </w:r>
-    </w:p>
-    <w:p>
-      <w:pPr>
-        <w:rPr>
-          <w:sz w:val="16"/>
-          <w:szCs w:val="16"/>
-        </w:rPr>
-      </w:pPr>
-      <w:r>
-        <w:rPr>
-          <w:sz w:val="16"/>
-          <w:szCs w:val="16"/>
-        </w:rPr>
-        <w:t>ParagraphBefore</w:t>
-      </w:r>
-    </w:p>
-    <w:p>
-      <w:pPr>
-        <w:rPr>
-          <w:noProof/>
-          <w:sz w:val="16"/>
-          <w:szCs w:val="16"/>
-        </w:rPr>
-      </w:pPr>
-      <w:r>
-        <w:rPr>
-          <w:sz w:val="16"/>
-          <w:szCs w:val="16"/>
-        </w:rPr>
-        <w:t>Before</w:t>
-      </w:r>
-      <w:r>
-        <w:rPr>
-          <w:sz w:val="16"/>
-          <w:szCs w:val="16"/>
-        </w:rPr>
-        <w:t>After</w:t>
-      </w:r>
-    </w:p>
-    <w:p>
-      <w:pPr>
-        <w:rPr>
-          <w:sz w:val="16"/>
-          <w:szCs w:val="16"/>
-        </w:rPr>
-      </w:pPr>
-      <w:r>
-        <w:rPr>
-          <w:sz w:val="16"/>
-          <w:szCs w:val="16"/>
-        </w:rPr>
-        <w:t>ParagraphAfter</w:t>
-      </w:r>
-    </w:p>
-    <w:p>
-      <w:pPr>
-        <w:rPr>
-          <w:sz w:val="16"/>
-          <w:szCs w:val="16"/>
-        </w:rPr>
-      </w:pPr>
-    </w:p>
-    <w:p>
-      <w:pPr>
-        <w:pStyle w:val="Subtitle"/>
-        <w:rPr>
-          <w:sz w:val="16"/>
-          <w:szCs w:val="16"/>
-        </w:rPr>
-      </w:pPr>
-      <w:r>
-        <w:rPr>
-          <w:sz w:val="16"/>
-          <w:szCs w:val="16"/>
-        </w:rPr>
         <w:t>Table</w:t>
+      </w:r>
+      <w:r>
+        <w:rPr>
+          <w:sz w:val="16"/>
+          <w:szCs w:val="16"/>
+        </w:rPr>
+        <w:t xml:space="preserve"> Inline</w:t>
       </w:r>
     </w:p>
     <w:tbl>
@@ -593,6 +718,7 @@
                 <w:szCs w:val="16"/>
               </w:rPr>
             </w:pPr>
+            <w:proofErr w:type="spellStart"/>
             <w:r>
               <w:rPr>
                 <w:sz w:val="16"/>
@@ -600,92 +726,7 @@
               </w:rPr>
               <w:t>RowBefore</w:t>
             </w:r>
-          </w:p>
-        </w:tc>
-      </w:tr>
-      <w:tr>
-        <w:tc>
-          <w:tcPr>
-            <w:tcW w:w="8516" w:type="dxa"/>
-          </w:tcPr>
-          <w:p>
-            <w:pPr>
-              <w:rPr>
-                <w:sz w:val="16"/>
-                <w:szCs w:val="16"/>
-                <w:highlight w:val="green"/>
-              </w:rPr>
-            </w:pPr>
-            <w:r>
-              <w:rPr>
-                <w:sz w:val="16"/>
-                <w:szCs w:val="16"/>
-              </w:rPr>
-              <w:t>RowAfter</w:t>
-            </w:r>
-          </w:p>
-        </w:tc>
-      </w:tr>
-    </w:tbl>
-    <w:p>
-      <w:pPr>
-        <w:rPr>
-          <w:sz w:val="16"/>
-          <w:szCs w:val="16"/>
-        </w:rPr>
-      </w:pPr>
-    </w:p>
-    <w:p>
-      <w:pPr>
-        <w:pStyle w:val="Subtitle"/>
-        <w:rPr>
-          <w:sz w:val="16"/>
-          <w:szCs w:val="16"/>
-        </w:rPr>
-      </w:pPr>
-      <w:r>
-        <w:rPr>
-          <w:sz w:val="16"/>
-          <w:szCs w:val="16"/>
-        </w:rPr>
-        <w:t>Table</w:t>
-      </w:r>
-      <w:r>
-        <w:rPr>
-          <w:sz w:val="16"/>
-          <w:szCs w:val="16"/>
-        </w:rPr>
-        <w:t xml:space="preserve"> Inline</w:t>
-      </w:r>
-    </w:p>
-    <w:tbl>
-      <w:tblPr>
-        <w:tblStyle w:val="TableGrid"/>
-        <w:tblW w:w="0" w:type="auto"/>
-        <w:tblLook w:val="04A0" w:firstRow="1" w:lastRow="0" w:firstColumn="1" w:lastColumn="0" w:noHBand="0" w:noVBand="1"/>
-      </w:tblPr>
-      <w:tblGrid>
-        <w:gridCol w:w="8516"/>
-      </w:tblGrid>
-      <w:tr>
-        <w:tc>
-          <w:tcPr>
-            <w:tcW w:w="8516" w:type="dxa"/>
-          </w:tcPr>
-          <w:p>
-            <w:pPr>
-              <w:rPr>
-                <w:sz w:val="16"/>
-                <w:szCs w:val="16"/>
-              </w:rPr>
-            </w:pPr>
-            <w:r>
-              <w:rPr>
-                <w:sz w:val="16"/>
-                <w:szCs w:val="16"/>
-              </w:rPr>
-              <w:t>RowBefore</w:t>
-            </w:r>
+            <w:proofErr w:type="spellEnd"/>
           </w:p>
         </w:tc>
       </w:tr>
@@ -701,6 +742,7 @@
                 <w:szCs w:val="16"/>
               </w:rPr>
             </w:pPr>
+            <w:proofErr w:type="spellStart"/>
             <w:r>
               <w:rPr>
                 <w:sz w:val="16"/>
@@ -732,6 +774,7 @@
                 <w:highlight w:val="green"/>
               </w:rPr>
             </w:pPr>
+            <w:proofErr w:type="spellStart"/>
             <w:r>
               <w:rPr>
                 <w:sz w:val="16"/>
@@ -739,6 +782,7 @@
               </w:rPr>
               <w:t>RowAfter</w:t>
             </w:r>
+            <w:proofErr w:type="spellEnd"/>
           </w:p>
         </w:tc>
       </w:tr>
@@ -764,7 +808,71 @@
           <w:sz w:val="16"/>
           <w:szCs w:val="16"/>
         </w:rPr>
-        <w:t>Block if /else (if true)</w:t>
+        <w:t xml:space="preserve">Block </w:t>
+      </w:r>
+      <w:proofErr w:type="spellStart"/>
+      <w:r>
+        <w:rPr>
+          <w:sz w:val="16"/>
+          <w:szCs w:val="16"/>
+        </w:rPr>
+        <w:t>if</w:t>
+      </w:r>
+      <w:proofErr w:type="spellEnd"/>
+      <w:r>
+        <w:rPr>
+          <w:sz w:val="16"/>
+          <w:szCs w:val="16"/>
+        </w:rPr>
+        <w:t xml:space="preserve"> /</w:t>
+      </w:r>
+      <w:proofErr w:type="spellStart"/>
+      <w:r>
+        <w:rPr>
+          <w:sz w:val="16"/>
+          <w:szCs w:val="16"/>
+        </w:rPr>
+        <w:t>else</w:t>
+      </w:r>
+      <w:proofErr w:type="spellEnd"/>
+      <w:r>
+        <w:rPr>
+          <w:sz w:val="16"/>
+          <w:szCs w:val="16"/>
+        </w:rPr>
+        <w:t xml:space="preserve"> (</w:t>
+      </w:r>
+      <w:proofErr w:type="spellStart"/>
+      <w:r>
+        <w:rPr>
+          <w:sz w:val="16"/>
+          <w:szCs w:val="16"/>
+        </w:rPr>
+        <w:t>if</w:t>
+      </w:r>
+      <w:proofErr w:type="spellEnd"/>
+      <w:r>
+        <w:rPr>
+          <w:sz w:val="16"/>
+          <w:szCs w:val="16"/>
+        </w:rPr>
+        <w:t xml:space="preserve"> </w:t>
+      </w:r>
+      <w:proofErr w:type="spellStart"/>
+      <w:r>
+        <w:rPr>
+          <w:sz w:val="16"/>
+          <w:szCs w:val="16"/>
+        </w:rPr>
+        <w:t>true</w:t>
+      </w:r>
+      <w:proofErr w:type="spellEnd"/>
+      <w:r>
+        <w:rPr>
+          <w:sz w:val="16"/>
+          <w:szCs w:val="16"/>
+        </w:rPr>
+        <w:t>)</w:t>
       </w:r>
     </w:p>
     <w:p>
@@ -780,7 +888,39 @@
           <w:sz w:val="16"/>
           <w:szCs w:val="16"/>
         </w:rPr>
-        <w:t xml:space="preserve">In if clause: </w:t>
+        <w:t xml:space="preserve">In </w:t>
+      </w:r>
+      <w:proofErr w:type="spellStart"/>
+      <w:r>
+        <w:rPr>
+          <w:sz w:val="16"/>
+          <w:szCs w:val="16"/>
+        </w:rPr>
+        <w:t>if</w:t>
+      </w:r>
+      <w:proofErr w:type="spellEnd"/>
+      <w:r>
+        <w:rPr>
+          <w:sz w:val="16"/>
+          <w:szCs w:val="16"/>
+        </w:rPr>
+        <w:t xml:space="preserve"> </w:t>
+      </w:r>
+      <w:proofErr w:type="spellStart"/>
+      <w:r>
+        <w:rPr>
+          <w:sz w:val="16"/>
+          <w:szCs w:val="16"/>
+        </w:rPr>
+        <w:t>clause</w:t>
+      </w:r>
+      <w:proofErr w:type="spellEnd"/>
+      <w:r>
+        <w:rPr>
+          <w:sz w:val="16"/>
+          <w:szCs w:val="16"/>
+        </w:rPr>
+        <w:t xml:space="preserve">: </w:t>
       </w:r>
       <w:r>
         <w:rPr>
@@ -821,29 +961,118 @@
           <w:sz w:val="16"/>
           <w:szCs w:val="16"/>
         </w:rPr>
-        <w:t>Block if /else</w:t>
-      </w:r>
-      <w:r>
-        <w:rPr>
-          <w:sz w:val="16"/>
-          <w:szCs w:val="16"/>
-        </w:rPr>
-        <w:t xml:space="preserve"> (if false)</w:t>
-      </w:r>
-    </w:p>
-    <w:p>
-      <w:pPr>
-        <w:rPr>
-          <w:sz w:val="16"/>
-          <w:szCs w:val="16"/>
-        </w:rPr>
-      </w:pPr>
-      <w:r>
-        <w:rPr>
-          <w:sz w:val="16"/>
-          <w:szCs w:val="16"/>
-        </w:rPr>
-        <w:t xml:space="preserve">In else clause: </w:t>
+        <w:t xml:space="preserve">Block </w:t>
+      </w:r>
+      <w:proofErr w:type="spellStart"/>
+      <w:r>
+        <w:rPr>
+          <w:sz w:val="16"/>
+          <w:szCs w:val="16"/>
+        </w:rPr>
+        <w:t>if</w:t>
+      </w:r>
+      <w:proofErr w:type="spellEnd"/>
+      <w:r>
+        <w:rPr>
+          <w:sz w:val="16"/>
+          <w:szCs w:val="16"/>
+        </w:rPr>
+        <w:t xml:space="preserve"> /</w:t>
+      </w:r>
+      <w:proofErr w:type="spellStart"/>
+      <w:r>
+        <w:rPr>
+          <w:sz w:val="16"/>
+          <w:szCs w:val="16"/>
+        </w:rPr>
+        <w:t>else</w:t>
+      </w:r>
+      <w:proofErr w:type="spellEnd"/>
+      <w:r>
+        <w:rPr>
+          <w:sz w:val="16"/>
+          <w:szCs w:val="16"/>
+        </w:rPr>
+        <w:t xml:space="preserve"> (</w:t>
+      </w:r>
+      <w:proofErr w:type="spellStart"/>
+      <w:r>
+        <w:rPr>
+          <w:sz w:val="16"/>
+          <w:szCs w:val="16"/>
+        </w:rPr>
+        <w:t>if</w:t>
+      </w:r>
+      <w:proofErr w:type="spellEnd"/>
+      <w:r>
+        <w:rPr>
+          <w:sz w:val="16"/>
+          <w:szCs w:val="16"/>
+        </w:rPr>
+        <w:t xml:space="preserve"> </w:t>
+      </w:r>
+      <w:proofErr w:type="spellStart"/>
+      <w:r>
+        <w:rPr>
+          <w:sz w:val="16"/>
+          <w:szCs w:val="16"/>
+        </w:rPr>
+        <w:t>false</w:t>
+      </w:r>
+      <w:proofErr w:type="spellEnd"/>
+      <w:r>
+        <w:rPr>
+          <w:sz w:val="16"/>
+          <w:szCs w:val="16"/>
+        </w:rPr>
+        <w:t>)</w:t>
+      </w:r>
+    </w:p>
+    <w:p>
+      <w:pPr>
+        <w:rPr>
+          <w:sz w:val="16"/>
+          <w:szCs w:val="16"/>
+        </w:rPr>
+      </w:pPr>
+      <w:r>
+        <w:rPr>
+          <w:sz w:val="16"/>
+          <w:szCs w:val="16"/>
+        </w:rPr>
+        <w:t xml:space="preserve">In </w:t>
+      </w:r>
+      <w:proofErr w:type="spellStart"/>
+      <w:r>
+        <w:rPr>
+          <w:sz w:val="16"/>
+          <w:szCs w:val="16"/>
+        </w:rPr>
+        <w:t>else</w:t>
+      </w:r>
+      <w:proofErr w:type="spellEnd"/>
+      <w:r>
+        <w:rPr>
+          <w:sz w:val="16"/>
+          <w:szCs w:val="16"/>
+        </w:rPr>
+        <w:t xml:space="preserve"> </w:t>
+      </w:r>
+      <w:proofErr w:type="spellStart"/>
+      <w:r>
+        <w:rPr>
+          <w:sz w:val="16"/>
+          <w:szCs w:val="16"/>
+        </w:rPr>
+        <w:t>clause</w:t>
+      </w:r>
+      <w:proofErr w:type="spellEnd"/>
+      <w:r>
+        <w:rPr>
+          <w:sz w:val="16"/>
+          <w:szCs w:val="16"/>
+        </w:rPr>
+        <w:t xml:space="preserve">: </w:t>
       </w:r>
       <w:r>
         <w:rPr>
@@ -884,14 +1113,103 @@
           <w:sz w:val="16"/>
           <w:szCs w:val="16"/>
         </w:rPr>
-        <w:t xml:space="preserve">Block if </w:t>
-      </w:r>
-      <w:r>
-        <w:rPr>
-          <w:sz w:val="16"/>
-          <w:szCs w:val="16"/>
-        </w:rPr>
-        <w:t>/elsif/else (second elsif true)</w:t>
+        <w:t xml:space="preserve">Block </w:t>
+      </w:r>
+      <w:proofErr w:type="spellStart"/>
+      <w:r>
+        <w:rPr>
+          <w:sz w:val="16"/>
+          <w:szCs w:val="16"/>
+        </w:rPr>
+        <w:t>if</w:t>
+      </w:r>
+      <w:proofErr w:type="spellEnd"/>
+      <w:r>
+        <w:rPr>
+          <w:sz w:val="16"/>
+          <w:szCs w:val="16"/>
+        </w:rPr>
+        <w:t xml:space="preserve"> /</w:t>
+      </w:r>
+      <w:proofErr w:type="spellStart"/>
+      <w:r>
+        <w:rPr>
+          <w:sz w:val="16"/>
+          <w:szCs w:val="16"/>
+        </w:rPr>
+        <w:t>elsif</w:t>
+      </w:r>
+      <w:proofErr w:type="spellEnd"/>
+      <w:r>
+        <w:rPr>
+          <w:sz w:val="16"/>
+          <w:szCs w:val="16"/>
+        </w:rPr>
+        <w:t>/</w:t>
+      </w:r>
+      <w:proofErr w:type="spellStart"/>
+      <w:r>
+        <w:rPr>
+          <w:sz w:val="16"/>
+          <w:szCs w:val="16"/>
+        </w:rPr>
+        <w:t>else</w:t>
+      </w:r>
+      <w:proofErr w:type="spellEnd"/>
+      <w:r>
+        <w:rPr>
+          <w:sz w:val="16"/>
+          <w:szCs w:val="16"/>
+        </w:rPr>
+        <w:t xml:space="preserve"> (</w:t>
+      </w:r>
+      <w:proofErr w:type="spellStart"/>
+      <w:r>
+        <w:rPr>
+          <w:sz w:val="16"/>
+          <w:szCs w:val="16"/>
+        </w:rPr>
+        <w:t>second</w:t>
+      </w:r>
+      <w:proofErr w:type="spellEnd"/>
+      <w:r>
+        <w:rPr>
+          <w:sz w:val="16"/>
+          <w:szCs w:val="16"/>
+        </w:rPr>
+        <w:t xml:space="preserve"> </w:t>
+      </w:r>
+      <w:proofErr w:type="spellStart"/>
+      <w:r>
+        <w:rPr>
+          <w:sz w:val="16"/>
+          <w:szCs w:val="16"/>
+        </w:rPr>
+        <w:t>elsif</w:t>
+      </w:r>
+      <w:proofErr w:type="spellEnd"/>
+      <w:r>
+        <w:rPr>
+          <w:sz w:val="16"/>
+          <w:szCs w:val="16"/>
+        </w:rPr>
+        <w:t xml:space="preserve"> </w:t>
+      </w:r>
+      <w:proofErr w:type="spellStart"/>
+      <w:r>
+        <w:rPr>
+          <w:sz w:val="16"/>
+          <w:szCs w:val="16"/>
+        </w:rPr>
+        <w:t>true</w:t>
+      </w:r>
+      <w:proofErr w:type="spellEnd"/>
+      <w:r>
+        <w:rPr>
+          <w:sz w:val="16"/>
+          <w:szCs w:val="16"/>
+        </w:rPr>
+        <w:t>)</w:t>
       </w:r>
     </w:p>
     <w:p>
@@ -914,14 +1232,55 @@
           <w:sz w:val="16"/>
           <w:szCs w:val="16"/>
         </w:rPr>
-        <w:t xml:space="preserve"> second</w:t>
-      </w:r>
-      <w:r>
-        <w:rPr>
-          <w:sz w:val="16"/>
-          <w:szCs w:val="16"/>
-        </w:rPr>
-        <w:t xml:space="preserve"> elsif clause: </w:t>
+        <w:t xml:space="preserve"> </w:t>
+      </w:r>
+      <w:proofErr w:type="spellStart"/>
+      <w:r>
+        <w:rPr>
+          <w:sz w:val="16"/>
+          <w:szCs w:val="16"/>
+        </w:rPr>
+        <w:t>second</w:t>
+      </w:r>
+      <w:proofErr w:type="spellEnd"/>
+      <w:r>
+        <w:rPr>
+          <w:sz w:val="16"/>
+          <w:szCs w:val="16"/>
+        </w:rPr>
+        <w:t xml:space="preserve"> </w:t>
+      </w:r>
+      <w:proofErr w:type="spellStart"/>
+      <w:r>
+        <w:rPr>
+          <w:sz w:val="16"/>
+          <w:szCs w:val="16"/>
+        </w:rPr>
+        <w:t>elsif</w:t>
+      </w:r>
+      <w:proofErr w:type="spellEnd"/>
+      <w:r>
+        <w:rPr>
+          <w:sz w:val="16"/>
+          <w:szCs w:val="16"/>
+        </w:rPr>
+        <w:t xml:space="preserve"> </w:t>
+      </w:r>
+      <w:proofErr w:type="spellStart"/>
+      <w:r>
+        <w:rPr>
+          <w:sz w:val="16"/>
+          <w:szCs w:val="16"/>
+        </w:rPr>
+        <w:t>clause</w:t>
+      </w:r>
+      <w:proofErr w:type="spellEnd"/>
+      <w:r>
+        <w:rPr>
+          <w:sz w:val="16"/>
+          <w:szCs w:val="16"/>
+        </w:rPr>
+        <w:t xml:space="preserve">: </w:t>
       </w:r>
       <w:r>
         <w:rPr>
@@ -962,23 +1321,49 @@
           <w:sz w:val="16"/>
           <w:szCs w:val="16"/>
         </w:rPr>
-        <w:t>Inline</w:t>
-      </w:r>
-      <w:r>
-        <w:rPr>
-          <w:sz w:val="16"/>
-          <w:szCs w:val="16"/>
-        </w:rPr>
-        <w:t xml:space="preserve"> if /else (if true)</w:t>
-      </w:r>
-    </w:p>
-    <w:p>
-      <w:pPr>
-        <w:rPr>
-          <w:sz w:val="16"/>
-          <w:szCs w:val="16"/>
-        </w:rPr>
-      </w:pPr>
+        <w:t xml:space="preserve">Inline </w:t>
+      </w:r>
+      <w:proofErr w:type="spellStart"/>
+      <w:r>
+        <w:rPr>
+          <w:sz w:val="16"/>
+          <w:szCs w:val="16"/>
+        </w:rPr>
+        <w:t>if</w:t>
+      </w:r>
+      <w:proofErr w:type="spellEnd"/>
+      <w:r>
+        <w:rPr>
+          <w:sz w:val="16"/>
+          <w:szCs w:val="16"/>
+        </w:rPr>
+        <w:t xml:space="preserve"> /</w:t>
+      </w:r>
+      <w:proofErr w:type="spellStart"/>
+      <w:r>
+        <w:rPr>
+          <w:sz w:val="16"/>
+          <w:szCs w:val="16"/>
+        </w:rPr>
+        <w:t>else</w:t>
+      </w:r>
+      <w:proofErr w:type="spellEnd"/>
+      <w:r>
+        <w:rPr>
+          <w:sz w:val="16"/>
+          <w:szCs w:val="16"/>
+        </w:rPr>
+        <w:t xml:space="preserve"> (</w:t>
+      </w:r>
+      <w:proofErr w:type="spellStart"/>
+      <w:r>
+        <w:rPr>
+          <w:sz w:val="16"/>
+          <w:szCs w:val="16"/>
+        </w:rPr>
+        <w:t>if</w:t>
+      </w:r>
+      <w:proofErr w:type="spellEnd"/>
       <w:r>
         <w:rPr>
           <w:sz w:val="16"/>
@@ -986,12 +1371,75 @@
         </w:rPr>
         <w:t xml:space="preserve"> </w:t>
       </w:r>
-      <w:r>
-        <w:rPr>
-          <w:sz w:val="16"/>
-          <w:szCs w:val="16"/>
-        </w:rPr>
-        <w:t xml:space="preserve">In if clause: </w:t>
+      <w:proofErr w:type="spellStart"/>
+      <w:r>
+        <w:rPr>
+          <w:sz w:val="16"/>
+          <w:szCs w:val="16"/>
+        </w:rPr>
+        <w:t>true</w:t>
+      </w:r>
+      <w:proofErr w:type="spellEnd"/>
+      <w:r>
+        <w:rPr>
+          <w:sz w:val="16"/>
+          <w:szCs w:val="16"/>
+        </w:rPr>
+        <w:t>)</w:t>
+      </w:r>
+    </w:p>
+    <w:p>
+      <w:pPr>
+        <w:rPr>
+          <w:sz w:val="16"/>
+          <w:szCs w:val="16"/>
+        </w:rPr>
+      </w:pPr>
+      <w:r>
+        <w:rPr>
+          <w:sz w:val="16"/>
+          <w:szCs w:val="16"/>
+        </w:rPr>
+        <w:t xml:space="preserve"> </w:t>
+      </w:r>
+      <w:r>
+        <w:rPr>
+          <w:sz w:val="16"/>
+          <w:szCs w:val="16"/>
+        </w:rPr>
+        <w:t xml:space="preserve">In </w:t>
+      </w:r>
+      <w:proofErr w:type="spellStart"/>
+      <w:r>
+        <w:rPr>
+          <w:sz w:val="16"/>
+          <w:szCs w:val="16"/>
+        </w:rPr>
+        <w:t>if</w:t>
+      </w:r>
+      <w:proofErr w:type="spellEnd"/>
+      <w:r>
+        <w:rPr>
+          <w:sz w:val="16"/>
+          <w:szCs w:val="16"/>
+        </w:rPr>
+        <w:t xml:space="preserve"> </w:t>
+      </w:r>
+      <w:proofErr w:type="spellStart"/>
+      <w:r>
+        <w:rPr>
+          <w:sz w:val="16"/>
+          <w:szCs w:val="16"/>
+        </w:rPr>
+        <w:t>clause</w:t>
+      </w:r>
+      <w:proofErr w:type="spellEnd"/>
+      <w:r>
+        <w:rPr>
+          <w:sz w:val="16"/>
+          <w:szCs w:val="16"/>
+        </w:rPr>
+        <w:t xml:space="preserve">: </w:t>
       </w:r>
       <w:r>
         <w:rPr>
@@ -1032,22 +1480,118 @@
           <w:sz w:val="16"/>
           <w:szCs w:val="16"/>
         </w:rPr>
-        <w:t>Inline if /else (if false)</w:t>
-      </w:r>
-    </w:p>
-    <w:p>
-      <w:pPr>
-        <w:rPr>
-          <w:sz w:val="16"/>
-          <w:szCs w:val="16"/>
-        </w:rPr>
-      </w:pPr>
-      <w:r>
-        <w:rPr>
-          <w:sz w:val="16"/>
-          <w:szCs w:val="16"/>
-        </w:rPr>
-        <w:t xml:space="preserve">In else clause: </w:t>
+        <w:t xml:space="preserve">Inline </w:t>
+      </w:r>
+      <w:proofErr w:type="spellStart"/>
+      <w:r>
+        <w:rPr>
+          <w:sz w:val="16"/>
+          <w:szCs w:val="16"/>
+        </w:rPr>
+        <w:t>if</w:t>
+      </w:r>
+      <w:proofErr w:type="spellEnd"/>
+      <w:r>
+        <w:rPr>
+          <w:sz w:val="16"/>
+          <w:szCs w:val="16"/>
+        </w:rPr>
+        <w:t xml:space="preserve"> /</w:t>
+      </w:r>
+      <w:proofErr w:type="spellStart"/>
+      <w:r>
+        <w:rPr>
+          <w:sz w:val="16"/>
+          <w:szCs w:val="16"/>
+        </w:rPr>
+        <w:t>else</w:t>
+      </w:r>
+      <w:proofErr w:type="spellEnd"/>
+      <w:r>
+        <w:rPr>
+          <w:sz w:val="16"/>
+          <w:szCs w:val="16"/>
+        </w:rPr>
+        <w:t xml:space="preserve"> (</w:t>
+      </w:r>
+      <w:proofErr w:type="spellStart"/>
+      <w:r>
+        <w:rPr>
+          <w:sz w:val="16"/>
+          <w:szCs w:val="16"/>
+        </w:rPr>
+        <w:t>if</w:t>
+      </w:r>
+      <w:proofErr w:type="spellEnd"/>
+      <w:r>
+        <w:rPr>
+          <w:sz w:val="16"/>
+          <w:szCs w:val="16"/>
+        </w:rPr>
+        <w:t xml:space="preserve"> </w:t>
+      </w:r>
+      <w:proofErr w:type="spellStart"/>
+      <w:r>
+        <w:rPr>
+          <w:sz w:val="16"/>
+          <w:szCs w:val="16"/>
+        </w:rPr>
+        <w:t>false</w:t>
+      </w:r>
+      <w:proofErr w:type="spellEnd"/>
+      <w:r>
+        <w:rPr>
+          <w:sz w:val="16"/>
+          <w:szCs w:val="16"/>
+        </w:rPr>
+        <w:t>)</w:t>
+      </w:r>
+    </w:p>
+    <w:p>
+      <w:pPr>
+        <w:rPr>
+          <w:sz w:val="16"/>
+          <w:szCs w:val="16"/>
+        </w:rPr>
+      </w:pPr>
+      <w:r>
+        <w:rPr>
+          <w:sz w:val="16"/>
+          <w:szCs w:val="16"/>
+        </w:rPr>
+        <w:t xml:space="preserve">In </w:t>
+      </w:r>
+      <w:proofErr w:type="spellStart"/>
+      <w:r>
+        <w:rPr>
+          <w:sz w:val="16"/>
+          <w:szCs w:val="16"/>
+        </w:rPr>
+        <w:t>else</w:t>
+      </w:r>
+      <w:proofErr w:type="spellEnd"/>
+      <w:r>
+        <w:rPr>
+          <w:sz w:val="16"/>
+          <w:szCs w:val="16"/>
+        </w:rPr>
+        <w:t xml:space="preserve"> </w:t>
+      </w:r>
+      <w:proofErr w:type="spellStart"/>
+      <w:r>
+        <w:rPr>
+          <w:sz w:val="16"/>
+          <w:szCs w:val="16"/>
+        </w:rPr>
+        <w:t>clause</w:t>
+      </w:r>
+      <w:proofErr w:type="spellEnd"/>
+      <w:r>
+        <w:rPr>
+          <w:sz w:val="16"/>
+          <w:szCs w:val="16"/>
+        </w:rPr>
+        <w:t xml:space="preserve">: </w:t>
       </w:r>
       <w:r>
         <w:rPr>
@@ -1088,14 +1632,103 @@
           <w:sz w:val="16"/>
           <w:szCs w:val="16"/>
         </w:rPr>
-        <w:t>Inline</w:t>
-      </w:r>
-      <w:r>
-        <w:rPr>
-          <w:sz w:val="16"/>
-          <w:szCs w:val="16"/>
-        </w:rPr>
-        <w:t xml:space="preserve"> if /elsif/else (second elsif true)</w:t>
+        <w:t xml:space="preserve">Inline </w:t>
+      </w:r>
+      <w:proofErr w:type="spellStart"/>
+      <w:r>
+        <w:rPr>
+          <w:sz w:val="16"/>
+          <w:szCs w:val="16"/>
+        </w:rPr>
+        <w:t>if</w:t>
+      </w:r>
+      <w:proofErr w:type="spellEnd"/>
+      <w:r>
+        <w:rPr>
+          <w:sz w:val="16"/>
+          <w:szCs w:val="16"/>
+        </w:rPr>
+        <w:t xml:space="preserve"> /</w:t>
+      </w:r>
+      <w:proofErr w:type="spellStart"/>
+      <w:r>
+        <w:rPr>
+          <w:sz w:val="16"/>
+          <w:szCs w:val="16"/>
+        </w:rPr>
+        <w:t>elsif</w:t>
+      </w:r>
+      <w:proofErr w:type="spellEnd"/>
+      <w:r>
+        <w:rPr>
+          <w:sz w:val="16"/>
+          <w:szCs w:val="16"/>
+        </w:rPr>
+        <w:t>/</w:t>
+      </w:r>
+      <w:proofErr w:type="spellStart"/>
+      <w:r>
+        <w:rPr>
+          <w:sz w:val="16"/>
+          <w:szCs w:val="16"/>
+        </w:rPr>
+        <w:t>else</w:t>
+      </w:r>
+      <w:proofErr w:type="spellEnd"/>
+      <w:r>
+        <w:rPr>
+          <w:sz w:val="16"/>
+          <w:szCs w:val="16"/>
+        </w:rPr>
+        <w:t xml:space="preserve"> (</w:t>
+      </w:r>
+      <w:proofErr w:type="spellStart"/>
+      <w:r>
+        <w:rPr>
+          <w:sz w:val="16"/>
+          <w:szCs w:val="16"/>
+        </w:rPr>
+        <w:t>second</w:t>
+      </w:r>
+      <w:proofErr w:type="spellEnd"/>
+      <w:r>
+        <w:rPr>
+          <w:sz w:val="16"/>
+          <w:szCs w:val="16"/>
+        </w:rPr>
+        <w:t xml:space="preserve"> </w:t>
+      </w:r>
+      <w:proofErr w:type="spellStart"/>
+      <w:r>
+        <w:rPr>
+          <w:sz w:val="16"/>
+          <w:szCs w:val="16"/>
+        </w:rPr>
+        <w:t>elsif</w:t>
+      </w:r>
+      <w:proofErr w:type="spellEnd"/>
+      <w:r>
+        <w:rPr>
+          <w:sz w:val="16"/>
+          <w:szCs w:val="16"/>
+        </w:rPr>
+        <w:t xml:space="preserve"> </w:t>
+      </w:r>
+      <w:proofErr w:type="spellStart"/>
+      <w:r>
+        <w:rPr>
+          <w:sz w:val="16"/>
+          <w:szCs w:val="16"/>
+        </w:rPr>
+        <w:t>true</w:t>
+      </w:r>
+      <w:proofErr w:type="spellEnd"/>
+      <w:r>
+        <w:rPr>
+          <w:sz w:val="16"/>
+          <w:szCs w:val="16"/>
+        </w:rPr>
+        <w:t>)</w:t>
       </w:r>
     </w:p>
     <w:p>
@@ -1117,7 +1750,174 @@
           <w:sz w:val="16"/>
           <w:szCs w:val="16"/>
         </w:rPr>
-        <w:t xml:space="preserve"> second</w:t>
+        <w:t xml:space="preserve"> </w:t>
+      </w:r>
+      <w:proofErr w:type="spellStart"/>
+      <w:r>
+        <w:rPr>
+          <w:sz w:val="16"/>
+          <w:szCs w:val="16"/>
+        </w:rPr>
+        <w:t>second</w:t>
+      </w:r>
+      <w:proofErr w:type="spellEnd"/>
+      <w:r>
+        <w:rPr>
+          <w:sz w:val="16"/>
+          <w:szCs w:val="16"/>
+        </w:rPr>
+        <w:t xml:space="preserve"> </w:t>
+      </w:r>
+      <w:proofErr w:type="spellStart"/>
+      <w:r>
+        <w:rPr>
+          <w:sz w:val="16"/>
+          <w:szCs w:val="16"/>
+        </w:rPr>
+        <w:t>elsif</w:t>
+      </w:r>
+      <w:proofErr w:type="spellEnd"/>
+      <w:r>
+        <w:rPr>
+          <w:sz w:val="16"/>
+          <w:szCs w:val="16"/>
+        </w:rPr>
+        <w:t xml:space="preserve"> </w:t>
+      </w:r>
+      <w:proofErr w:type="spellStart"/>
+      <w:r>
+        <w:rPr>
+          <w:sz w:val="16"/>
+          <w:szCs w:val="16"/>
+        </w:rPr>
+        <w:t>clause</w:t>
+      </w:r>
+      <w:proofErr w:type="spellEnd"/>
+      <w:r>
+        <w:rPr>
+          <w:sz w:val="16"/>
+          <w:szCs w:val="16"/>
+        </w:rPr>
+        <w:t xml:space="preserve">: </w:t>
+      </w:r>
+      <w:r>
+        <w:rPr>
+          <w:noProof/>
+          <w:sz w:val="16"/>
+          <w:szCs w:val="16"/>
+          <w:highlight w:val="green"/>
+        </w:rPr>
+        <w:t>✓</w:t>
+      </w:r>
+      <w:r>
+        <w:rPr>
+          <w:noProof/>
+          <w:sz w:val="16"/>
+          <w:szCs w:val="16"/>
+        </w:rPr>
+        <w:t>.</w:t>
+      </w:r>
+    </w:p>
+    <w:p>
+      <w:pPr>
+        <w:rPr>
+          <w:sz w:val="16"/>
+          <w:szCs w:val="16"/>
+        </w:rPr>
+      </w:pPr>
+    </w:p>
+    <w:p>
+      <w:pPr>
+        <w:pStyle w:val="Subtitle"/>
+        <w:rPr>
+          <w:sz w:val="16"/>
+          <w:szCs w:val="16"/>
+        </w:rPr>
+      </w:pPr>
+      <w:r>
+        <w:rPr>
+          <w:sz w:val="16"/>
+          <w:szCs w:val="16"/>
+        </w:rPr>
+        <w:t xml:space="preserve">Inline </w:t>
+      </w:r>
+      <w:proofErr w:type="spellStart"/>
+      <w:r>
+        <w:rPr>
+          <w:sz w:val="16"/>
+          <w:szCs w:val="16"/>
+        </w:rPr>
+        <w:t>if</w:t>
+      </w:r>
+      <w:proofErr w:type="spellEnd"/>
+      <w:r>
+        <w:rPr>
+          <w:sz w:val="16"/>
+          <w:szCs w:val="16"/>
+        </w:rPr>
+        <w:t xml:space="preserve"> /</w:t>
+      </w:r>
+      <w:proofErr w:type="spellStart"/>
+      <w:r>
+        <w:rPr>
+          <w:sz w:val="16"/>
+          <w:szCs w:val="16"/>
+        </w:rPr>
+        <w:t>else</w:t>
+      </w:r>
+      <w:proofErr w:type="spellEnd"/>
+      <w:r>
+        <w:rPr>
+          <w:sz w:val="16"/>
+          <w:szCs w:val="16"/>
+        </w:rPr>
+        <w:t xml:space="preserve"> (</w:t>
+      </w:r>
+      <w:proofErr w:type="spellStart"/>
+      <w:r>
+        <w:rPr>
+          <w:sz w:val="16"/>
+          <w:szCs w:val="16"/>
+        </w:rPr>
+        <w:t>if</w:t>
+      </w:r>
+      <w:proofErr w:type="spellEnd"/>
+      <w:r>
+        <w:rPr>
+          <w:sz w:val="16"/>
+          <w:szCs w:val="16"/>
+        </w:rPr>
+        <w:t xml:space="preserve"> </w:t>
+      </w:r>
+      <w:proofErr w:type="spellStart"/>
+      <w:r>
+        <w:rPr>
+          <w:sz w:val="16"/>
+          <w:szCs w:val="16"/>
+        </w:rPr>
+        <w:t>true</w:t>
+      </w:r>
+      <w:proofErr w:type="spellEnd"/>
+      <w:r>
+        <w:rPr>
+          <w:sz w:val="16"/>
+          <w:szCs w:val="16"/>
+        </w:rPr>
+        <w:t>)</w:t>
+      </w:r>
+      <w:r>
+        <w:rPr>
+          <w:sz w:val="16"/>
+          <w:szCs w:val="16"/>
+        </w:rPr>
+        <w:t xml:space="preserve"> but </w:t>
+      </w:r>
+      <w:r>
+        <w:rPr>
+          <w:sz w:val="16"/>
+          <w:szCs w:val="16"/>
+        </w:rPr>
+        <w:t>with</w:t>
       </w:r>
       <w:bookmarkStart w:id="0" w:name="_GoBack"/>
       <w:bookmarkEnd w:id="0"/>
@@ -1126,25 +1926,65 @@
           <w:sz w:val="16"/>
           <w:szCs w:val="16"/>
         </w:rPr>
-        <w:t xml:space="preserve"> elsif clause: </w:t>
-      </w:r>
-      <w:r>
-        <w:rPr>
-          <w:noProof/>
-          <w:sz w:val="16"/>
-          <w:szCs w:val="16"/>
-          <w:highlight w:val="green"/>
-        </w:rPr>
-        <w:t>✓</w:t>
-      </w:r>
-      <w:r>
-        <w:rPr>
-          <w:noProof/>
-          <w:sz w:val="16"/>
-          <w:szCs w:val="16"/>
-        </w:rPr>
-        <w:t>.</w:t>
-      </w:r>
+        <w:t xml:space="preserve"> block </w:t>
+      </w:r>
+      <w:proofErr w:type="spellStart"/>
+      <w:r>
+        <w:rPr>
+          <w:sz w:val="16"/>
+          <w:szCs w:val="16"/>
+        </w:rPr>
+        <w:t>level</w:t>
+      </w:r>
+      <w:proofErr w:type="spellEnd"/>
+      <w:r>
+        <w:rPr>
+          <w:sz w:val="16"/>
+          <w:szCs w:val="16"/>
+        </w:rPr>
+        <w:t xml:space="preserve"> </w:t>
+      </w:r>
+      <w:proofErr w:type="spellStart"/>
+      <w:r>
+        <w:rPr>
+          <w:sz w:val="16"/>
+          <w:szCs w:val="16"/>
+        </w:rPr>
+        <w:t>content</w:t>
+      </w:r>
+      <w:proofErr w:type="spellEnd"/>
+      <w:r>
+        <w:rPr>
+          <w:sz w:val="16"/>
+          <w:szCs w:val="16"/>
+        </w:rPr>
+        <w:t xml:space="preserve"> </w:t>
+      </w:r>
+      <w:proofErr w:type="spellStart"/>
+      <w:r>
+        <w:rPr>
+          <w:sz w:val="16"/>
+          <w:szCs w:val="16"/>
+        </w:rPr>
+        <w:t>injected</w:t>
+      </w:r>
+      <w:proofErr w:type="spellEnd"/>
+    </w:p>
+    <w:p>
+      <w:pPr>
+        <w:pStyle w:val="Paragraph"/>
+      </w:pPr>
+      <w:r>
+        <w:t xml:space="preserve">HTML paragraph injected</w:t>
+      </w:r>
+    </w:p>
+    <w:p>
+      <w:pPr>
+        <w:rPr>
+          <w:sz w:val="16"/>
+          <w:szCs w:val="16"/>
+        </w:rPr>
+      </w:pPr>
     </w:p>
     <w:p>
       <w:pPr>
@@ -1519,7 +2359,7 @@
     </w:rPrDefault>
     <w:pPrDefault/>
   </w:docDefaults>
-  <w:latentStyles w:defLockedState="0" w:defUIPriority="99" w:defSemiHidden="0" w:defUnhideWhenUsed="0" w:defQFormat="0" w:count="375">
+  <w:latentStyles w:defLockedState="0" w:defUIPriority="99" w:defSemiHidden="0" w:defUnhideWhenUsed="0" w:defQFormat="0" w:count="376">
     <w:lsdException w:name="Normal" w:uiPriority="0" w:qFormat="1"/>
     <w:lsdException w:name="heading 1" w:uiPriority="0" w:qFormat="1"/>
     <w:lsdException w:name="heading 2" w:semiHidden="1" w:uiPriority="9" w:unhideWhenUsed="1" w:qFormat="1"/>
@@ -1625,7 +2465,6 @@
     <w:lsdException w:name="HTML Sample" w:semiHidden="1" w:unhideWhenUsed="1"/>
     <w:lsdException w:name="HTML Typewriter" w:semiHidden="1" w:unhideWhenUsed="1"/>
     <w:lsdException w:name="HTML Variable" w:semiHidden="1" w:unhideWhenUsed="1"/>
-    <w:lsdException w:name="Normal Table" w:semiHidden="1" w:unhideWhenUsed="1"/>
     <w:lsdException w:name="annotation subject" w:semiHidden="1" w:unhideWhenUsed="1"/>
     <w:lsdException w:name="No List" w:semiHidden="1" w:unhideWhenUsed="1"/>
     <w:lsdException w:name="Outline List 1" w:semiHidden="1" w:unhideWhenUsed="1"/>
@@ -1672,10 +2511,8 @@
     <w:lsdException w:name="Table Subtle 2" w:semiHidden="1" w:unhideWhenUsed="1"/>
     <w:lsdException w:name="Table Web 1" w:semiHidden="1" w:unhideWhenUsed="1"/>
     <w:lsdException w:name="Table Web 2" w:semiHidden="1" w:unhideWhenUsed="1"/>
-    <w:lsdException w:name="Table Web 3" w:semiHidden="1" w:unhideWhenUsed="1"/>
     <w:lsdException w:name="Balloon Text" w:semiHidden="1" w:unhideWhenUsed="1"/>
     <w:lsdException w:name="Table Grid" w:uiPriority="59"/>
-    <w:lsdException w:name="Table Theme" w:semiHidden="1" w:unhideWhenUsed="1"/>
     <w:lsdException w:name="Placeholder Text" w:semiHidden="1"/>
     <w:lsdException w:name="No Spacing" w:uiPriority="1" w:qFormat="1"/>
     <w:lsdException w:name="Light Shading" w:uiPriority="60"/>
@@ -1787,10 +2624,6 @@
     <w:lsdException w:name="Book Title" w:uiPriority="33" w:qFormat="1"/>
     <w:lsdException w:name="Bibliography" w:semiHidden="1" w:uiPriority="37" w:unhideWhenUsed="1"/>
     <w:lsdException w:name="TOC Heading" w:semiHidden="1" w:uiPriority="39" w:unhideWhenUsed="1" w:qFormat="1"/>
-    <w:lsdException w:name="Grid Table Light" w:semiHidden="1" w:unhideWhenUsed="1"/>
-    <w:lsdException w:name="Grid Table 1 Light" w:semiHidden="1" w:unhideWhenUsed="1"/>
-    <w:lsdException w:name="Grid Table 2" w:semiHidden="1" w:unhideWhenUsed="1"/>
-    <w:lsdException w:name="Grid Table 3" w:semiHidden="1" w:unhideWhenUsed="1"/>
     <w:lsdException w:name="Grid Table 4" w:uiPriority="49"/>
     <w:lsdException w:name="Grid Table 5 Dark" w:uiPriority="50"/>
     <w:lsdException w:name="Grid Table 6 Colorful" w:uiPriority="51"/>
@@ -1890,6 +2723,7 @@
     <w:lsdException w:name="Smart Hyperlink" w:semiHidden="1" w:unhideWhenUsed="1"/>
     <w:lsdException w:name="Hashtag" w:semiHidden="1" w:unhideWhenUsed="1"/>
     <w:lsdException w:name="Unresolved Mention" w:semiHidden="1" w:unhideWhenUsed="1"/>
+    <w:lsdException w:name="Smart Link" w:semiHidden="1" w:unhideWhenUsed="1"/>
   </w:latentStyles>
   <w:style w:type="paragraph" w:default="1" w:styleId="Normal">
     <w:name w:val="Normal"/>

</xml_diff>